<commit_message>
updated template for integration
</commit_message>
<xml_diff>
--- a/UseCase/UseCase Template.docx
+++ b/UseCase/UseCase Template.docx
@@ -24,6 +24,18 @@
         </w:rPr>
         <w:t>: Use Case Description</w:t>
       </w:r>
+    </w:p>
+    <w:p>
+      <w:pPr>
+        <w:spacing w:after="0"/>
+        <w:ind w:left="-1440" w:right="10800"/>
+      </w:pPr>
+    </w:p>
+    <w:p>
+      <w:pPr>
+        <w:spacing w:after="0"/>
+        <w:ind w:left="-1440" w:right="10800"/>
+      </w:pPr>
     </w:p>
     <w:tbl>
       <w:tblPr>
@@ -62,18 +74,17 @@
           <w:p>
             <w:pPr>
               <w:rPr>
-                <w:b/>
-                <w:sz w:val="24"/>
-                <w:szCs w:val="24"/>
-              </w:rPr>
-            </w:pPr>
-            <w:r>
-              <w:rPr>
-                <w:b/>
-                <w:sz w:val="24"/>
-                <w:szCs w:val="24"/>
-              </w:rPr>
-              <w:t>Use Case Number: 7</w:t>
+                <w:sz w:val="24"/>
+                <w:szCs w:val="24"/>
+              </w:rPr>
+            </w:pPr>
+            <w:r>
+              <w:rPr>
+                <w:b/>
+                <w:sz w:val="24"/>
+                <w:szCs w:val="24"/>
+              </w:rPr>
+              <w:t>Use Case Number: 5</w:t>
             </w:r>
           </w:p>
         </w:tc>
@@ -117,13 +128,6 @@
                 <w:szCs w:val="24"/>
               </w:rPr>
               <w:tab/>
-            </w:r>
-            <w:r>
-              <w:rPr>
-                <w:b/>
-                <w:sz w:val="24"/>
-                <w:szCs w:val="24"/>
-              </w:rPr>
               <w:t>07/25/2019</w:t>
             </w:r>
             <w:r>
@@ -170,13 +174,6 @@
                 <w:szCs w:val="24"/>
               </w:rPr>
               <w:tab/>
-            </w:r>
-            <w:r>
-              <w:rPr>
-                <w:b/>
-                <w:sz w:val="24"/>
-                <w:szCs w:val="24"/>
-              </w:rPr>
               <w:t>07/25/2019</w:t>
             </w:r>
           </w:p>
@@ -202,7 +199,6 @@
                 <w:tab w:val="center" w:pos="2924"/>
               </w:tabs>
               <w:rPr>
-                <w:b/>
                 <w:sz w:val="24"/>
                 <w:szCs w:val="24"/>
               </w:rPr>
@@ -251,7 +247,7 @@
                 <w:sz w:val="24"/>
                 <w:szCs w:val="24"/>
               </w:rPr>
-              <w:t>Register book</w:t>
+              <w:t xml:space="preserve">Search Book using book information  </w:t>
             </w:r>
           </w:p>
         </w:tc>
@@ -276,7 +272,6 @@
                 <w:tab w:val="center" w:pos="5483"/>
               </w:tabs>
               <w:rPr>
-                <w:b/>
                 <w:sz w:val="24"/>
                 <w:szCs w:val="24"/>
               </w:rPr>
@@ -326,7 +321,7 @@
                 <w:sz w:val="24"/>
                 <w:szCs w:val="24"/>
               </w:rPr>
-              <w:t>A supplier registers a book with all its information and inventory data to the system</w:t>
+              <w:t>A user searches a desired book</w:t>
             </w:r>
           </w:p>
         </w:tc>
@@ -351,7 +346,6 @@
                 <w:tab w:val="center" w:pos="2372"/>
               </w:tabs>
               <w:rPr>
-                <w:b/>
                 <w:sz w:val="24"/>
                 <w:szCs w:val="24"/>
               </w:rPr>
@@ -400,7 +394,7 @@
                 <w:sz w:val="24"/>
                 <w:szCs w:val="24"/>
               </w:rPr>
-              <w:t>Supplier</w:t>
+              <w:t>User (Customer, Supplier, Admin, Manager)</w:t>
             </w:r>
           </w:p>
         </w:tc>
@@ -424,1015 +418,17 @@
           <w:p>
             <w:pPr>
               <w:rPr>
-                <w:b/>
-                <w:sz w:val="24"/>
-                <w:szCs w:val="24"/>
-              </w:rPr>
-            </w:pPr>
-            <w:r>
-              <w:rPr>
-                <w:b/>
-                <w:sz w:val="24"/>
-                <w:szCs w:val="24"/>
-              </w:rPr>
-              <w:t>Preconditions</w:t>
-            </w:r>
-            <w:r>
-              <w:rPr>
-                <w:b/>
-                <w:sz w:val="24"/>
-                <w:szCs w:val="24"/>
-              </w:rPr>
-              <w:t xml:space="preserve"> : </w:t>
-            </w:r>
-          </w:p>
-        </w:tc>
-      </w:tr>
-      <w:tr>
-        <w:trPr>
-          <w:trHeight w:val="406"/>
-        </w:trPr>
-        <w:tc>
-          <w:tcPr>
-            <w:tcW w:w="10146" w:type="dxa"/>
-            <w:gridSpan w:val="3"/>
-            <w:tcBorders>
-              <w:top w:val="single" w:sz="2" w:space="0" w:color="000000"/>
-              <w:left w:val="single" w:sz="2" w:space="0" w:color="000000"/>
-              <w:bottom w:val="single" w:sz="2" w:space="0" w:color="000000"/>
-              <w:right w:val="single" w:sz="2" w:space="0" w:color="000000"/>
-            </w:tcBorders>
-          </w:tcPr>
-          <w:p>
-            <w:pPr>
-              <w:rPr>
-                <w:sz w:val="24"/>
-                <w:szCs w:val="24"/>
-              </w:rPr>
-            </w:pPr>
-            <w:r>
-              <w:rPr>
-                <w:sz w:val="24"/>
-                <w:szCs w:val="24"/>
-              </w:rPr>
-              <w:t>a supplier must have a valid supplier account and logged in to the system</w:t>
-            </w:r>
-          </w:p>
-        </w:tc>
-      </w:tr>
-      <w:tr>
-        <w:trPr>
-          <w:trHeight w:val="460"/>
-        </w:trPr>
-        <w:tc>
-          <w:tcPr>
-            <w:tcW w:w="10146" w:type="dxa"/>
-            <w:gridSpan w:val="3"/>
-            <w:tcBorders>
-              <w:top w:val="single" w:sz="2" w:space="0" w:color="000000"/>
-              <w:left w:val="single" w:sz="2" w:space="0" w:color="000000"/>
-              <w:bottom w:val="single" w:sz="2" w:space="0" w:color="000000"/>
-              <w:right w:val="single" w:sz="2" w:space="0" w:color="000000"/>
-            </w:tcBorders>
-            <w:shd w:val="clear" w:color="auto" w:fill="DDDDDD"/>
-          </w:tcPr>
-          <w:p>
-            <w:pPr>
-              <w:rPr>
-                <w:b/>
-                <w:sz w:val="24"/>
-                <w:szCs w:val="24"/>
-              </w:rPr>
-            </w:pPr>
-            <w:r>
-              <w:rPr>
-                <w:b/>
-                <w:sz w:val="24"/>
-                <w:szCs w:val="24"/>
-              </w:rPr>
-              <w:t>Flows of Events:</w:t>
-            </w:r>
-          </w:p>
-        </w:tc>
-      </w:tr>
-      <w:tr>
-        <w:trPr>
-          <w:trHeight w:val="463"/>
-        </w:trPr>
-        <w:tc>
-          <w:tcPr>
-            <w:tcW w:w="10146" w:type="dxa"/>
-            <w:gridSpan w:val="3"/>
-            <w:tcBorders>
-              <w:top w:val="single" w:sz="2" w:space="0" w:color="000000"/>
-              <w:left w:val="single" w:sz="2" w:space="0" w:color="000000"/>
-              <w:bottom w:val="single" w:sz="2" w:space="0" w:color="000000"/>
-              <w:right w:val="single" w:sz="2" w:space="0" w:color="000000"/>
-            </w:tcBorders>
-          </w:tcPr>
-          <w:p>
-            <w:pPr>
-              <w:rPr>
-                <w:b/>
-                <w:sz w:val="24"/>
-                <w:szCs w:val="24"/>
-              </w:rPr>
-            </w:pPr>
-            <w:r>
-              <w:rPr>
-                <w:b/>
-                <w:sz w:val="24"/>
-                <w:szCs w:val="24"/>
-              </w:rPr>
-              <w:t>Basic flow</w:t>
-            </w:r>
-          </w:p>
-          <w:p>
-            <w:pPr>
-              <w:pStyle w:val="ListParagraph"/>
-              <w:numPr>
-                <w:ilvl w:val="0"/>
-                <w:numId w:val="4"/>
-              </w:numPr>
-              <w:rPr>
-                <w:sz w:val="24"/>
-                <w:szCs w:val="24"/>
-              </w:rPr>
-            </w:pPr>
-            <w:r>
-              <w:rPr>
-                <w:sz w:val="24"/>
-                <w:szCs w:val="24"/>
-              </w:rPr>
-              <w:t>Supplier :  Enter book information to the system</w:t>
-            </w:r>
-          </w:p>
-          <w:p>
-            <w:pPr>
-              <w:pStyle w:val="ListParagraph"/>
-              <w:numPr>
-                <w:ilvl w:val="0"/>
-                <w:numId w:val="4"/>
-              </w:numPr>
-              <w:rPr>
-                <w:sz w:val="24"/>
-                <w:szCs w:val="24"/>
-              </w:rPr>
-            </w:pPr>
-            <w:r>
-              <w:rPr>
-                <w:sz w:val="24"/>
-                <w:szCs w:val="24"/>
-              </w:rPr>
-              <w:t>Supplier:   Requests approval for the books entered</w:t>
-            </w:r>
-          </w:p>
-          <w:p>
-            <w:pPr>
-              <w:pStyle w:val="ListParagraph"/>
-              <w:numPr>
-                <w:ilvl w:val="0"/>
-                <w:numId w:val="4"/>
-              </w:numPr>
-              <w:rPr>
-                <w:b/>
-                <w:sz w:val="24"/>
-                <w:szCs w:val="24"/>
-              </w:rPr>
-            </w:pPr>
-            <w:r>
-              <w:rPr>
-                <w:sz w:val="24"/>
-                <w:szCs w:val="24"/>
-              </w:rPr>
-              <w:t>System: Displays request sent information</w:t>
-            </w:r>
-          </w:p>
-        </w:tc>
-      </w:tr>
-      <w:tr>
-        <w:trPr>
-          <w:trHeight w:val="460"/>
-        </w:trPr>
-        <w:tc>
-          <w:tcPr>
-            <w:tcW w:w="10146" w:type="dxa"/>
-            <w:gridSpan w:val="3"/>
-            <w:tcBorders>
-              <w:top w:val="single" w:sz="2" w:space="0" w:color="000000"/>
-              <w:left w:val="single" w:sz="2" w:space="0" w:color="000000"/>
-              <w:bottom w:val="single" w:sz="2" w:space="0" w:color="000000"/>
-              <w:right w:val="single" w:sz="2" w:space="0" w:color="000000"/>
-            </w:tcBorders>
-          </w:tcPr>
-          <w:p>
-            <w:pPr>
-              <w:rPr>
-                <w:b/>
-                <w:sz w:val="24"/>
-                <w:szCs w:val="24"/>
-              </w:rPr>
-            </w:pPr>
-            <w:r>
-              <w:rPr>
-                <w:b/>
-                <w:sz w:val="24"/>
-                <w:szCs w:val="24"/>
-              </w:rPr>
-              <w:t>Alternative Flows</w:t>
-            </w:r>
-          </w:p>
-          <w:p>
-            <w:pPr>
-              <w:rPr>
-                <w:sz w:val="24"/>
-                <w:szCs w:val="24"/>
-              </w:rPr>
-            </w:pPr>
-            <w:r>
-              <w:rPr>
-                <w:sz w:val="24"/>
-                <w:szCs w:val="24"/>
-              </w:rPr>
-              <w:t xml:space="preserve">At </w:t>
-            </w:r>
-            <w:r>
-              <w:rPr>
-                <w:sz w:val="24"/>
-                <w:szCs w:val="24"/>
-              </w:rPr>
-              <w:t>2</w:t>
-            </w:r>
-            <w:r>
-              <w:rPr>
-                <w:sz w:val="24"/>
-                <w:szCs w:val="24"/>
-              </w:rPr>
-              <w:t xml:space="preserve">. When the book already exists, </w:t>
-            </w:r>
-          </w:p>
-          <w:p>
-            <w:pPr>
-              <w:pStyle w:val="ListParagraph"/>
-              <w:numPr>
-                <w:ilvl w:val="0"/>
-                <w:numId w:val="6"/>
-              </w:numPr>
-              <w:rPr>
-                <w:sz w:val="24"/>
-                <w:szCs w:val="24"/>
-              </w:rPr>
-            </w:pPr>
-            <w:r>
-              <w:rPr>
-                <w:sz w:val="24"/>
-                <w:szCs w:val="24"/>
-              </w:rPr>
-              <w:t>The system will recommend update book info.</w:t>
-            </w:r>
-          </w:p>
-          <w:p>
-            <w:pPr>
-              <w:rPr>
-                <w:sz w:val="24"/>
-                <w:szCs w:val="24"/>
-              </w:rPr>
-            </w:pPr>
-            <w:r>
-              <w:rPr>
-                <w:sz w:val="24"/>
-                <w:szCs w:val="24"/>
-              </w:rPr>
-              <w:t xml:space="preserve">At 2. When mandatory information are not provided </w:t>
-            </w:r>
-          </w:p>
-          <w:p>
-            <w:pPr>
-              <w:pStyle w:val="ListParagraph"/>
-              <w:numPr>
-                <w:ilvl w:val="0"/>
-                <w:numId w:val="11"/>
-              </w:numPr>
-              <w:rPr>
-                <w:sz w:val="24"/>
-                <w:szCs w:val="24"/>
-              </w:rPr>
-            </w:pPr>
-            <w:r>
-              <w:rPr>
-                <w:sz w:val="24"/>
-                <w:szCs w:val="24"/>
-              </w:rPr>
-              <w:t>The supplier will be informed on which information he/she must provide</w:t>
-            </w:r>
-          </w:p>
-          <w:p>
-            <w:pPr>
-              <w:rPr>
-                <w:sz w:val="24"/>
-                <w:szCs w:val="24"/>
-              </w:rPr>
-            </w:pPr>
-            <w:r>
-              <w:rPr>
-                <w:sz w:val="24"/>
-                <w:szCs w:val="24"/>
-              </w:rPr>
-              <w:t>At 2. When information</w:t>
-            </w:r>
-            <w:r>
-              <w:rPr>
-                <w:sz w:val="24"/>
-                <w:szCs w:val="24"/>
-              </w:rPr>
-              <w:t xml:space="preserve"> entered is not valid</w:t>
-            </w:r>
-          </w:p>
-          <w:p>
-            <w:pPr>
-              <w:pStyle w:val="ListParagraph"/>
-              <w:numPr>
-                <w:ilvl w:val="0"/>
-                <w:numId w:val="20"/>
-              </w:numPr>
-              <w:rPr>
-                <w:sz w:val="24"/>
-                <w:szCs w:val="24"/>
-              </w:rPr>
-            </w:pPr>
-            <w:r>
-              <w:rPr>
-                <w:sz w:val="24"/>
-                <w:szCs w:val="24"/>
-              </w:rPr>
-              <w:t>Supplier will be informed about the invalid data entered</w:t>
-            </w:r>
-            <w:r>
-              <w:rPr>
-                <w:sz w:val="24"/>
-                <w:szCs w:val="24"/>
-              </w:rPr>
-              <w:t xml:space="preserve"> </w:t>
-            </w:r>
-          </w:p>
-        </w:tc>
-      </w:tr>
-      <w:tr>
-        <w:trPr>
-          <w:trHeight w:val="460"/>
-        </w:trPr>
-        <w:tc>
-          <w:tcPr>
-            <w:tcW w:w="10146" w:type="dxa"/>
-            <w:gridSpan w:val="3"/>
-            <w:tcBorders>
-              <w:top w:val="single" w:sz="2" w:space="0" w:color="000000"/>
-              <w:left w:val="single" w:sz="2" w:space="0" w:color="000000"/>
-              <w:bottom w:val="single" w:sz="2" w:space="0" w:color="000000"/>
-              <w:right w:val="single" w:sz="2" w:space="0" w:color="000000"/>
-            </w:tcBorders>
-            <w:shd w:val="clear" w:color="auto" w:fill="DDDDDD"/>
-          </w:tcPr>
-          <w:p>
-            <w:pPr>
-              <w:rPr>
-                <w:sz w:val="24"/>
-                <w:szCs w:val="24"/>
-              </w:rPr>
-            </w:pPr>
-            <w:r>
-              <w:rPr>
-                <w:sz w:val="24"/>
-                <w:szCs w:val="24"/>
-              </w:rPr>
-              <w:t>Post conditions</w:t>
-            </w:r>
-          </w:p>
-        </w:tc>
-      </w:tr>
-      <w:tr>
-        <w:trPr>
-          <w:trHeight w:val="407"/>
-        </w:trPr>
-        <w:tc>
-          <w:tcPr>
-            <w:tcW w:w="10146" w:type="dxa"/>
-            <w:gridSpan w:val="3"/>
-            <w:tcBorders>
-              <w:top w:val="single" w:sz="2" w:space="0" w:color="000000"/>
-              <w:left w:val="single" w:sz="2" w:space="0" w:color="000000"/>
-              <w:bottom w:val="single" w:sz="2" w:space="0" w:color="000000"/>
-              <w:right w:val="single" w:sz="2" w:space="0" w:color="000000"/>
-            </w:tcBorders>
-          </w:tcPr>
-          <w:p>
-            <w:pPr>
-              <w:rPr>
-                <w:sz w:val="24"/>
-                <w:szCs w:val="24"/>
-              </w:rPr>
-            </w:pPr>
-            <w:r>
-              <w:rPr>
-                <w:sz w:val="24"/>
-                <w:szCs w:val="24"/>
-              </w:rPr>
-              <w:t>Approval request is sent to manager</w:t>
-            </w:r>
-          </w:p>
-        </w:tc>
-      </w:tr>
-      <w:tr>
-        <w:trPr>
-          <w:trHeight w:val="460"/>
-        </w:trPr>
-        <w:tc>
-          <w:tcPr>
-            <w:tcW w:w="10146" w:type="dxa"/>
-            <w:gridSpan w:val="3"/>
-            <w:tcBorders>
-              <w:top w:val="single" w:sz="2" w:space="0" w:color="000000"/>
-              <w:left w:val="single" w:sz="2" w:space="0" w:color="000000"/>
-              <w:bottom w:val="single" w:sz="2" w:space="0" w:color="000000"/>
-              <w:right w:val="single" w:sz="2" w:space="0" w:color="000000"/>
-            </w:tcBorders>
-            <w:shd w:val="clear" w:color="auto" w:fill="DDDDDD"/>
-          </w:tcPr>
-          <w:p>
-            <w:pPr>
-              <w:rPr>
-                <w:b/>
-                <w:sz w:val="24"/>
-                <w:szCs w:val="24"/>
-              </w:rPr>
-            </w:pPr>
-            <w:r>
-              <w:rPr>
-                <w:b/>
-                <w:sz w:val="24"/>
-                <w:szCs w:val="24"/>
-              </w:rPr>
-              <w:t>Business Rules</w:t>
-            </w:r>
-          </w:p>
-        </w:tc>
-      </w:tr>
-      <w:tr>
-        <w:trPr>
-          <w:trHeight w:val="433"/>
-        </w:trPr>
-        <w:tc>
-          <w:tcPr>
-            <w:tcW w:w="10146" w:type="dxa"/>
-            <w:gridSpan w:val="3"/>
-            <w:tcBorders>
-              <w:top w:val="single" w:sz="2" w:space="0" w:color="000000"/>
-              <w:left w:val="single" w:sz="2" w:space="0" w:color="000000"/>
-              <w:bottom w:val="single" w:sz="2" w:space="0" w:color="000000"/>
-              <w:right w:val="single" w:sz="2" w:space="0" w:color="000000"/>
-            </w:tcBorders>
-          </w:tcPr>
-          <w:p>
-            <w:pPr>
-              <w:pStyle w:val="ListParagraph"/>
-              <w:numPr>
-                <w:ilvl w:val="0"/>
-                <w:numId w:val="8"/>
-              </w:numPr>
-              <w:rPr>
-                <w:sz w:val="24"/>
-                <w:szCs w:val="24"/>
-              </w:rPr>
-            </w:pPr>
-            <w:r>
-              <w:rPr>
-                <w:sz w:val="24"/>
-                <w:szCs w:val="24"/>
-              </w:rPr>
-              <w:t>Supplier must have matching inventory with the provided information</w:t>
-            </w:r>
-          </w:p>
-          <w:p>
-            <w:pPr>
-              <w:pStyle w:val="ListParagraph"/>
-              <w:numPr>
-                <w:ilvl w:val="0"/>
-                <w:numId w:val="8"/>
-              </w:numPr>
-              <w:rPr>
-                <w:b/>
-                <w:sz w:val="24"/>
-                <w:szCs w:val="24"/>
-              </w:rPr>
-            </w:pPr>
-            <w:r>
-              <w:rPr>
-                <w:sz w:val="24"/>
-                <w:szCs w:val="24"/>
-              </w:rPr>
-              <w:t>Supplier must have legal rights to sell the book</w:t>
-            </w:r>
-          </w:p>
-        </w:tc>
-      </w:tr>
-    </w:tbl>
-    <w:p>
-      <w:pPr>
-        <w:spacing w:after="0"/>
-        <w:ind w:left="-1440" w:right="10800"/>
-      </w:pPr>
-    </w:p>
-    <w:p>
-      <w:pPr>
-        <w:spacing w:after="0"/>
-        <w:ind w:left="-1440" w:right="10800"/>
-      </w:pPr>
-    </w:p>
-    <w:p>
-      <w:pPr>
-        <w:spacing w:after="0"/>
-        <w:ind w:left="-1440" w:right="10800"/>
-      </w:pPr>
-    </w:p>
-    <w:p>
-      <w:pPr>
-        <w:spacing w:after="0"/>
-        <w:ind w:left="-1440" w:right="10800"/>
-      </w:pPr>
-    </w:p>
-    <w:p>
-      <w:pPr>
-        <w:spacing w:after="0"/>
-        <w:ind w:left="-1440" w:right="10800"/>
-      </w:pPr>
-    </w:p>
-    <w:p>
-      <w:pPr>
-        <w:spacing w:after="0"/>
-        <w:ind w:left="-1440" w:right="10800"/>
-      </w:pPr>
-    </w:p>
-    <w:p>
-      <w:pPr>
-        <w:spacing w:after="0"/>
-        <w:ind w:left="-1440" w:right="10800"/>
-      </w:pPr>
-    </w:p>
-    <w:p>
-      <w:pPr>
-        <w:spacing w:after="0"/>
-        <w:ind w:left="-1440" w:right="10800"/>
-      </w:pPr>
-    </w:p>
-    <w:p>
-      <w:pPr>
-        <w:spacing w:after="0"/>
-        <w:ind w:left="-1440" w:right="10800"/>
-      </w:pPr>
-    </w:p>
-    <w:p>
-      <w:pPr>
-        <w:spacing w:after="0"/>
-        <w:ind w:left="-1440" w:right="10800"/>
-      </w:pPr>
-    </w:p>
-    <w:p>
-      <w:pPr>
-        <w:spacing w:after="0"/>
-        <w:ind w:left="-1440" w:right="10800"/>
-      </w:pPr>
-    </w:p>
-    <w:p>
-      <w:pPr>
-        <w:spacing w:after="0"/>
-        <w:ind w:left="-1440" w:right="10800"/>
-      </w:pPr>
-    </w:p>
-    <w:p>
-      <w:pPr>
-        <w:spacing w:after="0"/>
-        <w:ind w:left="-1440" w:right="10800"/>
-      </w:pPr>
-    </w:p>
-    <w:p>
-      <w:pPr>
-        <w:spacing w:after="0"/>
-        <w:ind w:left="-1440" w:right="10800"/>
-      </w:pPr>
-    </w:p>
-    <w:p>
-      <w:pPr>
-        <w:spacing w:after="0"/>
-        <w:ind w:left="-1440" w:right="10800"/>
-      </w:pPr>
-    </w:p>
-    <w:tbl>
-      <w:tblPr>
-        <w:tblStyle w:val="TableGrid"/>
-        <w:tblW w:w="10146" w:type="dxa"/>
-        <w:tblInd w:w="-482" w:type="dxa"/>
-        <w:tblLayout w:type="fixed"/>
-        <w:tblCellMar>
-          <w:top w:w="54" w:type="dxa"/>
-          <w:left w:w="58" w:type="dxa"/>
-          <w:right w:w="70" w:type="dxa"/>
-        </w:tblCellMar>
-        <w:tblLook w:val="04A0" w:firstRow="1" w:lastRow="0" w:firstColumn="1" w:lastColumn="0" w:noHBand="0" w:noVBand="1"/>
-      </w:tblPr>
-      <w:tblGrid>
-        <w:gridCol w:w="2970"/>
-        <w:gridCol w:w="2103"/>
-        <w:gridCol w:w="5073"/>
-      </w:tblGrid>
-      <w:tr>
-        <w:trPr>
-          <w:trHeight w:val="462"/>
-        </w:trPr>
-        <w:tc>
-          <w:tcPr>
-            <w:tcW w:w="10146" w:type="dxa"/>
-            <w:gridSpan w:val="3"/>
-            <w:tcBorders>
-              <w:top w:val="single" w:sz="2" w:space="0" w:color="000000"/>
-              <w:left w:val="single" w:sz="2" w:space="0" w:color="000000"/>
-              <w:bottom w:val="single" w:sz="2" w:space="0" w:color="000000"/>
-              <w:right w:val="single" w:sz="2" w:space="0" w:color="000000"/>
-            </w:tcBorders>
-            <w:shd w:val="clear" w:color="auto" w:fill="CCCCCC"/>
-          </w:tcPr>
-          <w:p>
-            <w:pPr>
-              <w:rPr>
-                <w:sz w:val="24"/>
-                <w:szCs w:val="24"/>
-              </w:rPr>
-            </w:pPr>
-            <w:r>
-              <w:rPr>
-                <w:b/>
-                <w:sz w:val="24"/>
-                <w:szCs w:val="24"/>
-              </w:rPr>
-              <w:t>Use Case Number: 5</w:t>
-            </w:r>
-          </w:p>
-        </w:tc>
-      </w:tr>
-      <w:tr>
-        <w:trPr>
-          <w:trHeight w:val="462"/>
-        </w:trPr>
-        <w:tc>
-          <w:tcPr>
-            <w:tcW w:w="5073" w:type="dxa"/>
-            <w:gridSpan w:val="2"/>
-            <w:tcBorders>
-              <w:top w:val="single" w:sz="2" w:space="0" w:color="000000"/>
-              <w:left w:val="single" w:sz="2" w:space="0" w:color="000000"/>
-              <w:bottom w:val="single" w:sz="2" w:space="0" w:color="000000"/>
-              <w:right w:val="single" w:sz="2" w:space="0" w:color="000000"/>
-            </w:tcBorders>
-            <w:shd w:val="clear" w:color="auto" w:fill="CCCCCC"/>
-          </w:tcPr>
-          <w:p>
-            <w:pPr>
-              <w:rPr>
-                <w:b/>
-                <w:sz w:val="24"/>
-                <w:szCs w:val="24"/>
-              </w:rPr>
-            </w:pPr>
-            <w:r>
-              <w:rPr>
-                <w:b/>
-                <w:sz w:val="24"/>
-                <w:szCs w:val="24"/>
-              </w:rPr>
-              <w:t>Date Created:</w:t>
-            </w:r>
-            <w:r>
-              <w:rPr>
-                <w:b/>
-                <w:sz w:val="24"/>
-                <w:szCs w:val="24"/>
-              </w:rPr>
-              <w:tab/>
-              <w:t>07/25/2019</w:t>
-            </w:r>
-            <w:r>
-              <w:rPr>
-                <w:b/>
-                <w:sz w:val="24"/>
-                <w:szCs w:val="24"/>
-              </w:rPr>
-              <w:tab/>
-            </w:r>
-          </w:p>
-        </w:tc>
-        <w:tc>
-          <w:tcPr>
-            <w:tcW w:w="5073" w:type="dxa"/>
-            <w:tcBorders>
-              <w:top w:val="single" w:sz="2" w:space="0" w:color="000000"/>
-              <w:left w:val="single" w:sz="2" w:space="0" w:color="000000"/>
-              <w:bottom w:val="single" w:sz="2" w:space="0" w:color="000000"/>
-              <w:right w:val="single" w:sz="2" w:space="0" w:color="000000"/>
-            </w:tcBorders>
-            <w:shd w:val="clear" w:color="auto" w:fill="CCCCCC"/>
-          </w:tcPr>
-          <w:p>
-            <w:pPr>
-              <w:rPr>
-                <w:b/>
-                <w:sz w:val="24"/>
-                <w:szCs w:val="24"/>
-              </w:rPr>
-            </w:pPr>
-            <w:r>
-              <w:rPr>
-                <w:b/>
-                <w:sz w:val="24"/>
-                <w:szCs w:val="24"/>
-              </w:rPr>
-              <w:t>Last Revision Date:</w:t>
-            </w:r>
-            <w:r>
-              <w:rPr>
-                <w:b/>
-                <w:sz w:val="24"/>
-                <w:szCs w:val="24"/>
-              </w:rPr>
-              <w:tab/>
-              <w:t>07/25/2019</w:t>
-            </w:r>
-          </w:p>
-        </w:tc>
-      </w:tr>
-      <w:tr>
-        <w:trPr>
-          <w:trHeight w:val="461"/>
-        </w:trPr>
-        <w:tc>
-          <w:tcPr>
-            <w:tcW w:w="2970" w:type="dxa"/>
-            <w:tcBorders>
-              <w:top w:val="single" w:sz="2" w:space="0" w:color="000000"/>
-              <w:left w:val="single" w:sz="2" w:space="0" w:color="000000"/>
-              <w:bottom w:val="single" w:sz="2" w:space="0" w:color="000000"/>
-              <w:right w:val="single" w:sz="2" w:space="0" w:color="000000"/>
-            </w:tcBorders>
-          </w:tcPr>
-          <w:p>
-            <w:pPr>
-              <w:tabs>
-                <w:tab w:val="center" w:pos="2924"/>
-              </w:tabs>
-              <w:rPr>
-                <w:sz w:val="24"/>
-                <w:szCs w:val="24"/>
-              </w:rPr>
-            </w:pPr>
-            <w:r>
-              <w:rPr>
-                <w:b/>
-                <w:sz w:val="24"/>
-                <w:szCs w:val="24"/>
-              </w:rPr>
-              <w:t>Name</w:t>
-            </w:r>
-            <w:r>
-              <w:rPr>
-                <w:b/>
-                <w:sz w:val="24"/>
-                <w:szCs w:val="24"/>
-              </w:rPr>
-              <w:tab/>
-            </w:r>
-          </w:p>
-        </w:tc>
-        <w:tc>
-          <w:tcPr>
-            <w:tcW w:w="7176" w:type="dxa"/>
-            <w:gridSpan w:val="2"/>
-            <w:tcBorders>
-              <w:top w:val="single" w:sz="2" w:space="0" w:color="000000"/>
-              <w:left w:val="single" w:sz="2" w:space="0" w:color="000000"/>
-              <w:bottom w:val="single" w:sz="2" w:space="0" w:color="000000"/>
-              <w:right w:val="single" w:sz="2" w:space="0" w:color="000000"/>
-            </w:tcBorders>
-          </w:tcPr>
-          <w:p>
-            <w:pPr>
-              <w:tabs>
-                <w:tab w:val="center" w:pos="2924"/>
-              </w:tabs>
-              <w:rPr>
-                <w:sz w:val="24"/>
-                <w:szCs w:val="24"/>
-              </w:rPr>
-            </w:pPr>
-            <w:r>
-              <w:rPr>
-                <w:sz w:val="24"/>
-                <w:szCs w:val="24"/>
-              </w:rPr>
-              <w:t xml:space="preserve">Search Book using book information  </w:t>
-            </w:r>
-          </w:p>
-        </w:tc>
-      </w:tr>
-      <w:tr>
-        <w:trPr>
-          <w:trHeight w:val="462"/>
-        </w:trPr>
-        <w:tc>
-          <w:tcPr>
-            <w:tcW w:w="2970" w:type="dxa"/>
-            <w:tcBorders>
-              <w:top w:val="single" w:sz="2" w:space="0" w:color="000000"/>
-              <w:left w:val="single" w:sz="2" w:space="0" w:color="000000"/>
-              <w:bottom w:val="single" w:sz="2" w:space="0" w:color="000000"/>
-              <w:right w:val="single" w:sz="2" w:space="0" w:color="000000"/>
-            </w:tcBorders>
-          </w:tcPr>
-          <w:p>
-            <w:pPr>
-              <w:tabs>
-                <w:tab w:val="center" w:pos="5483"/>
-              </w:tabs>
-              <w:rPr>
-                <w:sz w:val="24"/>
-                <w:szCs w:val="24"/>
-              </w:rPr>
-            </w:pPr>
-            <w:r>
-              <w:rPr>
-                <w:b/>
-                <w:sz w:val="24"/>
-                <w:szCs w:val="24"/>
-              </w:rPr>
-              <w:t>Brief description</w:t>
-            </w:r>
-            <w:r>
-              <w:rPr>
-                <w:b/>
-                <w:sz w:val="24"/>
-                <w:szCs w:val="24"/>
-              </w:rPr>
-              <w:tab/>
-              <w:t xml:space="preserve">  </w:t>
-            </w:r>
-          </w:p>
-        </w:tc>
-        <w:tc>
-          <w:tcPr>
-            <w:tcW w:w="7176" w:type="dxa"/>
-            <w:gridSpan w:val="2"/>
-            <w:tcBorders>
-              <w:top w:val="single" w:sz="2" w:space="0" w:color="000000"/>
-              <w:left w:val="single" w:sz="2" w:space="0" w:color="000000"/>
-              <w:bottom w:val="single" w:sz="2" w:space="0" w:color="000000"/>
-              <w:right w:val="single" w:sz="2" w:space="0" w:color="000000"/>
-            </w:tcBorders>
-          </w:tcPr>
-          <w:p>
-            <w:pPr>
-              <w:tabs>
-                <w:tab w:val="center" w:pos="5483"/>
-              </w:tabs>
-              <w:rPr>
-                <w:sz w:val="24"/>
-                <w:szCs w:val="24"/>
-              </w:rPr>
-            </w:pPr>
-            <w:r>
-              <w:rPr>
-                <w:sz w:val="24"/>
-                <w:szCs w:val="24"/>
-              </w:rPr>
-              <w:t>A user searches a desired book</w:t>
-            </w:r>
-          </w:p>
-        </w:tc>
-      </w:tr>
-      <w:tr>
-        <w:trPr>
-          <w:trHeight w:val="460"/>
-        </w:trPr>
-        <w:tc>
-          <w:tcPr>
-            <w:tcW w:w="2970" w:type="dxa"/>
-            <w:tcBorders>
-              <w:top w:val="single" w:sz="2" w:space="0" w:color="000000"/>
-              <w:left w:val="single" w:sz="2" w:space="0" w:color="000000"/>
-              <w:bottom w:val="single" w:sz="2" w:space="0" w:color="000000"/>
-              <w:right w:val="single" w:sz="2" w:space="0" w:color="000000"/>
-            </w:tcBorders>
-          </w:tcPr>
-          <w:p>
-            <w:pPr>
-              <w:tabs>
-                <w:tab w:val="center" w:pos="2372"/>
-              </w:tabs>
-              <w:rPr>
-                <w:sz w:val="24"/>
-                <w:szCs w:val="24"/>
-              </w:rPr>
-            </w:pPr>
-            <w:r>
-              <w:rPr>
-                <w:b/>
-                <w:sz w:val="24"/>
-                <w:szCs w:val="24"/>
-              </w:rPr>
-              <w:t>Actors</w:t>
-            </w:r>
-            <w:r>
-              <w:rPr>
-                <w:b/>
-                <w:sz w:val="24"/>
-                <w:szCs w:val="24"/>
-              </w:rPr>
-              <w:tab/>
-            </w:r>
-          </w:p>
-        </w:tc>
-        <w:tc>
-          <w:tcPr>
-            <w:tcW w:w="7176" w:type="dxa"/>
-            <w:gridSpan w:val="2"/>
-            <w:tcBorders>
-              <w:top w:val="single" w:sz="2" w:space="0" w:color="000000"/>
-              <w:left w:val="single" w:sz="2" w:space="0" w:color="000000"/>
-              <w:bottom w:val="single" w:sz="2" w:space="0" w:color="000000"/>
-              <w:right w:val="single" w:sz="2" w:space="0" w:color="000000"/>
-            </w:tcBorders>
-          </w:tcPr>
-          <w:p>
-            <w:pPr>
-              <w:tabs>
-                <w:tab w:val="center" w:pos="2372"/>
-              </w:tabs>
-              <w:rPr>
-                <w:sz w:val="24"/>
-                <w:szCs w:val="24"/>
-              </w:rPr>
-            </w:pPr>
-            <w:r>
-              <w:rPr>
-                <w:sz w:val="24"/>
-                <w:szCs w:val="24"/>
-              </w:rPr>
-              <w:t xml:space="preserve">User </w:t>
-            </w:r>
-            <w:r>
-              <w:rPr>
-                <w:sz w:val="24"/>
-                <w:szCs w:val="24"/>
-              </w:rPr>
-              <w:t>(Customer, Supplier, Admin, Manager)</w:t>
-            </w:r>
-          </w:p>
-        </w:tc>
-      </w:tr>
-      <w:tr>
-        <w:trPr>
-          <w:trHeight w:val="460"/>
-        </w:trPr>
-        <w:tc>
-          <w:tcPr>
-            <w:tcW w:w="10146" w:type="dxa"/>
-            <w:gridSpan w:val="3"/>
-            <w:tcBorders>
-              <w:top w:val="single" w:sz="2" w:space="0" w:color="000000"/>
-              <w:left w:val="single" w:sz="2" w:space="0" w:color="000000"/>
-              <w:bottom w:val="single" w:sz="2" w:space="0" w:color="000000"/>
-              <w:right w:val="single" w:sz="2" w:space="0" w:color="000000"/>
-            </w:tcBorders>
-            <w:shd w:val="clear" w:color="auto" w:fill="DDDDDD"/>
-          </w:tcPr>
-          <w:p>
-            <w:pPr>
-              <w:rPr>
-                <w:sz w:val="24"/>
-                <w:szCs w:val="24"/>
-              </w:rPr>
-            </w:pPr>
-            <w:r>
-              <w:rPr>
-                <w:b/>
-                <w:sz w:val="24"/>
-                <w:szCs w:val="24"/>
-              </w:rPr>
-              <w:t xml:space="preserve">Preconditions : </w:t>
-            </w:r>
-            <w:r>
-              <w:rPr>
-                <w:b/>
-                <w:sz w:val="24"/>
-                <w:szCs w:val="24"/>
-              </w:rPr>
-              <w:t xml:space="preserve">  </w:t>
+                <w:sz w:val="24"/>
+                <w:szCs w:val="24"/>
+              </w:rPr>
+            </w:pPr>
+            <w:r>
+              <w:rPr>
+                <w:b/>
+                <w:sz w:val="24"/>
+                <w:szCs w:val="24"/>
+              </w:rPr>
+              <w:t xml:space="preserve">Preconditions :   </w:t>
             </w:r>
           </w:p>
         </w:tc>
@@ -2496,14 +1492,7 @@
                 <w:sz w:val="24"/>
                 <w:szCs w:val="24"/>
               </w:rPr>
-              <w:t xml:space="preserve"> </w:t>
-            </w:r>
-            <w:r>
-              <w:rPr>
-                <w:sz w:val="24"/>
-                <w:szCs w:val="24"/>
-              </w:rPr>
-              <w:t>according to the sorting criteria</w:t>
+              <w:t xml:space="preserve"> according to the sorting criteria</w:t>
             </w:r>
           </w:p>
         </w:tc>
@@ -2746,8 +1735,6 @@
         </w:tc>
       </w:tr>
     </w:tbl>
-    <w:p/>
-    <w:p/>
     <w:p/>
     <w:p/>
     <w:p/>
@@ -2792,16 +1779,904 @@
           <w:p>
             <w:pPr>
               <w:rPr>
-                <w:sz w:val="24"/>
-                <w:szCs w:val="24"/>
-              </w:rPr>
-            </w:pPr>
-            <w:r>
-              <w:rPr>
-                <w:b/>
-                <w:sz w:val="24"/>
-                <w:szCs w:val="24"/>
-              </w:rPr>
+                <w:b/>
+                <w:sz w:val="24"/>
+                <w:szCs w:val="24"/>
+              </w:rPr>
+            </w:pPr>
+            <w:r>
+              <w:rPr>
+                <w:b/>
+                <w:sz w:val="24"/>
+                <w:szCs w:val="24"/>
+              </w:rPr>
+              <w:lastRenderedPageBreak/>
+              <w:t>Use Case Number: 7</w:t>
+            </w:r>
+          </w:p>
+        </w:tc>
+      </w:tr>
+      <w:tr>
+        <w:trPr>
+          <w:trHeight w:val="462"/>
+        </w:trPr>
+        <w:tc>
+          <w:tcPr>
+            <w:tcW w:w="5073" w:type="dxa"/>
+            <w:gridSpan w:val="2"/>
+            <w:tcBorders>
+              <w:top w:val="single" w:sz="2" w:space="0" w:color="000000"/>
+              <w:left w:val="single" w:sz="2" w:space="0" w:color="000000"/>
+              <w:bottom w:val="single" w:sz="2" w:space="0" w:color="000000"/>
+              <w:right w:val="single" w:sz="2" w:space="0" w:color="000000"/>
+            </w:tcBorders>
+            <w:shd w:val="clear" w:color="auto" w:fill="CCCCCC"/>
+          </w:tcPr>
+          <w:p>
+            <w:pPr>
+              <w:rPr>
+                <w:b/>
+                <w:sz w:val="24"/>
+                <w:szCs w:val="24"/>
+              </w:rPr>
+            </w:pPr>
+            <w:r>
+              <w:rPr>
+                <w:b/>
+                <w:sz w:val="24"/>
+                <w:szCs w:val="24"/>
+              </w:rPr>
+              <w:t>Date Created:</w:t>
+            </w:r>
+            <w:r>
+              <w:rPr>
+                <w:b/>
+                <w:sz w:val="24"/>
+                <w:szCs w:val="24"/>
+              </w:rPr>
+              <w:tab/>
+              <w:t>07/25/2019</w:t>
+            </w:r>
+            <w:r>
+              <w:rPr>
+                <w:b/>
+                <w:sz w:val="24"/>
+                <w:szCs w:val="24"/>
+              </w:rPr>
+              <w:tab/>
+            </w:r>
+          </w:p>
+        </w:tc>
+        <w:tc>
+          <w:tcPr>
+            <w:tcW w:w="5073" w:type="dxa"/>
+            <w:tcBorders>
+              <w:top w:val="single" w:sz="2" w:space="0" w:color="000000"/>
+              <w:left w:val="single" w:sz="2" w:space="0" w:color="000000"/>
+              <w:bottom w:val="single" w:sz="2" w:space="0" w:color="000000"/>
+              <w:right w:val="single" w:sz="2" w:space="0" w:color="000000"/>
+            </w:tcBorders>
+            <w:shd w:val="clear" w:color="auto" w:fill="CCCCCC"/>
+          </w:tcPr>
+          <w:p>
+            <w:pPr>
+              <w:rPr>
+                <w:b/>
+                <w:sz w:val="24"/>
+                <w:szCs w:val="24"/>
+              </w:rPr>
+            </w:pPr>
+            <w:r>
+              <w:rPr>
+                <w:b/>
+                <w:sz w:val="24"/>
+                <w:szCs w:val="24"/>
+              </w:rPr>
+              <w:t>Last Revision Date:</w:t>
+            </w:r>
+            <w:r>
+              <w:rPr>
+                <w:b/>
+                <w:sz w:val="24"/>
+                <w:szCs w:val="24"/>
+              </w:rPr>
+              <w:tab/>
+              <w:t>07/25/2019</w:t>
+            </w:r>
+          </w:p>
+        </w:tc>
+      </w:tr>
+      <w:tr>
+        <w:trPr>
+          <w:trHeight w:val="461"/>
+        </w:trPr>
+        <w:tc>
+          <w:tcPr>
+            <w:tcW w:w="2970" w:type="dxa"/>
+            <w:tcBorders>
+              <w:top w:val="single" w:sz="2" w:space="0" w:color="000000"/>
+              <w:left w:val="single" w:sz="2" w:space="0" w:color="000000"/>
+              <w:bottom w:val="single" w:sz="2" w:space="0" w:color="000000"/>
+              <w:right w:val="single" w:sz="2" w:space="0" w:color="000000"/>
+            </w:tcBorders>
+          </w:tcPr>
+          <w:p>
+            <w:pPr>
+              <w:tabs>
+                <w:tab w:val="center" w:pos="2924"/>
+              </w:tabs>
+              <w:rPr>
+                <w:b/>
+                <w:sz w:val="24"/>
+                <w:szCs w:val="24"/>
+              </w:rPr>
+            </w:pPr>
+            <w:r>
+              <w:rPr>
+                <w:b/>
+                <w:sz w:val="24"/>
+                <w:szCs w:val="24"/>
+              </w:rPr>
+              <w:t>Name</w:t>
+            </w:r>
+            <w:r>
+              <w:rPr>
+                <w:b/>
+                <w:sz w:val="24"/>
+                <w:szCs w:val="24"/>
+              </w:rPr>
+              <w:tab/>
+            </w:r>
+          </w:p>
+        </w:tc>
+        <w:tc>
+          <w:tcPr>
+            <w:tcW w:w="7176" w:type="dxa"/>
+            <w:gridSpan w:val="2"/>
+            <w:tcBorders>
+              <w:top w:val="single" w:sz="2" w:space="0" w:color="000000"/>
+              <w:left w:val="single" w:sz="2" w:space="0" w:color="000000"/>
+              <w:bottom w:val="single" w:sz="2" w:space="0" w:color="000000"/>
+              <w:right w:val="single" w:sz="2" w:space="0" w:color="000000"/>
+            </w:tcBorders>
+          </w:tcPr>
+          <w:p>
+            <w:pPr>
+              <w:tabs>
+                <w:tab w:val="center" w:pos="2924"/>
+              </w:tabs>
+              <w:rPr>
+                <w:sz w:val="24"/>
+                <w:szCs w:val="24"/>
+              </w:rPr>
+            </w:pPr>
+            <w:r>
+              <w:rPr>
+                <w:sz w:val="24"/>
+                <w:szCs w:val="24"/>
+              </w:rPr>
+              <w:t>Register book</w:t>
+            </w:r>
+          </w:p>
+        </w:tc>
+      </w:tr>
+      <w:tr>
+        <w:trPr>
+          <w:trHeight w:val="462"/>
+        </w:trPr>
+        <w:tc>
+          <w:tcPr>
+            <w:tcW w:w="2970" w:type="dxa"/>
+            <w:tcBorders>
+              <w:top w:val="single" w:sz="2" w:space="0" w:color="000000"/>
+              <w:left w:val="single" w:sz="2" w:space="0" w:color="000000"/>
+              <w:bottom w:val="single" w:sz="2" w:space="0" w:color="000000"/>
+              <w:right w:val="single" w:sz="2" w:space="0" w:color="000000"/>
+            </w:tcBorders>
+          </w:tcPr>
+          <w:p>
+            <w:pPr>
+              <w:tabs>
+                <w:tab w:val="center" w:pos="5483"/>
+              </w:tabs>
+              <w:rPr>
+                <w:b/>
+                <w:sz w:val="24"/>
+                <w:szCs w:val="24"/>
+              </w:rPr>
+            </w:pPr>
+            <w:r>
+              <w:rPr>
+                <w:b/>
+                <w:sz w:val="24"/>
+                <w:szCs w:val="24"/>
+              </w:rPr>
+              <w:t>Brief description</w:t>
+            </w:r>
+            <w:r>
+              <w:rPr>
+                <w:b/>
+                <w:sz w:val="24"/>
+                <w:szCs w:val="24"/>
+              </w:rPr>
+              <w:tab/>
+              <w:t xml:space="preserve">  </w:t>
+            </w:r>
+          </w:p>
+        </w:tc>
+        <w:tc>
+          <w:tcPr>
+            <w:tcW w:w="7176" w:type="dxa"/>
+            <w:gridSpan w:val="2"/>
+            <w:tcBorders>
+              <w:top w:val="single" w:sz="2" w:space="0" w:color="000000"/>
+              <w:left w:val="single" w:sz="2" w:space="0" w:color="000000"/>
+              <w:bottom w:val="single" w:sz="2" w:space="0" w:color="000000"/>
+              <w:right w:val="single" w:sz="2" w:space="0" w:color="000000"/>
+            </w:tcBorders>
+          </w:tcPr>
+          <w:p>
+            <w:pPr>
+              <w:tabs>
+                <w:tab w:val="center" w:pos="5483"/>
+              </w:tabs>
+              <w:rPr>
+                <w:sz w:val="24"/>
+                <w:szCs w:val="24"/>
+              </w:rPr>
+            </w:pPr>
+            <w:r>
+              <w:rPr>
+                <w:sz w:val="24"/>
+                <w:szCs w:val="24"/>
+              </w:rPr>
+              <w:t>A supplier registers a book with all its information and inventory data to the system</w:t>
+            </w:r>
+          </w:p>
+        </w:tc>
+      </w:tr>
+      <w:tr>
+        <w:trPr>
+          <w:trHeight w:val="460"/>
+        </w:trPr>
+        <w:tc>
+          <w:tcPr>
+            <w:tcW w:w="2970" w:type="dxa"/>
+            <w:tcBorders>
+              <w:top w:val="single" w:sz="2" w:space="0" w:color="000000"/>
+              <w:left w:val="single" w:sz="2" w:space="0" w:color="000000"/>
+              <w:bottom w:val="single" w:sz="2" w:space="0" w:color="000000"/>
+              <w:right w:val="single" w:sz="2" w:space="0" w:color="000000"/>
+            </w:tcBorders>
+          </w:tcPr>
+          <w:p>
+            <w:pPr>
+              <w:tabs>
+                <w:tab w:val="center" w:pos="2372"/>
+              </w:tabs>
+              <w:rPr>
+                <w:b/>
+                <w:sz w:val="24"/>
+                <w:szCs w:val="24"/>
+              </w:rPr>
+            </w:pPr>
+            <w:r>
+              <w:rPr>
+                <w:b/>
+                <w:sz w:val="24"/>
+                <w:szCs w:val="24"/>
+              </w:rPr>
+              <w:t>Actors</w:t>
+            </w:r>
+            <w:r>
+              <w:rPr>
+                <w:b/>
+                <w:sz w:val="24"/>
+                <w:szCs w:val="24"/>
+              </w:rPr>
+              <w:tab/>
+            </w:r>
+          </w:p>
+        </w:tc>
+        <w:tc>
+          <w:tcPr>
+            <w:tcW w:w="7176" w:type="dxa"/>
+            <w:gridSpan w:val="2"/>
+            <w:tcBorders>
+              <w:top w:val="single" w:sz="2" w:space="0" w:color="000000"/>
+              <w:left w:val="single" w:sz="2" w:space="0" w:color="000000"/>
+              <w:bottom w:val="single" w:sz="2" w:space="0" w:color="000000"/>
+              <w:right w:val="single" w:sz="2" w:space="0" w:color="000000"/>
+            </w:tcBorders>
+          </w:tcPr>
+          <w:p>
+            <w:pPr>
+              <w:tabs>
+                <w:tab w:val="center" w:pos="2372"/>
+              </w:tabs>
+              <w:rPr>
+                <w:sz w:val="24"/>
+                <w:szCs w:val="24"/>
+              </w:rPr>
+            </w:pPr>
+            <w:r>
+              <w:rPr>
+                <w:sz w:val="24"/>
+                <w:szCs w:val="24"/>
+              </w:rPr>
+              <w:t>Supplier</w:t>
+            </w:r>
+          </w:p>
+        </w:tc>
+      </w:tr>
+      <w:tr>
+        <w:trPr>
+          <w:trHeight w:val="460"/>
+        </w:trPr>
+        <w:tc>
+          <w:tcPr>
+            <w:tcW w:w="10146" w:type="dxa"/>
+            <w:gridSpan w:val="3"/>
+            <w:tcBorders>
+              <w:top w:val="single" w:sz="2" w:space="0" w:color="000000"/>
+              <w:left w:val="single" w:sz="2" w:space="0" w:color="000000"/>
+              <w:bottom w:val="single" w:sz="2" w:space="0" w:color="000000"/>
+              <w:right w:val="single" w:sz="2" w:space="0" w:color="000000"/>
+            </w:tcBorders>
+            <w:shd w:val="clear" w:color="auto" w:fill="DDDDDD"/>
+          </w:tcPr>
+          <w:p>
+            <w:pPr>
+              <w:rPr>
+                <w:b/>
+                <w:sz w:val="24"/>
+                <w:szCs w:val="24"/>
+              </w:rPr>
+            </w:pPr>
+            <w:r>
+              <w:rPr>
+                <w:b/>
+                <w:sz w:val="24"/>
+                <w:szCs w:val="24"/>
+              </w:rPr>
+              <w:t xml:space="preserve">Preconditions : </w:t>
+            </w:r>
+          </w:p>
+        </w:tc>
+      </w:tr>
+      <w:tr>
+        <w:trPr>
+          <w:trHeight w:val="406"/>
+        </w:trPr>
+        <w:tc>
+          <w:tcPr>
+            <w:tcW w:w="10146" w:type="dxa"/>
+            <w:gridSpan w:val="3"/>
+            <w:tcBorders>
+              <w:top w:val="single" w:sz="2" w:space="0" w:color="000000"/>
+              <w:left w:val="single" w:sz="2" w:space="0" w:color="000000"/>
+              <w:bottom w:val="single" w:sz="2" w:space="0" w:color="000000"/>
+              <w:right w:val="single" w:sz="2" w:space="0" w:color="000000"/>
+            </w:tcBorders>
+          </w:tcPr>
+          <w:p>
+            <w:pPr>
+              <w:rPr>
+                <w:sz w:val="24"/>
+                <w:szCs w:val="24"/>
+              </w:rPr>
+            </w:pPr>
+            <w:r>
+              <w:rPr>
+                <w:sz w:val="24"/>
+                <w:szCs w:val="24"/>
+              </w:rPr>
+              <w:t>a supplier must have a valid supplier account and logged in to the system</w:t>
+            </w:r>
+          </w:p>
+        </w:tc>
+      </w:tr>
+      <w:tr>
+        <w:trPr>
+          <w:trHeight w:val="460"/>
+        </w:trPr>
+        <w:tc>
+          <w:tcPr>
+            <w:tcW w:w="10146" w:type="dxa"/>
+            <w:gridSpan w:val="3"/>
+            <w:tcBorders>
+              <w:top w:val="single" w:sz="2" w:space="0" w:color="000000"/>
+              <w:left w:val="single" w:sz="2" w:space="0" w:color="000000"/>
+              <w:bottom w:val="single" w:sz="2" w:space="0" w:color="000000"/>
+              <w:right w:val="single" w:sz="2" w:space="0" w:color="000000"/>
+            </w:tcBorders>
+            <w:shd w:val="clear" w:color="auto" w:fill="DDDDDD"/>
+          </w:tcPr>
+          <w:p>
+            <w:pPr>
+              <w:rPr>
+                <w:b/>
+                <w:sz w:val="24"/>
+                <w:szCs w:val="24"/>
+              </w:rPr>
+            </w:pPr>
+            <w:r>
+              <w:rPr>
+                <w:b/>
+                <w:sz w:val="24"/>
+                <w:szCs w:val="24"/>
+              </w:rPr>
+              <w:t>Flows of Events:</w:t>
+            </w:r>
+          </w:p>
+        </w:tc>
+      </w:tr>
+      <w:tr>
+        <w:trPr>
+          <w:trHeight w:val="463"/>
+        </w:trPr>
+        <w:tc>
+          <w:tcPr>
+            <w:tcW w:w="10146" w:type="dxa"/>
+            <w:gridSpan w:val="3"/>
+            <w:tcBorders>
+              <w:top w:val="single" w:sz="2" w:space="0" w:color="000000"/>
+              <w:left w:val="single" w:sz="2" w:space="0" w:color="000000"/>
+              <w:bottom w:val="single" w:sz="2" w:space="0" w:color="000000"/>
+              <w:right w:val="single" w:sz="2" w:space="0" w:color="000000"/>
+            </w:tcBorders>
+          </w:tcPr>
+          <w:p>
+            <w:pPr>
+              <w:rPr>
+                <w:b/>
+                <w:sz w:val="24"/>
+                <w:szCs w:val="24"/>
+              </w:rPr>
+            </w:pPr>
+            <w:r>
+              <w:rPr>
+                <w:b/>
+                <w:sz w:val="24"/>
+                <w:szCs w:val="24"/>
+              </w:rPr>
+              <w:t>Basic flow</w:t>
+            </w:r>
+          </w:p>
+          <w:p>
+            <w:pPr>
+              <w:pStyle w:val="ListParagraph"/>
+              <w:numPr>
+                <w:ilvl w:val="0"/>
+                <w:numId w:val="4"/>
+              </w:numPr>
+              <w:rPr>
+                <w:sz w:val="24"/>
+                <w:szCs w:val="24"/>
+              </w:rPr>
+            </w:pPr>
+            <w:r>
+              <w:rPr>
+                <w:sz w:val="24"/>
+                <w:szCs w:val="24"/>
+              </w:rPr>
+              <w:t>Supplier :  Enter book information to the system</w:t>
+            </w:r>
+          </w:p>
+          <w:p>
+            <w:pPr>
+              <w:pStyle w:val="ListParagraph"/>
+              <w:numPr>
+                <w:ilvl w:val="0"/>
+                <w:numId w:val="4"/>
+              </w:numPr>
+              <w:rPr>
+                <w:sz w:val="24"/>
+                <w:szCs w:val="24"/>
+              </w:rPr>
+            </w:pPr>
+            <w:r>
+              <w:rPr>
+                <w:sz w:val="24"/>
+                <w:szCs w:val="24"/>
+              </w:rPr>
+              <w:t>Supplier:   Requests approval for the books entered</w:t>
+            </w:r>
+          </w:p>
+          <w:p>
+            <w:pPr>
+              <w:pStyle w:val="ListParagraph"/>
+              <w:numPr>
+                <w:ilvl w:val="0"/>
+                <w:numId w:val="4"/>
+              </w:numPr>
+              <w:rPr>
+                <w:b/>
+                <w:sz w:val="24"/>
+                <w:szCs w:val="24"/>
+              </w:rPr>
+            </w:pPr>
+            <w:r>
+              <w:rPr>
+                <w:sz w:val="24"/>
+                <w:szCs w:val="24"/>
+              </w:rPr>
+              <w:t>System: Displays request sent information</w:t>
+            </w:r>
+          </w:p>
+        </w:tc>
+      </w:tr>
+      <w:tr>
+        <w:trPr>
+          <w:trHeight w:val="460"/>
+        </w:trPr>
+        <w:tc>
+          <w:tcPr>
+            <w:tcW w:w="10146" w:type="dxa"/>
+            <w:gridSpan w:val="3"/>
+            <w:tcBorders>
+              <w:top w:val="single" w:sz="2" w:space="0" w:color="000000"/>
+              <w:left w:val="single" w:sz="2" w:space="0" w:color="000000"/>
+              <w:bottom w:val="single" w:sz="2" w:space="0" w:color="000000"/>
+              <w:right w:val="single" w:sz="2" w:space="0" w:color="000000"/>
+            </w:tcBorders>
+          </w:tcPr>
+          <w:p>
+            <w:pPr>
+              <w:rPr>
+                <w:b/>
+                <w:sz w:val="24"/>
+                <w:szCs w:val="24"/>
+              </w:rPr>
+            </w:pPr>
+            <w:r>
+              <w:rPr>
+                <w:b/>
+                <w:sz w:val="24"/>
+                <w:szCs w:val="24"/>
+              </w:rPr>
+              <w:t>Alternative Flows</w:t>
+            </w:r>
+          </w:p>
+          <w:p>
+            <w:pPr>
+              <w:rPr>
+                <w:sz w:val="24"/>
+                <w:szCs w:val="24"/>
+              </w:rPr>
+            </w:pPr>
+            <w:r>
+              <w:rPr>
+                <w:sz w:val="24"/>
+                <w:szCs w:val="24"/>
+              </w:rPr>
+              <w:t xml:space="preserve">At 2. When the book already exists, </w:t>
+            </w:r>
+          </w:p>
+          <w:p>
+            <w:pPr>
+              <w:pStyle w:val="ListParagraph"/>
+              <w:numPr>
+                <w:ilvl w:val="0"/>
+                <w:numId w:val="6"/>
+              </w:numPr>
+              <w:rPr>
+                <w:sz w:val="24"/>
+                <w:szCs w:val="24"/>
+              </w:rPr>
+            </w:pPr>
+            <w:r>
+              <w:rPr>
+                <w:sz w:val="24"/>
+                <w:szCs w:val="24"/>
+              </w:rPr>
+              <w:t>The system will recommend update book info.</w:t>
+            </w:r>
+          </w:p>
+          <w:p>
+            <w:pPr>
+              <w:rPr>
+                <w:sz w:val="24"/>
+                <w:szCs w:val="24"/>
+              </w:rPr>
+            </w:pPr>
+            <w:r>
+              <w:rPr>
+                <w:sz w:val="24"/>
+                <w:szCs w:val="24"/>
+              </w:rPr>
+              <w:t xml:space="preserve">At 2. When mandatory information are not provided </w:t>
+            </w:r>
+          </w:p>
+          <w:p>
+            <w:pPr>
+              <w:pStyle w:val="ListParagraph"/>
+              <w:numPr>
+                <w:ilvl w:val="0"/>
+                <w:numId w:val="11"/>
+              </w:numPr>
+              <w:rPr>
+                <w:sz w:val="24"/>
+                <w:szCs w:val="24"/>
+              </w:rPr>
+            </w:pPr>
+            <w:r>
+              <w:rPr>
+                <w:sz w:val="24"/>
+                <w:szCs w:val="24"/>
+              </w:rPr>
+              <w:t>The supplier will be informed on which information he/she must provide</w:t>
+            </w:r>
+          </w:p>
+          <w:p>
+            <w:pPr>
+              <w:rPr>
+                <w:sz w:val="24"/>
+                <w:szCs w:val="24"/>
+              </w:rPr>
+            </w:pPr>
+            <w:r>
+              <w:rPr>
+                <w:sz w:val="24"/>
+                <w:szCs w:val="24"/>
+              </w:rPr>
+              <w:t>At 2. When information</w:t>
+            </w:r>
+            <w:r>
+              <w:rPr>
+                <w:sz w:val="24"/>
+                <w:szCs w:val="24"/>
+              </w:rPr>
+              <w:t xml:space="preserve"> entered is not valid</w:t>
+            </w:r>
+          </w:p>
+          <w:p>
+            <w:pPr>
+              <w:pStyle w:val="ListParagraph"/>
+              <w:numPr>
+                <w:ilvl w:val="0"/>
+                <w:numId w:val="20"/>
+              </w:numPr>
+              <w:rPr>
+                <w:sz w:val="24"/>
+                <w:szCs w:val="24"/>
+              </w:rPr>
+            </w:pPr>
+            <w:r>
+              <w:rPr>
+                <w:sz w:val="24"/>
+                <w:szCs w:val="24"/>
+              </w:rPr>
+              <w:t>Supplier will be informed about the invalid data entered</w:t>
+            </w:r>
+            <w:r>
+              <w:rPr>
+                <w:sz w:val="24"/>
+                <w:szCs w:val="24"/>
+              </w:rPr>
+              <w:t xml:space="preserve"> </w:t>
+            </w:r>
+          </w:p>
+        </w:tc>
+      </w:tr>
+      <w:tr>
+        <w:trPr>
+          <w:trHeight w:val="460"/>
+        </w:trPr>
+        <w:tc>
+          <w:tcPr>
+            <w:tcW w:w="10146" w:type="dxa"/>
+            <w:gridSpan w:val="3"/>
+            <w:tcBorders>
+              <w:top w:val="single" w:sz="2" w:space="0" w:color="000000"/>
+              <w:left w:val="single" w:sz="2" w:space="0" w:color="000000"/>
+              <w:bottom w:val="single" w:sz="2" w:space="0" w:color="000000"/>
+              <w:right w:val="single" w:sz="2" w:space="0" w:color="000000"/>
+            </w:tcBorders>
+            <w:shd w:val="clear" w:color="auto" w:fill="DDDDDD"/>
+          </w:tcPr>
+          <w:p>
+            <w:pPr>
+              <w:rPr>
+                <w:sz w:val="24"/>
+                <w:szCs w:val="24"/>
+              </w:rPr>
+            </w:pPr>
+            <w:r>
+              <w:rPr>
+                <w:sz w:val="24"/>
+                <w:szCs w:val="24"/>
+              </w:rPr>
+              <w:t>Post conditions</w:t>
+            </w:r>
+          </w:p>
+        </w:tc>
+      </w:tr>
+      <w:tr>
+        <w:trPr>
+          <w:trHeight w:val="407"/>
+        </w:trPr>
+        <w:tc>
+          <w:tcPr>
+            <w:tcW w:w="10146" w:type="dxa"/>
+            <w:gridSpan w:val="3"/>
+            <w:tcBorders>
+              <w:top w:val="single" w:sz="2" w:space="0" w:color="000000"/>
+              <w:left w:val="single" w:sz="2" w:space="0" w:color="000000"/>
+              <w:bottom w:val="single" w:sz="2" w:space="0" w:color="000000"/>
+              <w:right w:val="single" w:sz="2" w:space="0" w:color="000000"/>
+            </w:tcBorders>
+          </w:tcPr>
+          <w:p>
+            <w:pPr>
+              <w:rPr>
+                <w:sz w:val="24"/>
+                <w:szCs w:val="24"/>
+              </w:rPr>
+            </w:pPr>
+            <w:r>
+              <w:rPr>
+                <w:sz w:val="24"/>
+                <w:szCs w:val="24"/>
+              </w:rPr>
+              <w:t>Approval request is sent to manager</w:t>
+            </w:r>
+          </w:p>
+        </w:tc>
+      </w:tr>
+      <w:tr>
+        <w:trPr>
+          <w:trHeight w:val="460"/>
+        </w:trPr>
+        <w:tc>
+          <w:tcPr>
+            <w:tcW w:w="10146" w:type="dxa"/>
+            <w:gridSpan w:val="3"/>
+            <w:tcBorders>
+              <w:top w:val="single" w:sz="2" w:space="0" w:color="000000"/>
+              <w:left w:val="single" w:sz="2" w:space="0" w:color="000000"/>
+              <w:bottom w:val="single" w:sz="2" w:space="0" w:color="000000"/>
+              <w:right w:val="single" w:sz="2" w:space="0" w:color="000000"/>
+            </w:tcBorders>
+            <w:shd w:val="clear" w:color="auto" w:fill="DDDDDD"/>
+          </w:tcPr>
+          <w:p>
+            <w:pPr>
+              <w:rPr>
+                <w:b/>
+                <w:sz w:val="24"/>
+                <w:szCs w:val="24"/>
+              </w:rPr>
+            </w:pPr>
+            <w:r>
+              <w:rPr>
+                <w:b/>
+                <w:sz w:val="24"/>
+                <w:szCs w:val="24"/>
+              </w:rPr>
+              <w:t>Business Rules</w:t>
+            </w:r>
+          </w:p>
+        </w:tc>
+      </w:tr>
+      <w:tr>
+        <w:trPr>
+          <w:trHeight w:val="433"/>
+        </w:trPr>
+        <w:tc>
+          <w:tcPr>
+            <w:tcW w:w="10146" w:type="dxa"/>
+            <w:gridSpan w:val="3"/>
+            <w:tcBorders>
+              <w:top w:val="single" w:sz="2" w:space="0" w:color="000000"/>
+              <w:left w:val="single" w:sz="2" w:space="0" w:color="000000"/>
+              <w:bottom w:val="single" w:sz="2" w:space="0" w:color="000000"/>
+              <w:right w:val="single" w:sz="2" w:space="0" w:color="000000"/>
+            </w:tcBorders>
+          </w:tcPr>
+          <w:p>
+            <w:pPr>
+              <w:pStyle w:val="ListParagraph"/>
+              <w:numPr>
+                <w:ilvl w:val="0"/>
+                <w:numId w:val="8"/>
+              </w:numPr>
+              <w:rPr>
+                <w:sz w:val="24"/>
+                <w:szCs w:val="24"/>
+              </w:rPr>
+            </w:pPr>
+            <w:r>
+              <w:rPr>
+                <w:sz w:val="24"/>
+                <w:szCs w:val="24"/>
+              </w:rPr>
+              <w:t>Supplier must have matching inventory with the provided information</w:t>
+            </w:r>
+          </w:p>
+          <w:p>
+            <w:pPr>
+              <w:pStyle w:val="ListParagraph"/>
+              <w:numPr>
+                <w:ilvl w:val="0"/>
+                <w:numId w:val="8"/>
+              </w:numPr>
+              <w:rPr>
+                <w:b/>
+                <w:sz w:val="24"/>
+                <w:szCs w:val="24"/>
+              </w:rPr>
+            </w:pPr>
+            <w:r>
+              <w:rPr>
+                <w:sz w:val="24"/>
+                <w:szCs w:val="24"/>
+              </w:rPr>
+              <w:t>Supplier must have legal rights to sell the book</w:t>
+            </w:r>
+          </w:p>
+        </w:tc>
+      </w:tr>
+    </w:tbl>
+    <w:p>
+      <w:bookmarkStart w:id="0" w:name="_GoBack"/>
+      <w:bookmarkEnd w:id="0"/>
+    </w:p>
+    <w:p/>
+    <w:p/>
+    <w:p/>
+    <w:p/>
+    <w:p/>
+    <w:p/>
+    <w:p/>
+    <w:tbl>
+      <w:tblPr>
+        <w:tblStyle w:val="TableGrid"/>
+        <w:tblW w:w="10146" w:type="dxa"/>
+        <w:tblInd w:w="-482" w:type="dxa"/>
+        <w:tblLayout w:type="fixed"/>
+        <w:tblCellMar>
+          <w:top w:w="54" w:type="dxa"/>
+          <w:left w:w="58" w:type="dxa"/>
+          <w:right w:w="70" w:type="dxa"/>
+        </w:tblCellMar>
+        <w:tblLook w:val="04A0" w:firstRow="1" w:lastRow="0" w:firstColumn="1" w:lastColumn="0" w:noHBand="0" w:noVBand="1"/>
+      </w:tblPr>
+      <w:tblGrid>
+        <w:gridCol w:w="2970"/>
+        <w:gridCol w:w="2103"/>
+        <w:gridCol w:w="5073"/>
+      </w:tblGrid>
+      <w:tr>
+        <w:trPr>
+          <w:trHeight w:val="462"/>
+        </w:trPr>
+        <w:tc>
+          <w:tcPr>
+            <w:tcW w:w="10146" w:type="dxa"/>
+            <w:gridSpan w:val="3"/>
+            <w:tcBorders>
+              <w:top w:val="single" w:sz="2" w:space="0" w:color="000000"/>
+              <w:left w:val="single" w:sz="2" w:space="0" w:color="000000"/>
+              <w:bottom w:val="single" w:sz="2" w:space="0" w:color="000000"/>
+              <w:right w:val="single" w:sz="2" w:space="0" w:color="000000"/>
+            </w:tcBorders>
+            <w:shd w:val="clear" w:color="auto" w:fill="CCCCCC"/>
+          </w:tcPr>
+          <w:p>
+            <w:pPr>
+              <w:rPr>
+                <w:sz w:val="24"/>
+                <w:szCs w:val="24"/>
+              </w:rPr>
+            </w:pPr>
+            <w:r>
+              <w:rPr>
+                <w:b/>
+                <w:sz w:val="24"/>
+                <w:szCs w:val="24"/>
+              </w:rPr>
+              <w:lastRenderedPageBreak/>
               <w:t>Use Case Number: 8</w:t>
             </w:r>
           </w:p>
@@ -3853,6 +3728,7 @@
                 <w:sz w:val="24"/>
                 <w:szCs w:val="24"/>
               </w:rPr>
+              <w:lastRenderedPageBreak/>
               <w:t>Use Case Number: 9</w:t>
             </w:r>
           </w:p>
@@ -4090,14 +3966,7 @@
                 <w:sz w:val="24"/>
                 <w:szCs w:val="24"/>
               </w:rPr>
-              <w:t xml:space="preserve">A </w:t>
-            </w:r>
-            <w:r>
-              <w:rPr>
-                <w:sz w:val="24"/>
-                <w:szCs w:val="24"/>
-              </w:rPr>
-              <w:t>supplier changes some information of a book</w:t>
+              <w:t>A supplier changes some information of a book</w:t>
             </w:r>
           </w:p>
         </w:tc>
@@ -4684,8 +4553,6 @@
               </w:rPr>
               <w:t>ISBN of a book cannot be changed</w:t>
             </w:r>
-            <w:bookmarkStart w:id="0" w:name="_GoBack"/>
-            <w:bookmarkEnd w:id="0"/>
           </w:p>
         </w:tc>
       </w:tr>
@@ -7309,7 +7176,7 @@
   <a:extraClrSchemeLst/>
   <a:extLst>
     <a:ext uri="{05A4C25C-085E-4340-85A3-A5531E510DB2}">
-      <thm15:themeFamily xmlns:thm15="http://schemas.microsoft.com/office/thememl/2012/main" xmlns="" name="Office Theme" id="{62F939B6-93AF-4DB8-9C6B-D6C7DFDC589F}" vid="{4A3C46E8-61CC-4603-A589-7422A47A8E4A}"/>
+      <thm15:themeFamily xmlns="" xmlns:thm15="http://schemas.microsoft.com/office/thememl/2012/main" name="Office Theme" id="{62F939B6-93AF-4DB8-9C6B-D6C7DFDC589F}" vid="{4A3C46E8-61CC-4603-A589-7422A47A8E4A}"/>
     </a:ext>
   </a:extLst>
 </a:theme>

</xml_diff>

<commit_message>
all use cases are added
</commit_message>
<xml_diff>
--- a/UseCase/UseCase Template.docx
+++ b/UseCase/UseCase Template.docx
@@ -3467,8 +3467,6 @@
               </w:rPr>
               <w:t xml:space="preserve"> to users’  email </w:t>
             </w:r>
-            <w:bookmarkStart w:id="0" w:name="_GoBack"/>
-            <w:bookmarkEnd w:id="0"/>
             <w:r>
               <w:rPr>
                 <w:b/>
@@ -3588,72 +3586,6 @@
         </w:tc>
       </w:tr>
     </w:tbl>
-    <w:p>
-      <w:pPr>
-        <w:spacing w:after="0"/>
-        <w:ind w:left="-1440" w:right="10800"/>
-      </w:pPr>
-    </w:p>
-    <w:p>
-      <w:pPr>
-        <w:spacing w:after="0"/>
-        <w:ind w:left="-1440" w:right="10800"/>
-      </w:pPr>
-    </w:p>
-    <w:p>
-      <w:pPr>
-        <w:spacing w:after="0"/>
-        <w:ind w:left="-1440" w:right="10800"/>
-      </w:pPr>
-    </w:p>
-    <w:p>
-      <w:pPr>
-        <w:spacing w:after="0"/>
-        <w:ind w:left="-1440" w:right="10800"/>
-      </w:pPr>
-    </w:p>
-    <w:p>
-      <w:pPr>
-        <w:spacing w:after="0"/>
-        <w:ind w:left="-1440" w:right="10800"/>
-      </w:pPr>
-    </w:p>
-    <w:p>
-      <w:pPr>
-        <w:spacing w:after="0"/>
-        <w:ind w:left="-1440" w:right="10800"/>
-      </w:pPr>
-    </w:p>
-    <w:p>
-      <w:pPr>
-        <w:spacing w:after="0"/>
-        <w:ind w:left="-1440" w:right="10800"/>
-      </w:pPr>
-    </w:p>
-    <w:p>
-      <w:pPr>
-        <w:spacing w:after="0"/>
-        <w:ind w:left="-1440" w:right="10800"/>
-      </w:pPr>
-    </w:p>
-    <w:p>
-      <w:pPr>
-        <w:spacing w:after="0"/>
-        <w:ind w:left="-1440" w:right="10800"/>
-      </w:pPr>
-    </w:p>
-    <w:p>
-      <w:pPr>
-        <w:spacing w:after="0"/>
-        <w:ind w:left="-1440" w:right="10800"/>
-      </w:pPr>
-    </w:p>
-    <w:p>
-      <w:pPr>
-        <w:spacing w:after="0"/>
-        <w:ind w:left="-1440" w:right="10800"/>
-      </w:pPr>
-    </w:p>
     <w:p>
       <w:pPr>
         <w:spacing w:after="0"/>
@@ -5388,15 +5320,7 @@
                 <w:sz w:val="24"/>
                 <w:szCs w:val="24"/>
               </w:rPr>
-              <w:t xml:space="preserve">The system can and may display other books after the list of books that meet the </w:t>
-            </w:r>
-            <w:r>
-              <w:rPr>
-                <w:sz w:val="24"/>
-                <w:szCs w:val="24"/>
-              </w:rPr>
-              <w:lastRenderedPageBreak/>
-              <w:t>search criteria</w:t>
+              <w:t>The system can and may display other books after the list of books that meet the search criteria</w:t>
             </w:r>
           </w:p>
         </w:tc>
@@ -5457,6 +5381,7 @@
                 <w:sz w:val="24"/>
                 <w:szCs w:val="24"/>
               </w:rPr>
+              <w:lastRenderedPageBreak/>
               <w:t>Use Case Number: 7</w:t>
             </w:r>
           </w:p>
@@ -6342,6 +6267,7 @@
                 <w:sz w:val="24"/>
                 <w:szCs w:val="24"/>
               </w:rPr>
+              <w:lastRenderedPageBreak/>
               <w:t>Use Case Number: 8</w:t>
             </w:r>
           </w:p>
@@ -7297,7 +7223,6 @@
                 <w:sz w:val="24"/>
                 <w:szCs w:val="24"/>
               </w:rPr>
-              <w:lastRenderedPageBreak/>
               <w:t>The same book can be entered by multiple suppliers</w:t>
             </w:r>
           </w:p>
@@ -7359,6 +7284,7 @@
                 <w:sz w:val="24"/>
                 <w:szCs w:val="24"/>
               </w:rPr>
+              <w:lastRenderedPageBreak/>
               <w:t>Use Case Number: 9</w:t>
             </w:r>
           </w:p>
@@ -8181,7 +8107,6 @@
                 <w:sz w:val="24"/>
                 <w:szCs w:val="24"/>
               </w:rPr>
-              <w:lastRenderedPageBreak/>
               <w:t>ISBN of a book cannot be changed</w:t>
             </w:r>
           </w:p>
@@ -8193,6 +8118,116 @@
       <w:pPr>
         <w:spacing w:after="0"/>
         <w:ind w:left="-1440" w:right="10800"/>
+      </w:pPr>
+    </w:p>
+    <w:p>
+      <w:pPr>
+        <w:spacing w:after="0"/>
+        <w:ind w:right="2906"/>
+        <w:jc w:val="center"/>
+        <w:rPr>
+          <w:b/>
+          <w:sz w:val="24"/>
+        </w:rPr>
+      </w:pPr>
+    </w:p>
+    <w:p>
+      <w:pPr>
+        <w:spacing w:after="0"/>
+        <w:ind w:right="2906"/>
+        <w:jc w:val="center"/>
+        <w:rPr>
+          <w:b/>
+          <w:sz w:val="24"/>
+        </w:rPr>
+      </w:pPr>
+    </w:p>
+    <w:p>
+      <w:pPr>
+        <w:spacing w:after="0"/>
+        <w:ind w:right="2906"/>
+        <w:jc w:val="center"/>
+        <w:rPr>
+          <w:b/>
+          <w:sz w:val="24"/>
+        </w:rPr>
+      </w:pPr>
+    </w:p>
+    <w:p>
+      <w:pPr>
+        <w:spacing w:after="0"/>
+        <w:ind w:right="2906"/>
+        <w:jc w:val="center"/>
+        <w:rPr>
+          <w:b/>
+          <w:sz w:val="24"/>
+        </w:rPr>
+      </w:pPr>
+    </w:p>
+    <w:p>
+      <w:pPr>
+        <w:spacing w:after="0"/>
+        <w:ind w:right="2906"/>
+        <w:jc w:val="center"/>
+        <w:rPr>
+          <w:b/>
+          <w:sz w:val="24"/>
+        </w:rPr>
+      </w:pPr>
+    </w:p>
+    <w:p>
+      <w:pPr>
+        <w:spacing w:after="0"/>
+        <w:ind w:right="2906"/>
+        <w:jc w:val="center"/>
+        <w:rPr>
+          <w:b/>
+          <w:sz w:val="24"/>
+        </w:rPr>
+      </w:pPr>
+    </w:p>
+    <w:p>
+      <w:pPr>
+        <w:spacing w:after="0"/>
+        <w:ind w:right="2906"/>
+        <w:jc w:val="center"/>
+        <w:rPr>
+          <w:b/>
+          <w:sz w:val="24"/>
+        </w:rPr>
+      </w:pPr>
+    </w:p>
+    <w:p>
+      <w:pPr>
+        <w:spacing w:after="0"/>
+        <w:ind w:right="2906"/>
+        <w:jc w:val="center"/>
+        <w:rPr>
+          <w:b/>
+          <w:sz w:val="24"/>
+        </w:rPr>
+      </w:pPr>
+    </w:p>
+    <w:p>
+      <w:pPr>
+        <w:spacing w:after="0"/>
+        <w:ind w:right="2906"/>
+        <w:jc w:val="center"/>
+        <w:rPr>
+          <w:b/>
+          <w:sz w:val="24"/>
+        </w:rPr>
+      </w:pPr>
+    </w:p>
+    <w:p>
+      <w:pPr>
+        <w:spacing w:after="0"/>
+        <w:ind w:right="2906"/>
+        <w:jc w:val="center"/>
+        <w:rPr>
+          <w:b/>
+          <w:sz w:val="24"/>
+        </w:rPr>
       </w:pPr>
     </w:p>
     <w:p>
@@ -8207,6 +8242,7 @@
           <w:b/>
           <w:sz w:val="24"/>
         </w:rPr>
+        <w:lastRenderedPageBreak/>
         <w:t>eShop</w:t>
       </w:r>
       <w:proofErr w:type="spellEnd"/>
@@ -9181,6 +9217,7 @@
                 <w:b/>
                 <w:sz w:val="24"/>
               </w:rPr>
+              <w:lastRenderedPageBreak/>
               <w:t>Use Case Number: 11</w:t>
             </w:r>
           </w:p>
@@ -10103,7 +10140,6 @@
               <w:pStyle w:val="ListParagraph"/>
             </w:pPr>
             <w:r>
-              <w:lastRenderedPageBreak/>
               <w:t>Customer must provide a credit card or debit card only.</w:t>
             </w:r>
           </w:p>
@@ -10162,6 +10198,7 @@
                 <w:b/>
                 <w:sz w:val="24"/>
               </w:rPr>
+              <w:lastRenderedPageBreak/>
               <w:t>Use Case Number: 12</w:t>
             </w:r>
           </w:p>
@@ -10783,6 +10820,90 @@
         </w:tc>
       </w:tr>
     </w:tbl>
+    <w:p>
+      <w:pPr>
+        <w:spacing w:after="0"/>
+        <w:ind w:left="-1440" w:right="10800"/>
+      </w:pPr>
+    </w:p>
+    <w:p>
+      <w:pPr>
+        <w:spacing w:after="0"/>
+        <w:ind w:left="-1440" w:right="10800"/>
+      </w:pPr>
+    </w:p>
+    <w:p>
+      <w:pPr>
+        <w:spacing w:after="0"/>
+        <w:ind w:left="-1440" w:right="10800"/>
+      </w:pPr>
+    </w:p>
+    <w:p>
+      <w:pPr>
+        <w:spacing w:after="0"/>
+        <w:ind w:left="-1440" w:right="10800"/>
+      </w:pPr>
+    </w:p>
+    <w:p>
+      <w:pPr>
+        <w:spacing w:after="0"/>
+        <w:ind w:left="-1440" w:right="10800"/>
+      </w:pPr>
+    </w:p>
+    <w:p>
+      <w:pPr>
+        <w:spacing w:after="0"/>
+        <w:ind w:left="-1440" w:right="10800"/>
+      </w:pPr>
+    </w:p>
+    <w:p>
+      <w:pPr>
+        <w:spacing w:after="0"/>
+        <w:ind w:left="-1440" w:right="10800"/>
+      </w:pPr>
+    </w:p>
+    <w:p>
+      <w:pPr>
+        <w:spacing w:after="0"/>
+        <w:ind w:left="-1440" w:right="10800"/>
+      </w:pPr>
+    </w:p>
+    <w:p>
+      <w:pPr>
+        <w:spacing w:after="0"/>
+        <w:ind w:left="-1440" w:right="10800"/>
+      </w:pPr>
+    </w:p>
+    <w:p>
+      <w:pPr>
+        <w:spacing w:after="0"/>
+        <w:ind w:left="-1440" w:right="10800"/>
+      </w:pPr>
+    </w:p>
+    <w:p>
+      <w:pPr>
+        <w:spacing w:after="0"/>
+        <w:ind w:left="-1440" w:right="10800"/>
+      </w:pPr>
+    </w:p>
+    <w:p>
+      <w:pPr>
+        <w:spacing w:after="0"/>
+        <w:ind w:left="-1440" w:right="10800"/>
+      </w:pPr>
+    </w:p>
+    <w:p>
+      <w:pPr>
+        <w:spacing w:after="0"/>
+        <w:ind w:left="-1440" w:right="10800"/>
+      </w:pPr>
+    </w:p>
+    <w:p>
+      <w:pPr>
+        <w:spacing w:after="0"/>
+        <w:ind w:left="-1440" w:right="10800"/>
+      </w:pPr>
+    </w:p>
     <w:p>
       <w:pPr>
         <w:spacing w:after="0"/>
@@ -10841,6 +10962,7 @@
                 <w:b/>
                 <w:sz w:val="24"/>
               </w:rPr>
+              <w:lastRenderedPageBreak/>
               <w:t>Use Case Number: 13</w:t>
             </w:r>
           </w:p>
@@ -11170,7 +11292,6 @@
                 <w:b/>
                 <w:sz w:val="24"/>
               </w:rPr>
-              <w:lastRenderedPageBreak/>
               <w:t>A supplier must send delivery request acceptance message to the system.</w:t>
             </w:r>
           </w:p>
@@ -11456,6 +11577,84 @@
         </w:tc>
       </w:tr>
     </w:tbl>
+    <w:p>
+      <w:pPr>
+        <w:spacing w:after="0"/>
+        <w:ind w:left="-1440" w:right="10800"/>
+      </w:pPr>
+    </w:p>
+    <w:p>
+      <w:pPr>
+        <w:spacing w:after="0"/>
+        <w:ind w:left="-1440" w:right="10800"/>
+      </w:pPr>
+    </w:p>
+    <w:p>
+      <w:pPr>
+        <w:spacing w:after="0"/>
+        <w:ind w:left="-1440" w:right="10800"/>
+      </w:pPr>
+    </w:p>
+    <w:p>
+      <w:pPr>
+        <w:spacing w:after="0"/>
+        <w:ind w:left="-1440" w:right="10800"/>
+      </w:pPr>
+    </w:p>
+    <w:p>
+      <w:pPr>
+        <w:spacing w:after="0"/>
+        <w:ind w:left="-1440" w:right="10800"/>
+      </w:pPr>
+    </w:p>
+    <w:p>
+      <w:pPr>
+        <w:spacing w:after="0"/>
+        <w:ind w:left="-1440" w:right="10800"/>
+      </w:pPr>
+    </w:p>
+    <w:p>
+      <w:pPr>
+        <w:spacing w:after="0"/>
+        <w:ind w:left="-1440" w:right="10800"/>
+      </w:pPr>
+    </w:p>
+    <w:p>
+      <w:pPr>
+        <w:spacing w:after="0"/>
+        <w:ind w:left="-1440" w:right="10800"/>
+      </w:pPr>
+    </w:p>
+    <w:p>
+      <w:pPr>
+        <w:spacing w:after="0"/>
+        <w:ind w:left="-1440" w:right="10800"/>
+      </w:pPr>
+    </w:p>
+    <w:p>
+      <w:pPr>
+        <w:spacing w:after="0"/>
+        <w:ind w:left="-1440" w:right="10800"/>
+      </w:pPr>
+    </w:p>
+    <w:p>
+      <w:pPr>
+        <w:spacing w:after="0"/>
+        <w:ind w:left="-1440" w:right="10800"/>
+      </w:pPr>
+    </w:p>
+    <w:p>
+      <w:pPr>
+        <w:spacing w:after="0"/>
+        <w:ind w:left="-1440" w:right="10800"/>
+      </w:pPr>
+    </w:p>
+    <w:p>
+      <w:pPr>
+        <w:spacing w:after="0"/>
+        <w:ind w:left="-1440" w:right="10800"/>
+      </w:pPr>
+    </w:p>
     <w:p>
       <w:pPr>
         <w:spacing w:after="0"/>
@@ -11509,6 +11708,7 @@
                 <w:b/>
                 <w:sz w:val="24"/>
               </w:rPr>
+              <w:lastRenderedPageBreak/>
               <w:t>Use Case Number: 14</w:t>
             </w:r>
           </w:p>
@@ -12066,7 +12266,6 @@
                 <w:b/>
                 <w:sz w:val="24"/>
               </w:rPr>
-              <w:lastRenderedPageBreak/>
               <w:t>Post conditions</w:t>
             </w:r>
           </w:p>
@@ -12165,6 +12364,60 @@
         </w:tc>
       </w:tr>
     </w:tbl>
+    <w:p>
+      <w:pPr>
+        <w:spacing w:after="0"/>
+        <w:ind w:left="-1440" w:right="10800"/>
+      </w:pPr>
+    </w:p>
+    <w:p>
+      <w:pPr>
+        <w:spacing w:after="0"/>
+        <w:ind w:left="-1440" w:right="10800"/>
+      </w:pPr>
+    </w:p>
+    <w:p>
+      <w:pPr>
+        <w:spacing w:after="0"/>
+        <w:ind w:left="-1440" w:right="10800"/>
+      </w:pPr>
+    </w:p>
+    <w:p>
+      <w:pPr>
+        <w:spacing w:after="0"/>
+        <w:ind w:left="-1440" w:right="10800"/>
+      </w:pPr>
+    </w:p>
+    <w:p>
+      <w:pPr>
+        <w:spacing w:after="0"/>
+        <w:ind w:left="-1440" w:right="10800"/>
+      </w:pPr>
+    </w:p>
+    <w:p>
+      <w:pPr>
+        <w:spacing w:after="0"/>
+        <w:ind w:left="-1440" w:right="10800"/>
+      </w:pPr>
+    </w:p>
+    <w:p>
+      <w:pPr>
+        <w:spacing w:after="0"/>
+        <w:ind w:left="-1440" w:right="10800"/>
+      </w:pPr>
+    </w:p>
+    <w:p>
+      <w:pPr>
+        <w:spacing w:after="0"/>
+        <w:ind w:left="-1440" w:right="10800"/>
+      </w:pPr>
+    </w:p>
+    <w:p>
+      <w:pPr>
+        <w:spacing w:after="0"/>
+        <w:ind w:left="-1440" w:right="10800"/>
+      </w:pPr>
+    </w:p>
     <w:p>
       <w:pPr>
         <w:spacing w:after="0"/>
@@ -12229,6 +12482,1695 @@
                 <w:b/>
                 <w:sz w:val="24"/>
               </w:rPr>
+              <w:lastRenderedPageBreak/>
+              <w:t>Use Case Number: 15</w:t>
+            </w:r>
+          </w:p>
+        </w:tc>
+      </w:tr>
+      <w:tr>
+        <w:trPr>
+          <w:trHeight w:val="462"/>
+        </w:trPr>
+        <w:tc>
+          <w:tcPr>
+            <w:tcW w:w="5073" w:type="dxa"/>
+            <w:gridSpan w:val="2"/>
+            <w:tcBorders>
+              <w:top w:val="single" w:sz="2" w:space="0" w:color="000000"/>
+              <w:left w:val="single" w:sz="2" w:space="0" w:color="000000"/>
+              <w:bottom w:val="single" w:sz="2" w:space="0" w:color="000000"/>
+              <w:right w:val="single" w:sz="2" w:space="0" w:color="000000"/>
+            </w:tcBorders>
+            <w:shd w:val="clear" w:color="auto" w:fill="CCCCCC"/>
+          </w:tcPr>
+          <w:p>
+            <w:pPr>
+              <w:rPr>
+                <w:b/>
+                <w:sz w:val="24"/>
+              </w:rPr>
+            </w:pPr>
+            <w:r>
+              <w:rPr>
+                <w:b/>
+                <w:sz w:val="24"/>
+              </w:rPr>
+              <w:t>Date Created:</w:t>
+            </w:r>
+            <w:r>
+              <w:rPr>
+                <w:b/>
+                <w:sz w:val="24"/>
+              </w:rPr>
+              <w:tab/>
+            </w:r>
+            <w:r>
+              <w:rPr>
+                <w:b/>
+                <w:sz w:val="24"/>
+              </w:rPr>
+              <w:t>07/25/2019</w:t>
+            </w:r>
+            <w:r>
+              <w:rPr>
+                <w:b/>
+                <w:sz w:val="24"/>
+              </w:rPr>
+              <w:tab/>
+            </w:r>
+          </w:p>
+        </w:tc>
+        <w:tc>
+          <w:tcPr>
+            <w:tcW w:w="5073" w:type="dxa"/>
+            <w:tcBorders>
+              <w:top w:val="single" w:sz="2" w:space="0" w:color="000000"/>
+              <w:left w:val="single" w:sz="2" w:space="0" w:color="000000"/>
+              <w:bottom w:val="single" w:sz="2" w:space="0" w:color="000000"/>
+              <w:right w:val="single" w:sz="2" w:space="0" w:color="000000"/>
+            </w:tcBorders>
+            <w:shd w:val="clear" w:color="auto" w:fill="CCCCCC"/>
+          </w:tcPr>
+          <w:p>
+            <w:pPr>
+              <w:rPr>
+                <w:b/>
+                <w:sz w:val="24"/>
+              </w:rPr>
+            </w:pPr>
+            <w:r>
+              <w:rPr>
+                <w:b/>
+                <w:sz w:val="24"/>
+              </w:rPr>
+              <w:t>Last Revision Date:</w:t>
+            </w:r>
+            <w:r>
+              <w:rPr>
+                <w:b/>
+                <w:sz w:val="24"/>
+              </w:rPr>
+              <w:tab/>
+            </w:r>
+            <w:r>
+              <w:rPr>
+                <w:b/>
+                <w:sz w:val="24"/>
+              </w:rPr>
+              <w:t>07/25/2019</w:t>
+            </w:r>
+          </w:p>
+        </w:tc>
+      </w:tr>
+      <w:tr>
+        <w:trPr>
+          <w:trHeight w:val="461"/>
+        </w:trPr>
+        <w:tc>
+          <w:tcPr>
+            <w:tcW w:w="2970" w:type="dxa"/>
+            <w:tcBorders>
+              <w:top w:val="single" w:sz="2" w:space="0" w:color="000000"/>
+              <w:left w:val="single" w:sz="2" w:space="0" w:color="000000"/>
+              <w:bottom w:val="single" w:sz="2" w:space="0" w:color="000000"/>
+              <w:right w:val="single" w:sz="2" w:space="0" w:color="000000"/>
+            </w:tcBorders>
+          </w:tcPr>
+          <w:p>
+            <w:pPr>
+              <w:tabs>
+                <w:tab w:val="center" w:pos="2924"/>
+              </w:tabs>
+            </w:pPr>
+            <w:r>
+              <w:rPr>
+                <w:b/>
+                <w:sz w:val="24"/>
+              </w:rPr>
+              <w:t>Name</w:t>
+            </w:r>
+            <w:r>
+              <w:rPr>
+                <w:b/>
+                <w:sz w:val="24"/>
+              </w:rPr>
+              <w:tab/>
+            </w:r>
+          </w:p>
+        </w:tc>
+        <w:tc>
+          <w:tcPr>
+            <w:tcW w:w="7176" w:type="dxa"/>
+            <w:gridSpan w:val="2"/>
+            <w:tcBorders>
+              <w:top w:val="single" w:sz="2" w:space="0" w:color="000000"/>
+              <w:left w:val="single" w:sz="2" w:space="0" w:color="000000"/>
+              <w:bottom w:val="single" w:sz="2" w:space="0" w:color="000000"/>
+              <w:right w:val="single" w:sz="2" w:space="0" w:color="000000"/>
+            </w:tcBorders>
+          </w:tcPr>
+          <w:p>
+            <w:pPr>
+              <w:tabs>
+                <w:tab w:val="center" w:pos="2924"/>
+              </w:tabs>
+            </w:pPr>
+            <w:r>
+              <w:t>Generate Sales/Inventory Report</w:t>
+            </w:r>
+          </w:p>
+        </w:tc>
+      </w:tr>
+      <w:tr>
+        <w:trPr>
+          <w:trHeight w:val="462"/>
+        </w:trPr>
+        <w:tc>
+          <w:tcPr>
+            <w:tcW w:w="2970" w:type="dxa"/>
+            <w:tcBorders>
+              <w:top w:val="single" w:sz="2" w:space="0" w:color="000000"/>
+              <w:left w:val="single" w:sz="2" w:space="0" w:color="000000"/>
+              <w:bottom w:val="single" w:sz="2" w:space="0" w:color="000000"/>
+              <w:right w:val="single" w:sz="2" w:space="0" w:color="000000"/>
+            </w:tcBorders>
+          </w:tcPr>
+          <w:p>
+            <w:pPr>
+              <w:tabs>
+                <w:tab w:val="center" w:pos="5483"/>
+              </w:tabs>
+            </w:pPr>
+            <w:r>
+              <w:rPr>
+                <w:b/>
+                <w:sz w:val="24"/>
+              </w:rPr>
+              <w:t>Brief description</w:t>
+            </w:r>
+            <w:r>
+              <w:rPr>
+                <w:b/>
+                <w:sz w:val="24"/>
+              </w:rPr>
+              <w:tab/>
+              <w:t xml:space="preserve">  </w:t>
+            </w:r>
+          </w:p>
+        </w:tc>
+        <w:tc>
+          <w:tcPr>
+            <w:tcW w:w="7176" w:type="dxa"/>
+            <w:gridSpan w:val="2"/>
+            <w:tcBorders>
+              <w:top w:val="single" w:sz="2" w:space="0" w:color="000000"/>
+              <w:left w:val="single" w:sz="2" w:space="0" w:color="000000"/>
+              <w:bottom w:val="single" w:sz="2" w:space="0" w:color="000000"/>
+              <w:right w:val="single" w:sz="2" w:space="0" w:color="000000"/>
+            </w:tcBorders>
+          </w:tcPr>
+          <w:p>
+            <w:pPr>
+              <w:tabs>
+                <w:tab w:val="center" w:pos="5483"/>
+              </w:tabs>
+            </w:pPr>
+            <w:r>
+              <w:t>Manager generate sales and inventory report. The report could be generated on demand</w:t>
+            </w:r>
+            <w:r>
+              <w:t xml:space="preserve"> </w:t>
+            </w:r>
+            <w:r>
+              <w:t xml:space="preserve">on </w:t>
+            </w:r>
+            <w:r>
+              <w:t>daily</w:t>
+            </w:r>
+            <w:r>
+              <w:t xml:space="preserve"> base</w:t>
+            </w:r>
+            <w:r>
+              <w:t>, weekly</w:t>
+            </w:r>
+            <w:r>
+              <w:t xml:space="preserve"> base </w:t>
+            </w:r>
+            <w:r>
+              <w:t>or monthly</w:t>
+            </w:r>
+            <w:r>
+              <w:t xml:space="preserve">. </w:t>
+            </w:r>
+            <w:r>
+              <w:t xml:space="preserve"> </w:t>
+            </w:r>
+          </w:p>
+        </w:tc>
+      </w:tr>
+      <w:tr>
+        <w:trPr>
+          <w:trHeight w:val="460"/>
+        </w:trPr>
+        <w:tc>
+          <w:tcPr>
+            <w:tcW w:w="2970" w:type="dxa"/>
+            <w:tcBorders>
+              <w:top w:val="single" w:sz="2" w:space="0" w:color="000000"/>
+              <w:left w:val="single" w:sz="2" w:space="0" w:color="000000"/>
+              <w:bottom w:val="single" w:sz="2" w:space="0" w:color="000000"/>
+              <w:right w:val="single" w:sz="2" w:space="0" w:color="000000"/>
+            </w:tcBorders>
+          </w:tcPr>
+          <w:p>
+            <w:pPr>
+              <w:tabs>
+                <w:tab w:val="center" w:pos="2372"/>
+              </w:tabs>
+            </w:pPr>
+            <w:r>
+              <w:rPr>
+                <w:b/>
+                <w:sz w:val="24"/>
+              </w:rPr>
+              <w:t>Actors</w:t>
+            </w:r>
+            <w:r>
+              <w:rPr>
+                <w:b/>
+                <w:sz w:val="24"/>
+              </w:rPr>
+              <w:tab/>
+            </w:r>
+          </w:p>
+        </w:tc>
+        <w:tc>
+          <w:tcPr>
+            <w:tcW w:w="7176" w:type="dxa"/>
+            <w:gridSpan w:val="2"/>
+            <w:tcBorders>
+              <w:top w:val="single" w:sz="2" w:space="0" w:color="000000"/>
+              <w:left w:val="single" w:sz="2" w:space="0" w:color="000000"/>
+              <w:bottom w:val="single" w:sz="2" w:space="0" w:color="000000"/>
+              <w:right w:val="single" w:sz="2" w:space="0" w:color="000000"/>
+            </w:tcBorders>
+          </w:tcPr>
+          <w:p>
+            <w:pPr>
+              <w:tabs>
+                <w:tab w:val="center" w:pos="2372"/>
+              </w:tabs>
+            </w:pPr>
+            <w:r>
+              <w:t>Manager</w:t>
+            </w:r>
+          </w:p>
+        </w:tc>
+      </w:tr>
+      <w:tr>
+        <w:trPr>
+          <w:trHeight w:val="460"/>
+        </w:trPr>
+        <w:tc>
+          <w:tcPr>
+            <w:tcW w:w="10146" w:type="dxa"/>
+            <w:gridSpan w:val="3"/>
+            <w:tcBorders>
+              <w:top w:val="single" w:sz="2" w:space="0" w:color="000000"/>
+              <w:left w:val="single" w:sz="2" w:space="0" w:color="000000"/>
+              <w:bottom w:val="single" w:sz="2" w:space="0" w:color="000000"/>
+              <w:right w:val="single" w:sz="2" w:space="0" w:color="000000"/>
+            </w:tcBorders>
+            <w:shd w:val="clear" w:color="auto" w:fill="DDDDDD"/>
+          </w:tcPr>
+          <w:p>
+            <w:r>
+              <w:rPr>
+                <w:b/>
+                <w:sz w:val="24"/>
+              </w:rPr>
+              <w:t xml:space="preserve">Preconditions: </w:t>
+            </w:r>
+          </w:p>
+        </w:tc>
+      </w:tr>
+      <w:tr>
+        <w:trPr>
+          <w:trHeight w:val="406"/>
+        </w:trPr>
+        <w:tc>
+          <w:tcPr>
+            <w:tcW w:w="10146" w:type="dxa"/>
+            <w:gridSpan w:val="3"/>
+            <w:tcBorders>
+              <w:top w:val="single" w:sz="2" w:space="0" w:color="000000"/>
+              <w:left w:val="single" w:sz="2" w:space="0" w:color="000000"/>
+              <w:bottom w:val="single" w:sz="2" w:space="0" w:color="000000"/>
+              <w:right w:val="single" w:sz="2" w:space="0" w:color="000000"/>
+            </w:tcBorders>
+          </w:tcPr>
+          <w:p>
+            <w:r>
+              <w:t xml:space="preserve">Stock management and transaction records are </w:t>
+            </w:r>
+            <w:r>
+              <w:t xml:space="preserve">interrelated </w:t>
+            </w:r>
+            <w:r>
+              <w:t xml:space="preserve">that </w:t>
+            </w:r>
+            <w:r>
+              <w:t xml:space="preserve">record </w:t>
+            </w:r>
+            <w:r>
+              <w:t xml:space="preserve">of </w:t>
+            </w:r>
+            <w:r>
+              <w:t>e</w:t>
+            </w:r>
+            <w:r>
+              <w:t xml:space="preserve">very book sale and </w:t>
+            </w:r>
+            <w:proofErr w:type="gramStart"/>
+            <w:r>
+              <w:t>it’s</w:t>
+            </w:r>
+            <w:proofErr w:type="gramEnd"/>
+            <w:r>
+              <w:t xml:space="preserve"> transaction is recorded</w:t>
+            </w:r>
+          </w:p>
+          <w:p/>
+        </w:tc>
+      </w:tr>
+      <w:tr>
+        <w:trPr>
+          <w:trHeight w:val="460"/>
+        </w:trPr>
+        <w:tc>
+          <w:tcPr>
+            <w:tcW w:w="10146" w:type="dxa"/>
+            <w:gridSpan w:val="3"/>
+            <w:tcBorders>
+              <w:top w:val="single" w:sz="2" w:space="0" w:color="000000"/>
+              <w:left w:val="single" w:sz="2" w:space="0" w:color="000000"/>
+              <w:bottom w:val="single" w:sz="2" w:space="0" w:color="000000"/>
+              <w:right w:val="single" w:sz="2" w:space="0" w:color="000000"/>
+            </w:tcBorders>
+            <w:shd w:val="clear" w:color="auto" w:fill="DDDDDD"/>
+          </w:tcPr>
+          <w:p>
+            <w:r>
+              <w:rPr>
+                <w:b/>
+                <w:sz w:val="24"/>
+              </w:rPr>
+              <w:t>Flows of Events:</w:t>
+            </w:r>
+          </w:p>
+        </w:tc>
+      </w:tr>
+      <w:tr>
+        <w:trPr>
+          <w:trHeight w:val="463"/>
+        </w:trPr>
+        <w:tc>
+          <w:tcPr>
+            <w:tcW w:w="10146" w:type="dxa"/>
+            <w:gridSpan w:val="3"/>
+            <w:tcBorders>
+              <w:top w:val="single" w:sz="2" w:space="0" w:color="000000"/>
+              <w:left w:val="single" w:sz="2" w:space="0" w:color="000000"/>
+              <w:bottom w:val="single" w:sz="2" w:space="0" w:color="000000"/>
+              <w:right w:val="single" w:sz="2" w:space="0" w:color="000000"/>
+            </w:tcBorders>
+          </w:tcPr>
+          <w:p>
+            <w:pPr>
+              <w:rPr>
+                <w:b/>
+                <w:sz w:val="24"/>
+              </w:rPr>
+            </w:pPr>
+            <w:r>
+              <w:rPr>
+                <w:b/>
+                <w:sz w:val="24"/>
+              </w:rPr>
+              <w:t>Basic flow</w:t>
+            </w:r>
+          </w:p>
+          <w:p>
+            <w:pPr>
+              <w:pStyle w:val="ListParagraph"/>
+              <w:rPr>
+                <w:sz w:val="24"/>
+              </w:rPr>
+            </w:pPr>
+            <w:r>
+              <w:rPr>
+                <w:sz w:val="24"/>
+              </w:rPr>
+              <w:t xml:space="preserve">1. </w:t>
+            </w:r>
+            <w:r>
+              <w:rPr>
+                <w:sz w:val="24"/>
+              </w:rPr>
+              <w:t>Manager</w:t>
+            </w:r>
+            <w:r>
+              <w:rPr>
+                <w:sz w:val="24"/>
+              </w:rPr>
+              <w:t>:</w:t>
+            </w:r>
+            <w:r>
+              <w:rPr>
+                <w:sz w:val="24"/>
+              </w:rPr>
+              <w:t xml:space="preserve"> </w:t>
+            </w:r>
+            <w:r>
+              <w:rPr>
+                <w:sz w:val="24"/>
+              </w:rPr>
+              <w:t xml:space="preserve">request sales/inventory report based on some criteria </w:t>
+            </w:r>
+          </w:p>
+          <w:p>
+            <w:pPr>
+              <w:pStyle w:val="ListParagraph"/>
+              <w:rPr>
+                <w:sz w:val="24"/>
+              </w:rPr>
+            </w:pPr>
+            <w:r>
+              <w:rPr>
+                <w:sz w:val="24"/>
+              </w:rPr>
+              <w:t xml:space="preserve">2. </w:t>
+            </w:r>
+            <w:r>
+              <w:rPr>
+                <w:sz w:val="24"/>
+              </w:rPr>
+              <w:t>System</w:t>
+            </w:r>
+            <w:r>
+              <w:rPr>
+                <w:sz w:val="24"/>
+              </w:rPr>
+              <w:t xml:space="preserve">:   </w:t>
+            </w:r>
+            <w:r>
+              <w:rPr>
+                <w:sz w:val="24"/>
+              </w:rPr>
+              <w:t>generate sales/inventory report according to the requested criteria</w:t>
+            </w:r>
+          </w:p>
+          <w:p>
+            <w:pPr>
+              <w:pStyle w:val="ListParagraph"/>
+              <w:rPr>
+                <w:b/>
+                <w:sz w:val="24"/>
+              </w:rPr>
+            </w:pPr>
+            <w:r>
+              <w:rPr>
+                <w:sz w:val="24"/>
+              </w:rPr>
+              <w:t xml:space="preserve">3. </w:t>
+            </w:r>
+            <w:r>
+              <w:rPr>
+                <w:sz w:val="24"/>
+              </w:rPr>
+              <w:t xml:space="preserve">Manager: keep record of the report for archive </w:t>
+            </w:r>
+          </w:p>
+        </w:tc>
+      </w:tr>
+      <w:tr>
+        <w:trPr>
+          <w:trHeight w:val="460"/>
+        </w:trPr>
+        <w:tc>
+          <w:tcPr>
+            <w:tcW w:w="10146" w:type="dxa"/>
+            <w:gridSpan w:val="3"/>
+            <w:tcBorders>
+              <w:top w:val="single" w:sz="2" w:space="0" w:color="000000"/>
+              <w:left w:val="single" w:sz="2" w:space="0" w:color="000000"/>
+              <w:bottom w:val="single" w:sz="2" w:space="0" w:color="000000"/>
+              <w:right w:val="single" w:sz="2" w:space="0" w:color="000000"/>
+            </w:tcBorders>
+          </w:tcPr>
+          <w:p>
+            <w:pPr>
+              <w:rPr>
+                <w:b/>
+                <w:sz w:val="24"/>
+              </w:rPr>
+            </w:pPr>
+            <w:r>
+              <w:rPr>
+                <w:b/>
+                <w:sz w:val="24"/>
+              </w:rPr>
+              <w:t>Alternative Flows</w:t>
+            </w:r>
+          </w:p>
+          <w:p>
+            <w:pPr>
+              <w:rPr>
+                <w:b/>
+                <w:sz w:val="24"/>
+              </w:rPr>
+            </w:pPr>
+            <w:r>
+              <w:rPr>
+                <w:b/>
+                <w:sz w:val="24"/>
+              </w:rPr>
+              <w:t xml:space="preserve"> At 1. If the manager request report based on invalid criteria </w:t>
+            </w:r>
+          </w:p>
+          <w:p>
+            <w:pPr>
+              <w:pStyle w:val="ListParagraph"/>
+              <w:numPr>
+                <w:ilvl w:val="0"/>
+                <w:numId w:val="32"/>
+              </w:numPr>
+            </w:pPr>
+            <w:r>
+              <w:t xml:space="preserve">The system will send notification as the criteria is invalid </w:t>
+            </w:r>
+          </w:p>
+        </w:tc>
+      </w:tr>
+      <w:tr>
+        <w:trPr>
+          <w:trHeight w:val="460"/>
+        </w:trPr>
+        <w:tc>
+          <w:tcPr>
+            <w:tcW w:w="10146" w:type="dxa"/>
+            <w:gridSpan w:val="3"/>
+            <w:tcBorders>
+              <w:top w:val="single" w:sz="2" w:space="0" w:color="000000"/>
+              <w:left w:val="single" w:sz="2" w:space="0" w:color="000000"/>
+              <w:bottom w:val="single" w:sz="2" w:space="0" w:color="000000"/>
+              <w:right w:val="single" w:sz="2" w:space="0" w:color="000000"/>
+            </w:tcBorders>
+            <w:shd w:val="clear" w:color="auto" w:fill="DDDDDD"/>
+          </w:tcPr>
+          <w:p>
+            <w:r>
+              <w:rPr>
+                <w:b/>
+                <w:sz w:val="24"/>
+              </w:rPr>
+              <w:t>Post conditions</w:t>
+            </w:r>
+          </w:p>
+        </w:tc>
+      </w:tr>
+      <w:tr>
+        <w:trPr>
+          <w:trHeight w:val="407"/>
+        </w:trPr>
+        <w:tc>
+          <w:tcPr>
+            <w:tcW w:w="10146" w:type="dxa"/>
+            <w:gridSpan w:val="3"/>
+            <w:tcBorders>
+              <w:top w:val="single" w:sz="2" w:space="0" w:color="000000"/>
+              <w:left w:val="single" w:sz="2" w:space="0" w:color="000000"/>
+              <w:bottom w:val="single" w:sz="2" w:space="0" w:color="000000"/>
+              <w:right w:val="single" w:sz="2" w:space="0" w:color="000000"/>
+            </w:tcBorders>
+          </w:tcPr>
+          <w:p>
+            <w:r>
+              <w:t xml:space="preserve">Based on the generated report, the manager will make decision. </w:t>
+            </w:r>
+          </w:p>
+          <w:p>
+            <w:r>
+              <w:t xml:space="preserve">The manager may send </w:t>
+            </w:r>
+            <w:r>
+              <w:t xml:space="preserve">inventory report </w:t>
+            </w:r>
+            <w:r>
+              <w:t>to the suppliers that they will replenish the stock</w:t>
+            </w:r>
+            <w:r>
+              <w:t xml:space="preserve"> accordingly </w:t>
+            </w:r>
+            <w:r>
+              <w:t xml:space="preserve">  </w:t>
+            </w:r>
+          </w:p>
+        </w:tc>
+      </w:tr>
+      <w:tr>
+        <w:trPr>
+          <w:trHeight w:val="460"/>
+        </w:trPr>
+        <w:tc>
+          <w:tcPr>
+            <w:tcW w:w="10146" w:type="dxa"/>
+            <w:gridSpan w:val="3"/>
+            <w:tcBorders>
+              <w:top w:val="single" w:sz="2" w:space="0" w:color="000000"/>
+              <w:left w:val="single" w:sz="2" w:space="0" w:color="000000"/>
+              <w:bottom w:val="single" w:sz="2" w:space="0" w:color="000000"/>
+              <w:right w:val="single" w:sz="2" w:space="0" w:color="000000"/>
+            </w:tcBorders>
+            <w:shd w:val="clear" w:color="auto" w:fill="DDDDDD"/>
+          </w:tcPr>
+          <w:p>
+            <w:r>
+              <w:rPr>
+                <w:b/>
+                <w:sz w:val="24"/>
+              </w:rPr>
+              <w:t>Business Rules</w:t>
+            </w:r>
+          </w:p>
+        </w:tc>
+      </w:tr>
+      <w:tr>
+        <w:trPr>
+          <w:trHeight w:val="433"/>
+        </w:trPr>
+        <w:tc>
+          <w:tcPr>
+            <w:tcW w:w="10146" w:type="dxa"/>
+            <w:gridSpan w:val="3"/>
+            <w:tcBorders>
+              <w:top w:val="single" w:sz="2" w:space="0" w:color="000000"/>
+              <w:left w:val="single" w:sz="2" w:space="0" w:color="000000"/>
+              <w:bottom w:val="single" w:sz="2" w:space="0" w:color="000000"/>
+              <w:right w:val="single" w:sz="2" w:space="0" w:color="000000"/>
+            </w:tcBorders>
+          </w:tcPr>
+          <w:p>
+            <w:pPr>
+              <w:pStyle w:val="ListParagraph"/>
+              <w:numPr>
+                <w:ilvl w:val="0"/>
+                <w:numId w:val="8"/>
+              </w:numPr>
+            </w:pPr>
+            <w:r>
+              <w:t>The inventory report and sales report are highly integrated that every transaction is recorded</w:t>
+            </w:r>
+          </w:p>
+        </w:tc>
+      </w:tr>
+    </w:tbl>
+    <w:p>
+      <w:pPr>
+        <w:spacing w:after="0"/>
+        <w:ind w:left="-1440" w:right="10800"/>
+      </w:pPr>
+    </w:p>
+    <w:p>
+      <w:pPr>
+        <w:spacing w:after="0"/>
+        <w:ind w:left="-1440" w:right="10800"/>
+      </w:pPr>
+    </w:p>
+    <w:p>
+      <w:pPr>
+        <w:spacing w:after="0"/>
+        <w:ind w:left="-1440" w:right="10800"/>
+      </w:pPr>
+    </w:p>
+    <w:p>
+      <w:pPr>
+        <w:spacing w:after="0"/>
+        <w:ind w:left="-1440" w:right="10800"/>
+      </w:pPr>
+    </w:p>
+    <w:p>
+      <w:pPr>
+        <w:spacing w:after="0"/>
+        <w:ind w:left="-1440" w:right="10800"/>
+      </w:pPr>
+    </w:p>
+    <w:p>
+      <w:pPr>
+        <w:spacing w:after="0"/>
+        <w:ind w:left="-1440" w:right="10800"/>
+      </w:pPr>
+    </w:p>
+    <w:p>
+      <w:pPr>
+        <w:spacing w:after="0"/>
+        <w:ind w:left="-1440" w:right="10800"/>
+      </w:pPr>
+    </w:p>
+    <w:p>
+      <w:pPr>
+        <w:spacing w:after="0"/>
+        <w:ind w:left="-1440" w:right="10800"/>
+      </w:pPr>
+    </w:p>
+    <w:p>
+      <w:pPr>
+        <w:spacing w:after="0"/>
+        <w:ind w:left="-1440" w:right="10800"/>
+      </w:pPr>
+    </w:p>
+    <w:p>
+      <w:pPr>
+        <w:spacing w:after="0"/>
+        <w:ind w:left="-1440" w:right="10800"/>
+      </w:pPr>
+    </w:p>
+    <w:p>
+      <w:pPr>
+        <w:spacing w:after="0"/>
+        <w:ind w:left="-1440" w:right="10800"/>
+      </w:pPr>
+    </w:p>
+    <w:p>
+      <w:pPr>
+        <w:spacing w:after="0"/>
+        <w:ind w:left="-1440" w:right="10800"/>
+      </w:pPr>
+    </w:p>
+    <w:p>
+      <w:pPr>
+        <w:spacing w:after="0"/>
+        <w:ind w:left="-1440" w:right="10800"/>
+      </w:pPr>
+    </w:p>
+    <w:p>
+      <w:pPr>
+        <w:spacing w:after="0"/>
+        <w:ind w:left="-1440" w:right="10800"/>
+      </w:pPr>
+    </w:p>
+    <w:p>
+      <w:pPr>
+        <w:spacing w:after="0"/>
+        <w:ind w:left="-1440" w:right="10800"/>
+      </w:pPr>
+    </w:p>
+    <w:p>
+      <w:pPr>
+        <w:spacing w:after="0"/>
+        <w:ind w:left="-1440" w:right="10800"/>
+      </w:pPr>
+    </w:p>
+    <w:tbl>
+      <w:tblPr>
+        <w:tblStyle w:val="TableGrid"/>
+        <w:tblW w:w="10146" w:type="dxa"/>
+        <w:tblInd w:w="-482" w:type="dxa"/>
+        <w:tblLayout w:type="fixed"/>
+        <w:tblCellMar>
+          <w:top w:w="54" w:type="dxa"/>
+          <w:left w:w="58" w:type="dxa"/>
+          <w:right w:w="70" w:type="dxa"/>
+        </w:tblCellMar>
+        <w:tblLook w:val="04A0" w:firstRow="1" w:lastRow="0" w:firstColumn="1" w:lastColumn="0" w:noHBand="0" w:noVBand="1"/>
+      </w:tblPr>
+      <w:tblGrid>
+        <w:gridCol w:w="2970"/>
+        <w:gridCol w:w="2103"/>
+        <w:gridCol w:w="5073"/>
+      </w:tblGrid>
+      <w:tr>
+        <w:trPr>
+          <w:trHeight w:val="462"/>
+        </w:trPr>
+        <w:tc>
+          <w:tcPr>
+            <w:tcW w:w="10146" w:type="dxa"/>
+            <w:gridSpan w:val="3"/>
+            <w:tcBorders>
+              <w:top w:val="single" w:sz="2" w:space="0" w:color="000000"/>
+              <w:left w:val="single" w:sz="2" w:space="0" w:color="000000"/>
+              <w:bottom w:val="single" w:sz="2" w:space="0" w:color="000000"/>
+              <w:right w:val="single" w:sz="2" w:space="0" w:color="000000"/>
+            </w:tcBorders>
+            <w:shd w:val="clear" w:color="auto" w:fill="CCCCCC"/>
+          </w:tcPr>
+          <w:p>
+            <w:r>
+              <w:rPr>
+                <w:b/>
+                <w:sz w:val="24"/>
+              </w:rPr>
+              <w:lastRenderedPageBreak/>
+              <w:t>Use Case Number: 1</w:t>
+            </w:r>
+            <w:r>
+              <w:rPr>
+                <w:b/>
+                <w:sz w:val="24"/>
+              </w:rPr>
+              <w:t>6</w:t>
+            </w:r>
+          </w:p>
+        </w:tc>
+      </w:tr>
+      <w:tr>
+        <w:trPr>
+          <w:trHeight w:val="462"/>
+        </w:trPr>
+        <w:tc>
+          <w:tcPr>
+            <w:tcW w:w="5073" w:type="dxa"/>
+            <w:gridSpan w:val="2"/>
+            <w:tcBorders>
+              <w:top w:val="single" w:sz="2" w:space="0" w:color="000000"/>
+              <w:left w:val="single" w:sz="2" w:space="0" w:color="000000"/>
+              <w:bottom w:val="single" w:sz="2" w:space="0" w:color="000000"/>
+              <w:right w:val="single" w:sz="2" w:space="0" w:color="000000"/>
+            </w:tcBorders>
+            <w:shd w:val="clear" w:color="auto" w:fill="CCCCCC"/>
+          </w:tcPr>
+          <w:p>
+            <w:pPr>
+              <w:rPr>
+                <w:b/>
+                <w:sz w:val="24"/>
+              </w:rPr>
+            </w:pPr>
+            <w:r>
+              <w:rPr>
+                <w:b/>
+                <w:sz w:val="24"/>
+              </w:rPr>
+              <w:t>Date Created:</w:t>
+            </w:r>
+            <w:r>
+              <w:rPr>
+                <w:b/>
+                <w:sz w:val="24"/>
+              </w:rPr>
+              <w:tab/>
+            </w:r>
+            <w:r>
+              <w:rPr>
+                <w:b/>
+                <w:sz w:val="24"/>
+              </w:rPr>
+              <w:t>07/25/2019</w:t>
+            </w:r>
+            <w:r>
+              <w:rPr>
+                <w:b/>
+                <w:sz w:val="24"/>
+              </w:rPr>
+              <w:tab/>
+            </w:r>
+          </w:p>
+        </w:tc>
+        <w:tc>
+          <w:tcPr>
+            <w:tcW w:w="5073" w:type="dxa"/>
+            <w:tcBorders>
+              <w:top w:val="single" w:sz="2" w:space="0" w:color="000000"/>
+              <w:left w:val="single" w:sz="2" w:space="0" w:color="000000"/>
+              <w:bottom w:val="single" w:sz="2" w:space="0" w:color="000000"/>
+              <w:right w:val="single" w:sz="2" w:space="0" w:color="000000"/>
+            </w:tcBorders>
+            <w:shd w:val="clear" w:color="auto" w:fill="CCCCCC"/>
+          </w:tcPr>
+          <w:p>
+            <w:pPr>
+              <w:rPr>
+                <w:b/>
+                <w:sz w:val="24"/>
+              </w:rPr>
+            </w:pPr>
+            <w:r>
+              <w:rPr>
+                <w:b/>
+                <w:sz w:val="24"/>
+              </w:rPr>
+              <w:t>Last Revision Date:</w:t>
+            </w:r>
+            <w:r>
+              <w:rPr>
+                <w:b/>
+                <w:sz w:val="24"/>
+              </w:rPr>
+              <w:tab/>
+            </w:r>
+            <w:bookmarkStart w:id="0" w:name="_GoBack"/>
+            <w:bookmarkEnd w:id="0"/>
+            <w:r>
+              <w:rPr>
+                <w:b/>
+                <w:sz w:val="24"/>
+              </w:rPr>
+              <w:t>07/25/2019</w:t>
+            </w:r>
+          </w:p>
+        </w:tc>
+      </w:tr>
+      <w:tr>
+        <w:trPr>
+          <w:trHeight w:val="461"/>
+        </w:trPr>
+        <w:tc>
+          <w:tcPr>
+            <w:tcW w:w="2970" w:type="dxa"/>
+            <w:tcBorders>
+              <w:top w:val="single" w:sz="2" w:space="0" w:color="000000"/>
+              <w:left w:val="single" w:sz="2" w:space="0" w:color="000000"/>
+              <w:bottom w:val="single" w:sz="2" w:space="0" w:color="000000"/>
+              <w:right w:val="single" w:sz="2" w:space="0" w:color="000000"/>
+            </w:tcBorders>
+          </w:tcPr>
+          <w:p>
+            <w:pPr>
+              <w:tabs>
+                <w:tab w:val="center" w:pos="2924"/>
+              </w:tabs>
+            </w:pPr>
+            <w:r>
+              <w:rPr>
+                <w:b/>
+                <w:sz w:val="24"/>
+              </w:rPr>
+              <w:t>Name</w:t>
+            </w:r>
+            <w:r>
+              <w:rPr>
+                <w:b/>
+                <w:sz w:val="24"/>
+              </w:rPr>
+              <w:tab/>
+            </w:r>
+          </w:p>
+        </w:tc>
+        <w:tc>
+          <w:tcPr>
+            <w:tcW w:w="7176" w:type="dxa"/>
+            <w:gridSpan w:val="2"/>
+            <w:tcBorders>
+              <w:top w:val="single" w:sz="2" w:space="0" w:color="000000"/>
+              <w:left w:val="single" w:sz="2" w:space="0" w:color="000000"/>
+              <w:bottom w:val="single" w:sz="2" w:space="0" w:color="000000"/>
+              <w:right w:val="single" w:sz="2" w:space="0" w:color="000000"/>
+            </w:tcBorders>
+          </w:tcPr>
+          <w:p>
+            <w:pPr>
+              <w:tabs>
+                <w:tab w:val="center" w:pos="2924"/>
+              </w:tabs>
+            </w:pPr>
+            <w:r>
+              <w:t>Send summary sales report</w:t>
+            </w:r>
+          </w:p>
+        </w:tc>
+      </w:tr>
+      <w:tr>
+        <w:trPr>
+          <w:trHeight w:val="462"/>
+        </w:trPr>
+        <w:tc>
+          <w:tcPr>
+            <w:tcW w:w="2970" w:type="dxa"/>
+            <w:tcBorders>
+              <w:top w:val="single" w:sz="2" w:space="0" w:color="000000"/>
+              <w:left w:val="single" w:sz="2" w:space="0" w:color="000000"/>
+              <w:bottom w:val="single" w:sz="2" w:space="0" w:color="000000"/>
+              <w:right w:val="single" w:sz="2" w:space="0" w:color="000000"/>
+            </w:tcBorders>
+          </w:tcPr>
+          <w:p>
+            <w:pPr>
+              <w:tabs>
+                <w:tab w:val="center" w:pos="5483"/>
+              </w:tabs>
+            </w:pPr>
+            <w:r>
+              <w:rPr>
+                <w:b/>
+                <w:sz w:val="24"/>
+              </w:rPr>
+              <w:t>Brief description</w:t>
+            </w:r>
+            <w:r>
+              <w:rPr>
+                <w:b/>
+                <w:sz w:val="24"/>
+              </w:rPr>
+              <w:tab/>
+              <w:t xml:space="preserve">  </w:t>
+            </w:r>
+          </w:p>
+        </w:tc>
+        <w:tc>
+          <w:tcPr>
+            <w:tcW w:w="7176" w:type="dxa"/>
+            <w:gridSpan w:val="2"/>
+            <w:tcBorders>
+              <w:top w:val="single" w:sz="2" w:space="0" w:color="000000"/>
+              <w:left w:val="single" w:sz="2" w:space="0" w:color="000000"/>
+              <w:bottom w:val="single" w:sz="2" w:space="0" w:color="000000"/>
+              <w:right w:val="single" w:sz="2" w:space="0" w:color="000000"/>
+            </w:tcBorders>
+          </w:tcPr>
+          <w:p>
+            <w:pPr>
+              <w:tabs>
+                <w:tab w:val="center" w:pos="5483"/>
+              </w:tabs>
+            </w:pPr>
+            <w:r>
+              <w:t xml:space="preserve">The system can generate summary of sales based on pre-scheduled time interval, it can be daily, weekly, and monthly </w:t>
+            </w:r>
+          </w:p>
+        </w:tc>
+      </w:tr>
+      <w:tr>
+        <w:trPr>
+          <w:trHeight w:val="460"/>
+        </w:trPr>
+        <w:tc>
+          <w:tcPr>
+            <w:tcW w:w="2970" w:type="dxa"/>
+            <w:tcBorders>
+              <w:top w:val="single" w:sz="2" w:space="0" w:color="000000"/>
+              <w:left w:val="single" w:sz="2" w:space="0" w:color="000000"/>
+              <w:bottom w:val="single" w:sz="2" w:space="0" w:color="000000"/>
+              <w:right w:val="single" w:sz="2" w:space="0" w:color="000000"/>
+            </w:tcBorders>
+          </w:tcPr>
+          <w:p>
+            <w:pPr>
+              <w:tabs>
+                <w:tab w:val="center" w:pos="2372"/>
+              </w:tabs>
+            </w:pPr>
+            <w:r>
+              <w:rPr>
+                <w:b/>
+                <w:sz w:val="24"/>
+              </w:rPr>
+              <w:t>Actors</w:t>
+            </w:r>
+            <w:r>
+              <w:rPr>
+                <w:b/>
+                <w:sz w:val="24"/>
+              </w:rPr>
+              <w:tab/>
+            </w:r>
+          </w:p>
+        </w:tc>
+        <w:tc>
+          <w:tcPr>
+            <w:tcW w:w="7176" w:type="dxa"/>
+            <w:gridSpan w:val="2"/>
+            <w:tcBorders>
+              <w:top w:val="single" w:sz="2" w:space="0" w:color="000000"/>
+              <w:left w:val="single" w:sz="2" w:space="0" w:color="000000"/>
+              <w:bottom w:val="single" w:sz="2" w:space="0" w:color="000000"/>
+              <w:right w:val="single" w:sz="2" w:space="0" w:color="000000"/>
+            </w:tcBorders>
+          </w:tcPr>
+          <w:p>
+            <w:pPr>
+              <w:tabs>
+                <w:tab w:val="center" w:pos="2372"/>
+              </w:tabs>
+            </w:pPr>
+            <w:r>
+              <w:t>S</w:t>
+            </w:r>
+            <w:r>
+              <w:t>ystem</w:t>
+            </w:r>
+          </w:p>
+        </w:tc>
+      </w:tr>
+      <w:tr>
+        <w:trPr>
+          <w:trHeight w:val="460"/>
+        </w:trPr>
+        <w:tc>
+          <w:tcPr>
+            <w:tcW w:w="10146" w:type="dxa"/>
+            <w:gridSpan w:val="3"/>
+            <w:tcBorders>
+              <w:top w:val="single" w:sz="2" w:space="0" w:color="000000"/>
+              <w:left w:val="single" w:sz="2" w:space="0" w:color="000000"/>
+              <w:bottom w:val="single" w:sz="2" w:space="0" w:color="000000"/>
+              <w:right w:val="single" w:sz="2" w:space="0" w:color="000000"/>
+            </w:tcBorders>
+            <w:shd w:val="clear" w:color="auto" w:fill="DDDDDD"/>
+          </w:tcPr>
+          <w:p>
+            <w:r>
+              <w:rPr>
+                <w:b/>
+                <w:sz w:val="24"/>
+              </w:rPr>
+              <w:t xml:space="preserve">Preconditions: </w:t>
+            </w:r>
+          </w:p>
+        </w:tc>
+      </w:tr>
+      <w:tr>
+        <w:trPr>
+          <w:trHeight w:val="406"/>
+        </w:trPr>
+        <w:tc>
+          <w:tcPr>
+            <w:tcW w:w="10146" w:type="dxa"/>
+            <w:gridSpan w:val="3"/>
+            <w:tcBorders>
+              <w:top w:val="single" w:sz="2" w:space="0" w:color="000000"/>
+              <w:left w:val="single" w:sz="2" w:space="0" w:color="000000"/>
+              <w:bottom w:val="single" w:sz="2" w:space="0" w:color="000000"/>
+              <w:right w:val="single" w:sz="2" w:space="0" w:color="000000"/>
+            </w:tcBorders>
+          </w:tcPr>
+          <w:p>
+            <w:r>
+              <w:t xml:space="preserve">Every transaction is recorded by the system </w:t>
+            </w:r>
+          </w:p>
+        </w:tc>
+      </w:tr>
+      <w:tr>
+        <w:trPr>
+          <w:trHeight w:val="460"/>
+        </w:trPr>
+        <w:tc>
+          <w:tcPr>
+            <w:tcW w:w="10146" w:type="dxa"/>
+            <w:gridSpan w:val="3"/>
+            <w:tcBorders>
+              <w:top w:val="single" w:sz="2" w:space="0" w:color="000000"/>
+              <w:left w:val="single" w:sz="2" w:space="0" w:color="000000"/>
+              <w:bottom w:val="single" w:sz="2" w:space="0" w:color="000000"/>
+              <w:right w:val="single" w:sz="2" w:space="0" w:color="000000"/>
+            </w:tcBorders>
+            <w:shd w:val="clear" w:color="auto" w:fill="DDDDDD"/>
+          </w:tcPr>
+          <w:p>
+            <w:r>
+              <w:rPr>
+                <w:b/>
+                <w:sz w:val="24"/>
+              </w:rPr>
+              <w:t>Flows of Events:</w:t>
+            </w:r>
+          </w:p>
+        </w:tc>
+      </w:tr>
+      <w:tr>
+        <w:trPr>
+          <w:trHeight w:val="463"/>
+        </w:trPr>
+        <w:tc>
+          <w:tcPr>
+            <w:tcW w:w="10146" w:type="dxa"/>
+            <w:gridSpan w:val="3"/>
+            <w:tcBorders>
+              <w:top w:val="single" w:sz="2" w:space="0" w:color="000000"/>
+              <w:left w:val="single" w:sz="2" w:space="0" w:color="000000"/>
+              <w:bottom w:val="single" w:sz="2" w:space="0" w:color="000000"/>
+              <w:right w:val="single" w:sz="2" w:space="0" w:color="000000"/>
+            </w:tcBorders>
+          </w:tcPr>
+          <w:p>
+            <w:pPr>
+              <w:rPr>
+                <w:b/>
+                <w:sz w:val="24"/>
+              </w:rPr>
+            </w:pPr>
+            <w:r>
+              <w:rPr>
+                <w:b/>
+                <w:sz w:val="24"/>
+              </w:rPr>
+              <w:t>Basic flow</w:t>
+            </w:r>
+          </w:p>
+          <w:p>
+            <w:pPr>
+              <w:pStyle w:val="ListParagraph"/>
+              <w:rPr>
+                <w:sz w:val="24"/>
+              </w:rPr>
+            </w:pPr>
+            <w:r>
+              <w:rPr>
+                <w:sz w:val="24"/>
+              </w:rPr>
+              <w:t xml:space="preserve">1. </w:t>
+            </w:r>
+            <w:r>
+              <w:rPr>
+                <w:sz w:val="24"/>
+              </w:rPr>
+              <w:t>System</w:t>
+            </w:r>
+            <w:r>
+              <w:rPr>
+                <w:sz w:val="24"/>
+              </w:rPr>
+              <w:t xml:space="preserve">: </w:t>
+            </w:r>
+            <w:r>
+              <w:rPr>
+                <w:sz w:val="24"/>
+              </w:rPr>
+              <w:t xml:space="preserve">generates summary of sales report in a regular base </w:t>
+            </w:r>
+          </w:p>
+          <w:p>
+            <w:pPr>
+              <w:pStyle w:val="ListParagraph"/>
+              <w:rPr>
+                <w:b/>
+                <w:sz w:val="24"/>
+              </w:rPr>
+            </w:pPr>
+            <w:r>
+              <w:rPr>
+                <w:sz w:val="24"/>
+              </w:rPr>
+              <w:t xml:space="preserve">2. </w:t>
+            </w:r>
+            <w:r>
+              <w:rPr>
+                <w:sz w:val="24"/>
+              </w:rPr>
+              <w:t>Manager</w:t>
+            </w:r>
+            <w:r>
+              <w:rPr>
+                <w:sz w:val="24"/>
+              </w:rPr>
+              <w:t xml:space="preserve">:   </w:t>
+            </w:r>
+            <w:r>
+              <w:rPr>
+                <w:sz w:val="24"/>
+              </w:rPr>
+              <w:t xml:space="preserve">receive the sales summary and </w:t>
+            </w:r>
+            <w:r>
+              <w:rPr>
+                <w:sz w:val="24"/>
+              </w:rPr>
+              <w:t xml:space="preserve">cross check if the system summary </w:t>
+            </w:r>
+            <w:r>
+              <w:rPr>
+                <w:sz w:val="24"/>
+              </w:rPr>
+              <w:t>matches</w:t>
+            </w:r>
+            <w:r>
+              <w:rPr>
+                <w:sz w:val="24"/>
+              </w:rPr>
+              <w:t xml:space="preserve"> with the actual sales summary </w:t>
+            </w:r>
+          </w:p>
+        </w:tc>
+      </w:tr>
+      <w:tr>
+        <w:trPr>
+          <w:trHeight w:val="460"/>
+        </w:trPr>
+        <w:tc>
+          <w:tcPr>
+            <w:tcW w:w="10146" w:type="dxa"/>
+            <w:gridSpan w:val="3"/>
+            <w:tcBorders>
+              <w:top w:val="single" w:sz="2" w:space="0" w:color="000000"/>
+              <w:left w:val="single" w:sz="2" w:space="0" w:color="000000"/>
+              <w:bottom w:val="single" w:sz="2" w:space="0" w:color="000000"/>
+              <w:right w:val="single" w:sz="2" w:space="0" w:color="000000"/>
+            </w:tcBorders>
+          </w:tcPr>
+          <w:p>
+            <w:pPr>
+              <w:rPr>
+                <w:b/>
+                <w:sz w:val="24"/>
+              </w:rPr>
+            </w:pPr>
+            <w:r>
+              <w:rPr>
+                <w:b/>
+                <w:sz w:val="24"/>
+              </w:rPr>
+              <w:t>Alternative Flows</w:t>
+            </w:r>
+          </w:p>
+          <w:p>
+            <w:pPr>
+              <w:rPr>
+                <w:b/>
+                <w:sz w:val="24"/>
+              </w:rPr>
+            </w:pPr>
+            <w:r>
+              <w:rPr>
+                <w:b/>
+                <w:sz w:val="24"/>
+              </w:rPr>
+              <w:t xml:space="preserve">At 1: </w:t>
+            </w:r>
+          </w:p>
+          <w:p>
+            <w:pPr>
+              <w:pStyle w:val="ListParagraph"/>
+              <w:numPr>
+                <w:ilvl w:val="0"/>
+                <w:numId w:val="33"/>
+              </w:numPr>
+              <w:rPr>
+                <w:sz w:val="24"/>
+              </w:rPr>
+            </w:pPr>
+            <w:r>
+              <w:rPr>
+                <w:sz w:val="24"/>
+              </w:rPr>
+              <w:t xml:space="preserve">If system summary is not identical with the actual sales report, then the manager will cross check every sale. </w:t>
+            </w:r>
+          </w:p>
+          <w:p>
+            <w:pPr>
+              <w:pStyle w:val="ListParagraph"/>
+              <w:numPr>
+                <w:ilvl w:val="0"/>
+                <w:numId w:val="33"/>
+              </w:numPr>
+            </w:pPr>
+            <w:r>
+              <w:rPr>
+                <w:sz w:val="24"/>
+              </w:rPr>
+              <w:t>If there will be some discrepancy</w:t>
+            </w:r>
+            <w:r>
+              <w:rPr>
+                <w:sz w:val="24"/>
+              </w:rPr>
+              <w:t xml:space="preserve"> </w:t>
+            </w:r>
+            <w:r>
+              <w:rPr>
+                <w:sz w:val="24"/>
+              </w:rPr>
+              <w:t>between system summary and actual sale</w:t>
+            </w:r>
+            <w:r>
+              <w:rPr>
+                <w:sz w:val="24"/>
+              </w:rPr>
+              <w:t>, then the manager will figure out the source of the difference</w:t>
+            </w:r>
+            <w:r>
+              <w:rPr>
+                <w:sz w:val="24"/>
+              </w:rPr>
+              <w:t xml:space="preserve"> and resolve the problem </w:t>
+            </w:r>
+            <w:r>
+              <w:rPr>
+                <w:b/>
+                <w:sz w:val="24"/>
+              </w:rPr>
+              <w:t xml:space="preserve"> </w:t>
+            </w:r>
+          </w:p>
+        </w:tc>
+      </w:tr>
+      <w:tr>
+        <w:trPr>
+          <w:trHeight w:val="460"/>
+        </w:trPr>
+        <w:tc>
+          <w:tcPr>
+            <w:tcW w:w="10146" w:type="dxa"/>
+            <w:gridSpan w:val="3"/>
+            <w:tcBorders>
+              <w:top w:val="single" w:sz="2" w:space="0" w:color="000000"/>
+              <w:left w:val="single" w:sz="2" w:space="0" w:color="000000"/>
+              <w:bottom w:val="single" w:sz="2" w:space="0" w:color="000000"/>
+              <w:right w:val="single" w:sz="2" w:space="0" w:color="000000"/>
+            </w:tcBorders>
+            <w:shd w:val="clear" w:color="auto" w:fill="DDDDDD"/>
+          </w:tcPr>
+          <w:p>
+            <w:r>
+              <w:rPr>
+                <w:b/>
+                <w:sz w:val="24"/>
+              </w:rPr>
+              <w:t>Post conditions</w:t>
+            </w:r>
+          </w:p>
+        </w:tc>
+      </w:tr>
+      <w:tr>
+        <w:trPr>
+          <w:trHeight w:val="407"/>
+        </w:trPr>
+        <w:tc>
+          <w:tcPr>
+            <w:tcW w:w="10146" w:type="dxa"/>
+            <w:gridSpan w:val="3"/>
+            <w:tcBorders>
+              <w:top w:val="single" w:sz="2" w:space="0" w:color="000000"/>
+              <w:left w:val="single" w:sz="2" w:space="0" w:color="000000"/>
+              <w:bottom w:val="single" w:sz="2" w:space="0" w:color="000000"/>
+              <w:right w:val="single" w:sz="2" w:space="0" w:color="000000"/>
+            </w:tcBorders>
+          </w:tcPr>
+          <w:p>
+            <w:r>
+              <w:t>Checking if</w:t>
+            </w:r>
+            <w:r>
+              <w:t xml:space="preserve"> </w:t>
+            </w:r>
+            <w:r>
+              <w:t>summary of sales</w:t>
+            </w:r>
+            <w:r>
+              <w:t xml:space="preserve"> from the system</w:t>
+            </w:r>
+            <w:r>
+              <w:t xml:space="preserve"> is identical with the actual sales summary, the manager will keep record of the summary for archive</w:t>
+            </w:r>
+            <w:r>
+              <w:t xml:space="preserve">. </w:t>
+            </w:r>
+          </w:p>
+        </w:tc>
+      </w:tr>
+      <w:tr>
+        <w:trPr>
+          <w:trHeight w:val="460"/>
+        </w:trPr>
+        <w:tc>
+          <w:tcPr>
+            <w:tcW w:w="10146" w:type="dxa"/>
+            <w:gridSpan w:val="3"/>
+            <w:tcBorders>
+              <w:top w:val="single" w:sz="2" w:space="0" w:color="000000"/>
+              <w:left w:val="single" w:sz="2" w:space="0" w:color="000000"/>
+              <w:bottom w:val="single" w:sz="2" w:space="0" w:color="000000"/>
+              <w:right w:val="single" w:sz="2" w:space="0" w:color="000000"/>
+            </w:tcBorders>
+            <w:shd w:val="clear" w:color="auto" w:fill="DDDDDD"/>
+          </w:tcPr>
+          <w:p>
+            <w:r>
+              <w:rPr>
+                <w:b/>
+                <w:sz w:val="24"/>
+              </w:rPr>
+              <w:t>Business Rules</w:t>
+            </w:r>
+          </w:p>
+        </w:tc>
+      </w:tr>
+      <w:tr>
+        <w:trPr>
+          <w:trHeight w:val="433"/>
+        </w:trPr>
+        <w:tc>
+          <w:tcPr>
+            <w:tcW w:w="10146" w:type="dxa"/>
+            <w:gridSpan w:val="3"/>
+            <w:tcBorders>
+              <w:top w:val="single" w:sz="2" w:space="0" w:color="000000"/>
+              <w:left w:val="single" w:sz="2" w:space="0" w:color="000000"/>
+              <w:bottom w:val="single" w:sz="2" w:space="0" w:color="000000"/>
+              <w:right w:val="single" w:sz="2" w:space="0" w:color="000000"/>
+            </w:tcBorders>
+          </w:tcPr>
+          <w:p>
+            <w:pPr>
+              <w:pStyle w:val="ListParagraph"/>
+              <w:numPr>
+                <w:ilvl w:val="0"/>
+                <w:numId w:val="8"/>
+              </w:numPr>
+            </w:pPr>
+            <w:r>
+              <w:t xml:space="preserve">System sales summary should be consistent with inventory and every transaction </w:t>
+            </w:r>
+          </w:p>
+        </w:tc>
+      </w:tr>
+    </w:tbl>
+    <w:p>
+      <w:pPr>
+        <w:spacing w:after="0"/>
+        <w:ind w:left="-1440" w:right="10800"/>
+      </w:pPr>
+    </w:p>
+    <w:p>
+      <w:pPr>
+        <w:spacing w:after="0"/>
+        <w:ind w:left="-1440" w:right="10800"/>
+      </w:pPr>
+    </w:p>
+    <w:p>
+      <w:pPr>
+        <w:spacing w:after="0"/>
+        <w:ind w:left="-1440" w:right="10800"/>
+      </w:pPr>
+    </w:p>
+    <w:p>
+      <w:pPr>
+        <w:spacing w:after="0"/>
+        <w:ind w:left="-1440" w:right="10800"/>
+      </w:pPr>
+    </w:p>
+    <w:p>
+      <w:pPr>
+        <w:spacing w:after="0"/>
+        <w:ind w:left="-1440" w:right="10800"/>
+      </w:pPr>
+    </w:p>
+    <w:p>
+      <w:pPr>
+        <w:spacing w:after="0"/>
+        <w:ind w:left="-1440" w:right="10800"/>
+      </w:pPr>
+    </w:p>
+    <w:p>
+      <w:pPr>
+        <w:spacing w:after="0"/>
+        <w:ind w:left="-1440" w:right="10800"/>
+      </w:pPr>
+    </w:p>
+    <w:p>
+      <w:pPr>
+        <w:spacing w:after="0"/>
+        <w:ind w:left="-1440" w:right="10800"/>
+      </w:pPr>
+    </w:p>
+    <w:p>
+      <w:pPr>
+        <w:spacing w:after="0"/>
+        <w:ind w:left="-1440" w:right="10800"/>
+      </w:pPr>
+    </w:p>
+    <w:p>
+      <w:pPr>
+        <w:spacing w:after="0"/>
+        <w:ind w:left="-1440" w:right="10800"/>
+      </w:pPr>
+    </w:p>
+    <w:p>
+      <w:pPr>
+        <w:spacing w:after="0"/>
+        <w:ind w:left="-1440" w:right="10800"/>
+      </w:pPr>
+    </w:p>
+    <w:p>
+      <w:pPr>
+        <w:spacing w:after="0"/>
+        <w:ind w:left="-1440" w:right="10800"/>
+      </w:pPr>
+    </w:p>
+    <w:p>
+      <w:pPr>
+        <w:spacing w:after="0"/>
+        <w:ind w:left="-1440" w:right="10800"/>
+      </w:pPr>
+    </w:p>
+    <w:p>
+      <w:pPr>
+        <w:spacing w:after="0"/>
+        <w:ind w:left="-1440" w:right="10800"/>
+      </w:pPr>
+    </w:p>
+    <w:tbl>
+      <w:tblPr>
+        <w:tblStyle w:val="TableGrid"/>
+        <w:tblW w:w="10146" w:type="dxa"/>
+        <w:tblInd w:w="-482" w:type="dxa"/>
+        <w:tblLayout w:type="fixed"/>
+        <w:tblCellMar>
+          <w:top w:w="54" w:type="dxa"/>
+          <w:left w:w="58" w:type="dxa"/>
+          <w:right w:w="70" w:type="dxa"/>
+        </w:tblCellMar>
+        <w:tblLook w:val="04A0" w:firstRow="1" w:lastRow="0" w:firstColumn="1" w:lastColumn="0" w:noHBand="0" w:noVBand="1"/>
+      </w:tblPr>
+      <w:tblGrid>
+        <w:gridCol w:w="2970"/>
+        <w:gridCol w:w="2103"/>
+        <w:gridCol w:w="5073"/>
+      </w:tblGrid>
+      <w:tr>
+        <w:trPr>
+          <w:trHeight w:val="462"/>
+        </w:trPr>
+        <w:tc>
+          <w:tcPr>
+            <w:tcW w:w="10146" w:type="dxa"/>
+            <w:gridSpan w:val="3"/>
+            <w:tcBorders>
+              <w:top w:val="single" w:sz="2" w:space="0" w:color="000000"/>
+              <w:left w:val="single" w:sz="2" w:space="0" w:color="000000"/>
+              <w:bottom w:val="single" w:sz="2" w:space="0" w:color="000000"/>
+              <w:right w:val="single" w:sz="2" w:space="0" w:color="000000"/>
+            </w:tcBorders>
+            <w:shd w:val="clear" w:color="auto" w:fill="CCCCCC"/>
+          </w:tcPr>
+          <w:p>
+            <w:r>
+              <w:rPr>
+                <w:b/>
+                <w:sz w:val="24"/>
+              </w:rPr>
+              <w:lastRenderedPageBreak/>
               <w:t>Use Case Number: 17</w:t>
             </w:r>
           </w:p>
@@ -13340,6 +15282,95 @@
     </w:lvl>
   </w:abstractNum>
   <w:abstractNum w:abstractNumId="5" w15:restartNumberingAfterBreak="0">
+    <w:nsid w:val="105C4E0C"/>
+    <w:multiLevelType w:val="hybridMultilevel"/>
+    <w:tmpl w:val="66BA875A"/>
+    <w:lvl w:ilvl="0" w:tplc="0409000F">
+      <w:start w:val="1"/>
+      <w:numFmt w:val="decimal"/>
+      <w:lvlText w:val="%1."/>
+      <w:lvlJc w:val="left"/>
+      <w:pPr>
+        <w:ind w:left="720" w:hanging="360"/>
+      </w:pPr>
+      <w:rPr>
+        <w:rFonts w:hint="default"/>
+      </w:rPr>
+    </w:lvl>
+    <w:lvl w:ilvl="1" w:tplc="04090019" w:tentative="1">
+      <w:start w:val="1"/>
+      <w:numFmt w:val="lowerLetter"/>
+      <w:lvlText w:val="%2."/>
+      <w:lvlJc w:val="left"/>
+      <w:pPr>
+        <w:ind w:left="1440" w:hanging="360"/>
+      </w:pPr>
+    </w:lvl>
+    <w:lvl w:ilvl="2" w:tplc="0409001B" w:tentative="1">
+      <w:start w:val="1"/>
+      <w:numFmt w:val="lowerRoman"/>
+      <w:lvlText w:val="%3."/>
+      <w:lvlJc w:val="right"/>
+      <w:pPr>
+        <w:ind w:left="2160" w:hanging="180"/>
+      </w:pPr>
+    </w:lvl>
+    <w:lvl w:ilvl="3" w:tplc="0409000F" w:tentative="1">
+      <w:start w:val="1"/>
+      <w:numFmt w:val="decimal"/>
+      <w:lvlText w:val="%4."/>
+      <w:lvlJc w:val="left"/>
+      <w:pPr>
+        <w:ind w:left="2880" w:hanging="360"/>
+      </w:pPr>
+    </w:lvl>
+    <w:lvl w:ilvl="4" w:tplc="04090019" w:tentative="1">
+      <w:start w:val="1"/>
+      <w:numFmt w:val="lowerLetter"/>
+      <w:lvlText w:val="%5."/>
+      <w:lvlJc w:val="left"/>
+      <w:pPr>
+        <w:ind w:left="3600" w:hanging="360"/>
+      </w:pPr>
+    </w:lvl>
+    <w:lvl w:ilvl="5" w:tplc="0409001B" w:tentative="1">
+      <w:start w:val="1"/>
+      <w:numFmt w:val="lowerRoman"/>
+      <w:lvlText w:val="%6."/>
+      <w:lvlJc w:val="right"/>
+      <w:pPr>
+        <w:ind w:left="4320" w:hanging="180"/>
+      </w:pPr>
+    </w:lvl>
+    <w:lvl w:ilvl="6" w:tplc="0409000F" w:tentative="1">
+      <w:start w:val="1"/>
+      <w:numFmt w:val="decimal"/>
+      <w:lvlText w:val="%7."/>
+      <w:lvlJc w:val="left"/>
+      <w:pPr>
+        <w:ind w:left="5040" w:hanging="360"/>
+      </w:pPr>
+    </w:lvl>
+    <w:lvl w:ilvl="7" w:tplc="04090019" w:tentative="1">
+      <w:start w:val="1"/>
+      <w:numFmt w:val="lowerLetter"/>
+      <w:lvlText w:val="%8."/>
+      <w:lvlJc w:val="left"/>
+      <w:pPr>
+        <w:ind w:left="5760" w:hanging="360"/>
+      </w:pPr>
+    </w:lvl>
+    <w:lvl w:ilvl="8" w:tplc="0409001B" w:tentative="1">
+      <w:start w:val="1"/>
+      <w:numFmt w:val="lowerRoman"/>
+      <w:lvlText w:val="%9."/>
+      <w:lvlJc w:val="right"/>
+      <w:pPr>
+        <w:ind w:left="6480" w:hanging="180"/>
+      </w:pPr>
+    </w:lvl>
+  </w:abstractNum>
+  <w:abstractNum w:abstractNumId="6" w15:restartNumberingAfterBreak="0">
     <w:nsid w:val="141C335A"/>
     <w:multiLevelType w:val="hybridMultilevel"/>
     <w:tmpl w:val="406A7F18"/>
@@ -13430,7 +15461,7 @@
       </w:pPr>
     </w:lvl>
   </w:abstractNum>
-  <w:abstractNum w:abstractNumId="6" w15:restartNumberingAfterBreak="0">
+  <w:abstractNum w:abstractNumId="7" w15:restartNumberingAfterBreak="0">
     <w:nsid w:val="16F7305C"/>
     <w:multiLevelType w:val="hybridMultilevel"/>
     <w:tmpl w:val="2E025B4E"/>
@@ -13519,7 +15550,7 @@
       </w:pPr>
     </w:lvl>
   </w:abstractNum>
-  <w:abstractNum w:abstractNumId="7" w15:restartNumberingAfterBreak="0">
+  <w:abstractNum w:abstractNumId="8" w15:restartNumberingAfterBreak="0">
     <w:nsid w:val="195C23CE"/>
     <w:multiLevelType w:val="hybridMultilevel"/>
     <w:tmpl w:val="75246DC8"/>
@@ -13608,7 +15639,7 @@
       </w:pPr>
     </w:lvl>
   </w:abstractNum>
-  <w:abstractNum w:abstractNumId="8" w15:restartNumberingAfterBreak="0">
+  <w:abstractNum w:abstractNumId="9" w15:restartNumberingAfterBreak="0">
     <w:nsid w:val="19CA0000"/>
     <w:multiLevelType w:val="hybridMultilevel"/>
     <w:tmpl w:val="E91EACBC"/>
@@ -13697,7 +15728,7 @@
       </w:pPr>
     </w:lvl>
   </w:abstractNum>
-  <w:abstractNum w:abstractNumId="9" w15:restartNumberingAfterBreak="0">
+  <w:abstractNum w:abstractNumId="10" w15:restartNumberingAfterBreak="0">
     <w:nsid w:val="220C5142"/>
     <w:multiLevelType w:val="hybridMultilevel"/>
     <w:tmpl w:val="5F9C74A2"/>
@@ -13810,7 +15841,7 @@
       </w:rPr>
     </w:lvl>
   </w:abstractNum>
-  <w:abstractNum w:abstractNumId="10" w15:restartNumberingAfterBreak="0">
+  <w:abstractNum w:abstractNumId="11" w15:restartNumberingAfterBreak="0">
     <w:nsid w:val="2E7D37E8"/>
     <w:multiLevelType w:val="hybridMultilevel"/>
     <w:tmpl w:val="20EA2328"/>
@@ -13896,7 +15927,7 @@
       </w:pPr>
     </w:lvl>
   </w:abstractNum>
-  <w:abstractNum w:abstractNumId="11" w15:restartNumberingAfterBreak="0">
+  <w:abstractNum w:abstractNumId="12" w15:restartNumberingAfterBreak="0">
     <w:nsid w:val="38B52980"/>
     <w:multiLevelType w:val="hybridMultilevel"/>
     <w:tmpl w:val="14FEB286"/>
@@ -13985,7 +16016,7 @@
       </w:pPr>
     </w:lvl>
   </w:abstractNum>
-  <w:abstractNum w:abstractNumId="12" w15:restartNumberingAfterBreak="0">
+  <w:abstractNum w:abstractNumId="13" w15:restartNumberingAfterBreak="0">
     <w:nsid w:val="390F316D"/>
     <w:multiLevelType w:val="hybridMultilevel"/>
     <w:tmpl w:val="81B8F190"/>
@@ -14071,7 +16102,7 @@
       </w:pPr>
     </w:lvl>
   </w:abstractNum>
-  <w:abstractNum w:abstractNumId="13" w15:restartNumberingAfterBreak="0">
+  <w:abstractNum w:abstractNumId="14" w15:restartNumberingAfterBreak="0">
     <w:nsid w:val="393D1492"/>
     <w:multiLevelType w:val="hybridMultilevel"/>
     <w:tmpl w:val="20B416EA"/>
@@ -14160,7 +16191,7 @@
       </w:pPr>
     </w:lvl>
   </w:abstractNum>
-  <w:abstractNum w:abstractNumId="14" w15:restartNumberingAfterBreak="0">
+  <w:abstractNum w:abstractNumId="15" w15:restartNumberingAfterBreak="0">
     <w:nsid w:val="39E13ED9"/>
     <w:multiLevelType w:val="hybridMultilevel"/>
     <w:tmpl w:val="578C0C7A"/>
@@ -14249,7 +16280,7 @@
       </w:pPr>
     </w:lvl>
   </w:abstractNum>
-  <w:abstractNum w:abstractNumId="15" w15:restartNumberingAfterBreak="0">
+  <w:abstractNum w:abstractNumId="16" w15:restartNumberingAfterBreak="0">
     <w:nsid w:val="3A406273"/>
     <w:multiLevelType w:val="hybridMultilevel"/>
     <w:tmpl w:val="9D762D02"/>
@@ -14338,7 +16369,7 @@
       </w:pPr>
     </w:lvl>
   </w:abstractNum>
-  <w:abstractNum w:abstractNumId="16" w15:restartNumberingAfterBreak="0">
+  <w:abstractNum w:abstractNumId="17" w15:restartNumberingAfterBreak="0">
     <w:nsid w:val="3ABD1404"/>
     <w:multiLevelType w:val="hybridMultilevel"/>
     <w:tmpl w:val="75246DC8"/>
@@ -14427,7 +16458,7 @@
       </w:pPr>
     </w:lvl>
   </w:abstractNum>
-  <w:abstractNum w:abstractNumId="17" w15:restartNumberingAfterBreak="0">
+  <w:abstractNum w:abstractNumId="18" w15:restartNumberingAfterBreak="0">
     <w:nsid w:val="3E73126A"/>
     <w:multiLevelType w:val="hybridMultilevel"/>
     <w:tmpl w:val="632C1710"/>
@@ -14516,7 +16547,7 @@
       </w:pPr>
     </w:lvl>
   </w:abstractNum>
-  <w:abstractNum w:abstractNumId="18" w15:restartNumberingAfterBreak="0">
+  <w:abstractNum w:abstractNumId="19" w15:restartNumberingAfterBreak="0">
     <w:nsid w:val="41BD1FE8"/>
     <w:multiLevelType w:val="hybridMultilevel"/>
     <w:tmpl w:val="8572084C"/>
@@ -14629,7 +16660,7 @@
       </w:rPr>
     </w:lvl>
   </w:abstractNum>
-  <w:abstractNum w:abstractNumId="19" w15:restartNumberingAfterBreak="0">
+  <w:abstractNum w:abstractNumId="20" w15:restartNumberingAfterBreak="0">
     <w:nsid w:val="44274C19"/>
     <w:multiLevelType w:val="hybridMultilevel"/>
     <w:tmpl w:val="D64490E6"/>
@@ -14718,7 +16749,7 @@
       </w:pPr>
     </w:lvl>
   </w:abstractNum>
-  <w:abstractNum w:abstractNumId="20" w15:restartNumberingAfterBreak="0">
+  <w:abstractNum w:abstractNumId="21" w15:restartNumberingAfterBreak="0">
     <w:nsid w:val="4C77294C"/>
     <w:multiLevelType w:val="hybridMultilevel"/>
     <w:tmpl w:val="F5AA3744"/>
@@ -14831,7 +16862,7 @@
       </w:rPr>
     </w:lvl>
   </w:abstractNum>
-  <w:abstractNum w:abstractNumId="21" w15:restartNumberingAfterBreak="0">
+  <w:abstractNum w:abstractNumId="22" w15:restartNumberingAfterBreak="0">
     <w:nsid w:val="523B60AE"/>
     <w:multiLevelType w:val="hybridMultilevel"/>
     <w:tmpl w:val="4DF2D0B2"/>
@@ -14920,7 +16951,7 @@
       </w:pPr>
     </w:lvl>
   </w:abstractNum>
-  <w:abstractNum w:abstractNumId="22" w15:restartNumberingAfterBreak="0">
+  <w:abstractNum w:abstractNumId="23" w15:restartNumberingAfterBreak="0">
     <w:nsid w:val="58476DBE"/>
     <w:multiLevelType w:val="hybridMultilevel"/>
     <w:tmpl w:val="81B8F190"/>
@@ -15006,7 +17037,7 @@
       </w:pPr>
     </w:lvl>
   </w:abstractNum>
-  <w:abstractNum w:abstractNumId="23" w15:restartNumberingAfterBreak="0">
+  <w:abstractNum w:abstractNumId="24" w15:restartNumberingAfterBreak="0">
     <w:nsid w:val="597A761B"/>
     <w:multiLevelType w:val="hybridMultilevel"/>
     <w:tmpl w:val="75246DC8"/>
@@ -15095,7 +17126,7 @@
       </w:pPr>
     </w:lvl>
   </w:abstractNum>
-  <w:abstractNum w:abstractNumId="24" w15:restartNumberingAfterBreak="0">
+  <w:abstractNum w:abstractNumId="25" w15:restartNumberingAfterBreak="0">
     <w:nsid w:val="5D0E2EA0"/>
     <w:multiLevelType w:val="hybridMultilevel"/>
     <w:tmpl w:val="7C2ABFA4"/>
@@ -15184,7 +17215,7 @@
       </w:pPr>
     </w:lvl>
   </w:abstractNum>
-  <w:abstractNum w:abstractNumId="25" w15:restartNumberingAfterBreak="0">
+  <w:abstractNum w:abstractNumId="26" w15:restartNumberingAfterBreak="0">
     <w:nsid w:val="5D6F2820"/>
     <w:multiLevelType w:val="hybridMultilevel"/>
     <w:tmpl w:val="27ECD91C"/>
@@ -15273,7 +17304,7 @@
       </w:pPr>
     </w:lvl>
   </w:abstractNum>
-  <w:abstractNum w:abstractNumId="26" w15:restartNumberingAfterBreak="0">
+  <w:abstractNum w:abstractNumId="27" w15:restartNumberingAfterBreak="0">
     <w:nsid w:val="631E4492"/>
     <w:multiLevelType w:val="hybridMultilevel"/>
     <w:tmpl w:val="A04AC782"/>
@@ -15362,7 +17393,7 @@
       </w:pPr>
     </w:lvl>
   </w:abstractNum>
-  <w:abstractNum w:abstractNumId="27" w15:restartNumberingAfterBreak="0">
+  <w:abstractNum w:abstractNumId="28" w15:restartNumberingAfterBreak="0">
     <w:nsid w:val="6749230D"/>
     <w:multiLevelType w:val="hybridMultilevel"/>
     <w:tmpl w:val="E70A0C90"/>
@@ -15451,7 +17482,7 @@
       </w:pPr>
     </w:lvl>
   </w:abstractNum>
-  <w:abstractNum w:abstractNumId="28" w15:restartNumberingAfterBreak="0">
+  <w:abstractNum w:abstractNumId="29" w15:restartNumberingAfterBreak="0">
     <w:nsid w:val="6D325882"/>
     <w:multiLevelType w:val="hybridMultilevel"/>
     <w:tmpl w:val="CCD21B0A"/>
@@ -15540,7 +17571,7 @@
       </w:pPr>
     </w:lvl>
   </w:abstractNum>
-  <w:abstractNum w:abstractNumId="29" w15:restartNumberingAfterBreak="0">
+  <w:abstractNum w:abstractNumId="30" w15:restartNumberingAfterBreak="0">
     <w:nsid w:val="722002A9"/>
     <w:multiLevelType w:val="hybridMultilevel"/>
     <w:tmpl w:val="14FEB286"/>
@@ -15629,7 +17660,98 @@
       </w:pPr>
     </w:lvl>
   </w:abstractNum>
-  <w:abstractNum w:abstractNumId="30" w15:restartNumberingAfterBreak="0">
+  <w:abstractNum w:abstractNumId="31" w15:restartNumberingAfterBreak="0">
+    <w:nsid w:val="76A02D76"/>
+    <w:multiLevelType w:val="hybridMultilevel"/>
+    <w:tmpl w:val="8132E0A6"/>
+    <w:lvl w:ilvl="0" w:tplc="229280E0">
+      <w:start w:val="1"/>
+      <w:numFmt w:val="decimal"/>
+      <w:lvlText w:val="%1."/>
+      <w:lvlJc w:val="left"/>
+      <w:pPr>
+        <w:ind w:left="740" w:hanging="360"/>
+      </w:pPr>
+      <w:rPr>
+        <w:rFonts w:hint="default"/>
+        <w:b/>
+        <w:sz w:val="24"/>
+      </w:rPr>
+    </w:lvl>
+    <w:lvl w:ilvl="1" w:tplc="04090019" w:tentative="1">
+      <w:start w:val="1"/>
+      <w:numFmt w:val="lowerLetter"/>
+      <w:lvlText w:val="%2."/>
+      <w:lvlJc w:val="left"/>
+      <w:pPr>
+        <w:ind w:left="1460" w:hanging="360"/>
+      </w:pPr>
+    </w:lvl>
+    <w:lvl w:ilvl="2" w:tplc="0409001B" w:tentative="1">
+      <w:start w:val="1"/>
+      <w:numFmt w:val="lowerRoman"/>
+      <w:lvlText w:val="%3."/>
+      <w:lvlJc w:val="right"/>
+      <w:pPr>
+        <w:ind w:left="2180" w:hanging="180"/>
+      </w:pPr>
+    </w:lvl>
+    <w:lvl w:ilvl="3" w:tplc="0409000F" w:tentative="1">
+      <w:start w:val="1"/>
+      <w:numFmt w:val="decimal"/>
+      <w:lvlText w:val="%4."/>
+      <w:lvlJc w:val="left"/>
+      <w:pPr>
+        <w:ind w:left="2900" w:hanging="360"/>
+      </w:pPr>
+    </w:lvl>
+    <w:lvl w:ilvl="4" w:tplc="04090019" w:tentative="1">
+      <w:start w:val="1"/>
+      <w:numFmt w:val="lowerLetter"/>
+      <w:lvlText w:val="%5."/>
+      <w:lvlJc w:val="left"/>
+      <w:pPr>
+        <w:ind w:left="3620" w:hanging="360"/>
+      </w:pPr>
+    </w:lvl>
+    <w:lvl w:ilvl="5" w:tplc="0409001B" w:tentative="1">
+      <w:start w:val="1"/>
+      <w:numFmt w:val="lowerRoman"/>
+      <w:lvlText w:val="%6."/>
+      <w:lvlJc w:val="right"/>
+      <w:pPr>
+        <w:ind w:left="4340" w:hanging="180"/>
+      </w:pPr>
+    </w:lvl>
+    <w:lvl w:ilvl="6" w:tplc="0409000F" w:tentative="1">
+      <w:start w:val="1"/>
+      <w:numFmt w:val="decimal"/>
+      <w:lvlText w:val="%7."/>
+      <w:lvlJc w:val="left"/>
+      <w:pPr>
+        <w:ind w:left="5060" w:hanging="360"/>
+      </w:pPr>
+    </w:lvl>
+    <w:lvl w:ilvl="7" w:tplc="04090019" w:tentative="1">
+      <w:start w:val="1"/>
+      <w:numFmt w:val="lowerLetter"/>
+      <w:lvlText w:val="%8."/>
+      <w:lvlJc w:val="left"/>
+      <w:pPr>
+        <w:ind w:left="5780" w:hanging="360"/>
+      </w:pPr>
+    </w:lvl>
+    <w:lvl w:ilvl="8" w:tplc="0409001B" w:tentative="1">
+      <w:start w:val="1"/>
+      <w:numFmt w:val="lowerRoman"/>
+      <w:lvlText w:val="%9."/>
+      <w:lvlJc w:val="right"/>
+      <w:pPr>
+        <w:ind w:left="6500" w:hanging="180"/>
+      </w:pPr>
+    </w:lvl>
+  </w:abstractNum>
+  <w:abstractNum w:abstractNumId="32" w15:restartNumberingAfterBreak="0">
     <w:nsid w:val="7F8C057F"/>
     <w:multiLevelType w:val="hybridMultilevel"/>
     <w:tmpl w:val="245AEDFE"/>
@@ -15722,94 +17844,100 @@
     <w:abstractNumId w:val="4"/>
   </w:num>
   <w:num w:numId="2">
-    <w:abstractNumId w:val="10"/>
+    <w:abstractNumId w:val="11"/>
   </w:num>
   <w:num w:numId="3">
-    <w:abstractNumId w:val="21"/>
+    <w:abstractNumId w:val="22"/>
   </w:num>
   <w:num w:numId="4">
     <w:abstractNumId w:val="0"/>
   </w:num>
   <w:num w:numId="5">
-    <w:abstractNumId w:val="18"/>
+    <w:abstractNumId w:val="19"/>
   </w:num>
   <w:num w:numId="6">
-    <w:abstractNumId w:val="12"/>
+    <w:abstractNumId w:val="13"/>
   </w:num>
   <w:num w:numId="7">
     <w:abstractNumId w:val="2"/>
   </w:num>
   <w:num w:numId="8">
-    <w:abstractNumId w:val="20"/>
+    <w:abstractNumId w:val="21"/>
   </w:num>
   <w:num w:numId="9">
-    <w:abstractNumId w:val="11"/>
+    <w:abstractNumId w:val="12"/>
   </w:num>
   <w:num w:numId="10">
-    <w:abstractNumId w:val="29"/>
+    <w:abstractNumId w:val="30"/>
   </w:num>
   <w:num w:numId="11">
+    <w:abstractNumId w:val="28"/>
+  </w:num>
+  <w:num w:numId="12">
+    <w:abstractNumId w:val="16"/>
+  </w:num>
+  <w:num w:numId="13">
+    <w:abstractNumId w:val="14"/>
+  </w:num>
+  <w:num w:numId="14">
+    <w:abstractNumId w:val="18"/>
+  </w:num>
+  <w:num w:numId="15">
+    <w:abstractNumId w:val="10"/>
+  </w:num>
+  <w:num w:numId="16">
     <w:abstractNumId w:val="27"/>
   </w:num>
-  <w:num w:numId="12">
-    <w:abstractNumId w:val="15"/>
-  </w:num>
-  <w:num w:numId="13">
-    <w:abstractNumId w:val="13"/>
-  </w:num>
-  <w:num w:numId="14">
-    <w:abstractNumId w:val="17"/>
-  </w:num>
-  <w:num w:numId="15">
-    <w:abstractNumId w:val="9"/>
-  </w:num>
-  <w:num w:numId="16">
-    <w:abstractNumId w:val="26"/>
-  </w:num>
   <w:num w:numId="17">
-    <w:abstractNumId w:val="6"/>
+    <w:abstractNumId w:val="7"/>
   </w:num>
   <w:num w:numId="18">
     <w:abstractNumId w:val="3"/>
   </w:num>
   <w:num w:numId="19">
+    <w:abstractNumId w:val="25"/>
+  </w:num>
+  <w:num w:numId="20">
+    <w:abstractNumId w:val="15"/>
+  </w:num>
+  <w:num w:numId="21">
+    <w:abstractNumId w:val="29"/>
+  </w:num>
+  <w:num w:numId="22">
+    <w:abstractNumId w:val="6"/>
+  </w:num>
+  <w:num w:numId="23">
+    <w:abstractNumId w:val="23"/>
+  </w:num>
+  <w:num w:numId="24">
+    <w:abstractNumId w:val="17"/>
+  </w:num>
+  <w:num w:numId="25">
+    <w:abstractNumId w:val="8"/>
+  </w:num>
+  <w:num w:numId="26">
     <w:abstractNumId w:val="24"/>
   </w:num>
-  <w:num w:numId="20">
-    <w:abstractNumId w:val="14"/>
-  </w:num>
-  <w:num w:numId="21">
-    <w:abstractNumId w:val="28"/>
-  </w:num>
-  <w:num w:numId="22">
-    <w:abstractNumId w:val="5"/>
-  </w:num>
-  <w:num w:numId="23">
-    <w:abstractNumId w:val="22"/>
-  </w:num>
-  <w:num w:numId="24">
-    <w:abstractNumId w:val="16"/>
-  </w:num>
-  <w:num w:numId="25">
-    <w:abstractNumId w:val="7"/>
-  </w:num>
-  <w:num w:numId="26">
-    <w:abstractNumId w:val="23"/>
-  </w:num>
   <w:num w:numId="27">
-    <w:abstractNumId w:val="30"/>
+    <w:abstractNumId w:val="32"/>
   </w:num>
   <w:num w:numId="28">
-    <w:abstractNumId w:val="8"/>
+    <w:abstractNumId w:val="9"/>
   </w:num>
   <w:num w:numId="29">
-    <w:abstractNumId w:val="25"/>
+    <w:abstractNumId w:val="26"/>
   </w:num>
   <w:num w:numId="30">
-    <w:abstractNumId w:val="19"/>
+    <w:abstractNumId w:val="20"/>
   </w:num>
   <w:num w:numId="31">
     <w:abstractNumId w:val="1"/>
+  </w:num>
+  <w:num w:numId="32">
+    <w:abstractNumId w:val="31"/>
+  </w:num>
+  <w:num w:numId="33">
+    <w:abstractNumId w:val="5"/>
   </w:num>
 </w:numbering>
 </file>

</xml_diff>

<commit_message>
Place Order useCase updated by Getaneh
</commit_message>
<xml_diff>
--- a/UseCase/UseCase Template.docx
+++ b/UseCase/UseCase Template.docx
@@ -609,8 +609,6 @@
               </w:rPr>
               <w:t>ssword, payment detain(for customer)</w:t>
             </w:r>
-            <w:bookmarkStart w:id="0" w:name="_GoBack"/>
-            <w:bookmarkEnd w:id="0"/>
             <w:r>
               <w:rPr>
                 <w:sz w:val="24"/>
@@ -9703,6 +9701,8 @@
               </w:rPr>
               <w:t>System: Accepts the confirmation.</w:t>
             </w:r>
+            <w:bookmarkStart w:id="0" w:name="_GoBack"/>
+            <w:bookmarkEnd w:id="0"/>
           </w:p>
           <w:p>
             <w:pPr>

</xml_diff>

<commit_message>
Use case 11 updated
</commit_message>
<xml_diff>
--- a/UseCase/UseCase Template.docx
+++ b/UseCase/UseCase Template.docx
@@ -8683,7 +8683,7 @@
               <w:pStyle w:val="ListParagraph"/>
               <w:numPr>
                 <w:ilvl w:val="0"/>
-                <w:numId w:val="4"/>
+                <w:numId w:val="34"/>
               </w:numPr>
               <w:rPr>
                 <w:b/>
@@ -8703,7 +8703,7 @@
               <w:pStyle w:val="ListParagraph"/>
               <w:numPr>
                 <w:ilvl w:val="0"/>
-                <w:numId w:val="4"/>
+                <w:numId w:val="34"/>
               </w:numPr>
               <w:rPr>
                 <w:b/>
@@ -8715,7 +8715,7 @@
                 <w:b/>
                 <w:sz w:val="24"/>
               </w:rPr>
-              <w:t xml:space="preserve">Customer: Browse books  </w:t>
+              <w:t>Customer: Browse books.</w:t>
             </w:r>
           </w:p>
           <w:p>
@@ -8723,7 +8723,7 @@
               <w:pStyle w:val="ListParagraph"/>
               <w:numPr>
                 <w:ilvl w:val="0"/>
-                <w:numId w:val="4"/>
+                <w:numId w:val="34"/>
               </w:numPr>
               <w:rPr>
                 <w:b/>
@@ -8737,13 +8737,22 @@
               </w:rPr>
               <w:t>Customer: Clicks a book of interest</w:t>
             </w:r>
+            <w:r>
+              <w:rPr>
+                <w:b/>
+                <w:sz w:val="24"/>
+              </w:rPr>
+              <w:t>.</w:t>
+            </w:r>
+            <w:bookmarkStart w:id="0" w:name="_GoBack"/>
+            <w:bookmarkEnd w:id="0"/>
           </w:p>
           <w:p>
             <w:pPr>
               <w:pStyle w:val="ListParagraph"/>
               <w:numPr>
                 <w:ilvl w:val="0"/>
-                <w:numId w:val="4"/>
+                <w:numId w:val="34"/>
               </w:numPr>
               <w:rPr>
                 <w:b/>
@@ -8763,7 +8772,7 @@
               <w:pStyle w:val="ListParagraph"/>
               <w:numPr>
                 <w:ilvl w:val="0"/>
-                <w:numId w:val="4"/>
+                <w:numId w:val="34"/>
               </w:numPr>
               <w:rPr>
                 <w:b/>
@@ -8783,7 +8792,7 @@
               <w:pStyle w:val="ListParagraph"/>
               <w:numPr>
                 <w:ilvl w:val="0"/>
-                <w:numId w:val="4"/>
+                <w:numId w:val="34"/>
               </w:numPr>
               <w:rPr>
                 <w:b/>
@@ -8803,7 +8812,7 @@
               <w:pStyle w:val="ListParagraph"/>
               <w:numPr>
                 <w:ilvl w:val="0"/>
-                <w:numId w:val="4"/>
+                <w:numId w:val="34"/>
               </w:numPr>
               <w:rPr>
                 <w:b/>
@@ -8823,7 +8832,7 @@
               <w:pStyle w:val="ListParagraph"/>
               <w:numPr>
                 <w:ilvl w:val="0"/>
-                <w:numId w:val="4"/>
+                <w:numId w:val="34"/>
               </w:numPr>
               <w:rPr>
                 <w:b/>
@@ -8843,7 +8852,7 @@
               <w:pStyle w:val="ListParagraph"/>
               <w:numPr>
                 <w:ilvl w:val="0"/>
-                <w:numId w:val="4"/>
+                <w:numId w:val="34"/>
               </w:numPr>
               <w:rPr>
                 <w:b/>
@@ -8863,7 +8872,7 @@
               <w:pStyle w:val="ListParagraph"/>
               <w:numPr>
                 <w:ilvl w:val="0"/>
-                <w:numId w:val="4"/>
+                <w:numId w:val="34"/>
               </w:numPr>
               <w:rPr>
                 <w:b/>
@@ -9701,8 +9710,6 @@
               </w:rPr>
               <w:t>System: Accepts the confirmation.</w:t>
             </w:r>
-            <w:bookmarkStart w:id="0" w:name="_GoBack"/>
-            <w:bookmarkEnd w:id="0"/>
           </w:p>
           <w:p>
             <w:pPr>
@@ -17497,6 +17504,95 @@
     </w:lvl>
   </w:abstractNum>
   <w:abstractNum w:abstractNumId="30" w15:restartNumberingAfterBreak="0">
+    <w:nsid w:val="6F2C3416"/>
+    <w:multiLevelType w:val="hybridMultilevel"/>
+    <w:tmpl w:val="75246DC8"/>
+    <w:lvl w:ilvl="0" w:tplc="0409000F">
+      <w:start w:val="1"/>
+      <w:numFmt w:val="decimal"/>
+      <w:lvlText w:val="%1."/>
+      <w:lvlJc w:val="left"/>
+      <w:pPr>
+        <w:ind w:left="720" w:hanging="360"/>
+      </w:pPr>
+      <w:rPr>
+        <w:rFonts w:hint="default"/>
+      </w:rPr>
+    </w:lvl>
+    <w:lvl w:ilvl="1" w:tplc="04090019" w:tentative="1">
+      <w:start w:val="1"/>
+      <w:numFmt w:val="lowerLetter"/>
+      <w:lvlText w:val="%2."/>
+      <w:lvlJc w:val="left"/>
+      <w:pPr>
+        <w:ind w:left="1440" w:hanging="360"/>
+      </w:pPr>
+    </w:lvl>
+    <w:lvl w:ilvl="2" w:tplc="0409001B" w:tentative="1">
+      <w:start w:val="1"/>
+      <w:numFmt w:val="lowerRoman"/>
+      <w:lvlText w:val="%3."/>
+      <w:lvlJc w:val="right"/>
+      <w:pPr>
+        <w:ind w:left="2160" w:hanging="180"/>
+      </w:pPr>
+    </w:lvl>
+    <w:lvl w:ilvl="3" w:tplc="0409000F" w:tentative="1">
+      <w:start w:val="1"/>
+      <w:numFmt w:val="decimal"/>
+      <w:lvlText w:val="%4."/>
+      <w:lvlJc w:val="left"/>
+      <w:pPr>
+        <w:ind w:left="2880" w:hanging="360"/>
+      </w:pPr>
+    </w:lvl>
+    <w:lvl w:ilvl="4" w:tplc="04090019" w:tentative="1">
+      <w:start w:val="1"/>
+      <w:numFmt w:val="lowerLetter"/>
+      <w:lvlText w:val="%5."/>
+      <w:lvlJc w:val="left"/>
+      <w:pPr>
+        <w:ind w:left="3600" w:hanging="360"/>
+      </w:pPr>
+    </w:lvl>
+    <w:lvl w:ilvl="5" w:tplc="0409001B" w:tentative="1">
+      <w:start w:val="1"/>
+      <w:numFmt w:val="lowerRoman"/>
+      <w:lvlText w:val="%6."/>
+      <w:lvlJc w:val="right"/>
+      <w:pPr>
+        <w:ind w:left="4320" w:hanging="180"/>
+      </w:pPr>
+    </w:lvl>
+    <w:lvl w:ilvl="6" w:tplc="0409000F" w:tentative="1">
+      <w:start w:val="1"/>
+      <w:numFmt w:val="decimal"/>
+      <w:lvlText w:val="%7."/>
+      <w:lvlJc w:val="left"/>
+      <w:pPr>
+        <w:ind w:left="5040" w:hanging="360"/>
+      </w:pPr>
+    </w:lvl>
+    <w:lvl w:ilvl="7" w:tplc="04090019" w:tentative="1">
+      <w:start w:val="1"/>
+      <w:numFmt w:val="lowerLetter"/>
+      <w:lvlText w:val="%8."/>
+      <w:lvlJc w:val="left"/>
+      <w:pPr>
+        <w:ind w:left="5760" w:hanging="360"/>
+      </w:pPr>
+    </w:lvl>
+    <w:lvl w:ilvl="8" w:tplc="0409001B" w:tentative="1">
+      <w:start w:val="1"/>
+      <w:numFmt w:val="lowerRoman"/>
+      <w:lvlText w:val="%9."/>
+      <w:lvlJc w:val="right"/>
+      <w:pPr>
+        <w:ind w:left="6480" w:hanging="180"/>
+      </w:pPr>
+    </w:lvl>
+  </w:abstractNum>
+  <w:abstractNum w:abstractNumId="31" w15:restartNumberingAfterBreak="0">
     <w:nsid w:val="722002A9"/>
     <w:multiLevelType w:val="hybridMultilevel"/>
     <w:tmpl w:val="14FEB286"/>
@@ -17585,7 +17681,7 @@
       </w:pPr>
     </w:lvl>
   </w:abstractNum>
-  <w:abstractNum w:abstractNumId="31" w15:restartNumberingAfterBreak="0">
+  <w:abstractNum w:abstractNumId="32" w15:restartNumberingAfterBreak="0">
     <w:nsid w:val="76A02D76"/>
     <w:multiLevelType w:val="hybridMultilevel"/>
     <w:tmpl w:val="8132E0A6"/>
@@ -17676,7 +17772,7 @@
       </w:pPr>
     </w:lvl>
   </w:abstractNum>
-  <w:abstractNum w:abstractNumId="32" w15:restartNumberingAfterBreak="0">
+  <w:abstractNum w:abstractNumId="33" w15:restartNumberingAfterBreak="0">
     <w:nsid w:val="7F8C057F"/>
     <w:multiLevelType w:val="hybridMultilevel"/>
     <w:tmpl w:val="245AEDFE"/>
@@ -17793,7 +17889,7 @@
     <w:abstractNumId w:val="12"/>
   </w:num>
   <w:num w:numId="10">
-    <w:abstractNumId w:val="30"/>
+    <w:abstractNumId w:val="31"/>
   </w:num>
   <w:num w:numId="11">
     <w:abstractNumId w:val="28"/>
@@ -17844,7 +17940,7 @@
     <w:abstractNumId w:val="24"/>
   </w:num>
   <w:num w:numId="27">
-    <w:abstractNumId w:val="32"/>
+    <w:abstractNumId w:val="33"/>
   </w:num>
   <w:num w:numId="28">
     <w:abstractNumId w:val="9"/>
@@ -17859,10 +17955,13 @@
     <w:abstractNumId w:val="1"/>
   </w:num>
   <w:num w:numId="32">
-    <w:abstractNumId w:val="31"/>
+    <w:abstractNumId w:val="32"/>
   </w:num>
   <w:num w:numId="33">
     <w:abstractNumId w:val="5"/>
+  </w:num>
+  <w:num w:numId="34">
+    <w:abstractNumId w:val="30"/>
   </w:num>
 </w:numbering>
 </file>

</xml_diff>

<commit_message>
usecase diagram added to uscase document
</commit_message>
<xml_diff>
--- a/UseCase/UseCase Template.docx
+++ b/UseCase/UseCase Template.docx
@@ -1,6 +1,6 @@
 
 <file path=word/document.xml><?xml version="1.0" encoding="utf-8"?>
-<w:document xmlns:wpc="http://schemas.microsoft.com/office/word/2010/wordprocessingCanvas" xmlns:cx="http://schemas.microsoft.com/office/drawing/2014/chartex" xmlns:cx1="http://schemas.microsoft.com/office/drawing/2015/9/8/chartex" xmlns:cx2="http://schemas.microsoft.com/office/drawing/2015/10/21/chartex" xmlns:cx3="http://schemas.microsoft.com/office/drawing/2016/5/9/chartex" xmlns:cx4="http://schemas.microsoft.com/office/drawing/2016/5/10/chartex" xmlns:cx5="http://schemas.microsoft.com/office/drawing/2016/5/11/chartex" xmlns:cx6="http://schemas.microsoft.com/office/drawing/2016/5/12/chartex" xmlns:cx7="http://schemas.microsoft.com/office/drawing/2016/5/13/chartex" xmlns:cx8="http://schemas.microsoft.com/office/drawing/2016/5/14/chartex" xmlns:mc="http://schemas.openxmlformats.org/markup-compatibility/2006" xmlns:aink="http://schemas.microsoft.com/office/drawing/2016/ink" xmlns:am3d="http://schemas.microsoft.com/office/drawing/2017/model3d" xmlns:o="urn:schemas-microsoft-com:office:office" xmlns:r="http://schemas.openxmlformats.org/officeDocument/2006/relationships" xmlns:m="http://schemas.openxmlformats.org/officeDocument/2006/math" xmlns:v="urn:schemas-microsoft-com:vml" xmlns:wp14="http://schemas.microsoft.com/office/word/2010/wordprocessingDrawing" xmlns:wp="http://schemas.openxmlformats.org/drawingml/2006/wordprocessingDrawing" xmlns:w10="urn:schemas-microsoft-com:office:word" xmlns:w="http://schemas.openxmlformats.org/wordprocessingml/2006/main" xmlns:w14="http://schemas.microsoft.com/office/word/2010/wordml" xmlns:w15="http://schemas.microsoft.com/office/word/2012/wordml" xmlns:w16cid="http://schemas.microsoft.com/office/word/2016/wordml/cid" xmlns:w16se="http://schemas.microsoft.com/office/word/2015/wordml/symex" xmlns:wpg="http://schemas.microsoft.com/office/word/2010/wordprocessingGroup" xmlns:wpi="http://schemas.microsoft.com/office/word/2010/wordprocessingInk" xmlns:wne="http://schemas.microsoft.com/office/word/2006/wordml" xmlns:wps="http://schemas.microsoft.com/office/word/2010/wordprocessingShape" mc:Ignorable="w14 w15 w16se w16cid wp14">
+<w:document xmlns:wpc="http://schemas.microsoft.com/office/word/2010/wordprocessingCanvas" xmlns:mc="http://schemas.openxmlformats.org/markup-compatibility/2006" xmlns:o="urn:schemas-microsoft-com:office:office" xmlns:r="http://schemas.openxmlformats.org/officeDocument/2006/relationships" xmlns:m="http://schemas.openxmlformats.org/officeDocument/2006/math" xmlns:v="urn:schemas-microsoft-com:vml" xmlns:wp14="http://schemas.microsoft.com/office/word/2010/wordprocessingDrawing" xmlns:wp="http://schemas.openxmlformats.org/drawingml/2006/wordprocessingDrawing" xmlns:w10="urn:schemas-microsoft-com:office:word" xmlns:w="http://schemas.openxmlformats.org/wordprocessingml/2006/main" xmlns:w14="http://schemas.microsoft.com/office/word/2010/wordml" xmlns:wpg="http://schemas.microsoft.com/office/word/2010/wordprocessingGroup" xmlns:wpi="http://schemas.microsoft.com/office/word/2010/wordprocessingInk" xmlns:wne="http://schemas.microsoft.com/office/word/2006/wordml" xmlns:wps="http://schemas.microsoft.com/office/word/2010/wordprocessingShape" mc:Ignorable="w14 wp14">
   <w:body>
     <w:p>
       <w:pPr>
@@ -9594,16 +9594,7 @@
                 <w:b/>
                 <w:sz w:val="24"/>
               </w:rPr>
-              <w:t>System: Displays list of books in the car</w:t>
-            </w:r>
-            <w:bookmarkStart w:id="0" w:name="_GoBack"/>
-            <w:bookmarkEnd w:id="0"/>
-            <w:r>
-              <w:rPr>
-                <w:b/>
-                <w:sz w:val="24"/>
-              </w:rPr>
-              <w:t>t.</w:t>
+              <w:t>System: Displays list of books in the cart.</w:t>
             </w:r>
           </w:p>
           <w:p>
@@ -12827,15 +12818,7 @@
               <w:t>e</w:t>
             </w:r>
             <w:r>
-              <w:t xml:space="preserve">very book sale and </w:t>
-            </w:r>
-            <w:proofErr w:type="gramStart"/>
-            <w:r>
-              <w:t>it’s</w:t>
-            </w:r>
-            <w:proofErr w:type="gramEnd"/>
-            <w:r>
-              <w:t xml:space="preserve"> transaction is recorded</w:t>
+              <w:t>very book sale and it’s transaction is recorded</w:t>
             </w:r>
           </w:p>
           <w:p/>
@@ -14798,9 +14781,88 @@
       </w:pPr>
     </w:p>
     <w:p/>
+    <w:p/>
+    <w:p/>
+    <w:p/>
+    <w:p/>
+    <w:p>
+      <w:pPr>
+        <w:sectPr>
+          <w:pgSz w:w="12240" w:h="15840"/>
+          <w:pgMar w:top="1135" w:right="1440" w:bottom="1162" w:left="1440" w:header="720" w:footer="720" w:gutter="0"/>
+          <w:cols w:space="720"/>
+        </w:sectPr>
+      </w:pPr>
+    </w:p>
+    <w:p>
+      <w:pPr>
+        <w:pStyle w:val="Title"/>
+      </w:pPr>
+      <w:r>
+        <w:lastRenderedPageBreak/>
+        <w:t>UseCase Diagram</w:t>
+      </w:r>
+      <w:bookmarkStart w:id="0" w:name="_GoBack"/>
+      <w:bookmarkEnd w:id="0"/>
+    </w:p>
+    <w:p>
+      <w:r>
+        <w:rPr>
+          <w:noProof/>
+        </w:rPr>
+        <w:drawing>
+          <wp:inline distT="0" distB="0" distL="0" distR="0" wp14:anchorId="2D9CE305" wp14:editId="4B5606D0">
+            <wp:extent cx="8900160" cy="4712521"/>
+            <wp:effectExtent l="0" t="0" r="0" b="0"/>
+            <wp:docPr id="1" name="Picture 1"/>
+            <wp:cNvGraphicFramePr>
+              <a:graphicFrameLocks xmlns:a="http://schemas.openxmlformats.org/drawingml/2006/main" noChangeAspect="1"/>
+            </wp:cNvGraphicFramePr>
+            <a:graphic xmlns:a="http://schemas.openxmlformats.org/drawingml/2006/main">
+              <a:graphicData uri="http://schemas.openxmlformats.org/drawingml/2006/picture">
+                <pic:pic xmlns:pic="http://schemas.openxmlformats.org/drawingml/2006/picture">
+                  <pic:nvPicPr>
+                    <pic:cNvPr id="0" name="Picture 1"/>
+                    <pic:cNvPicPr>
+                      <a:picLocks noChangeAspect="1" noChangeArrowheads="1"/>
+                    </pic:cNvPicPr>
+                  </pic:nvPicPr>
+                  <pic:blipFill>
+                    <a:blip r:embed="rId6">
+                      <a:extLst>
+                        <a:ext uri="{28A0092B-C50C-407E-A947-70E740481C1C}">
+                          <a14:useLocalDpi xmlns:a14="http://schemas.microsoft.com/office/drawing/2010/main" val="0"/>
+                        </a:ext>
+                      </a:extLst>
+                    </a:blip>
+                    <a:srcRect/>
+                    <a:stretch>
+                      <a:fillRect/>
+                    </a:stretch>
+                  </pic:blipFill>
+                  <pic:spPr bwMode="auto">
+                    <a:xfrm>
+                      <a:off x="0" y="0"/>
+                      <a:ext cx="8900160" cy="4712521"/>
+                    </a:xfrm>
+                    <a:prstGeom prst="rect">
+                      <a:avLst/>
+                    </a:prstGeom>
+                    <a:noFill/>
+                    <a:ln>
+                      <a:noFill/>
+                    </a:ln>
+                  </pic:spPr>
+                </pic:pic>
+              </a:graphicData>
+            </a:graphic>
+          </wp:inline>
+        </w:drawing>
+      </w:r>
+    </w:p>
     <w:sectPr>
-      <w:pgSz w:w="12240" w:h="15840"/>
-      <w:pgMar w:top="1135" w:right="1440" w:bottom="1162" w:left="1440" w:header="720" w:footer="720" w:gutter="0"/>
+      <w:pgSz w:w="15840" w:h="12240" w:orient="landscape"/>
+      <w:pgMar w:top="1440" w:right="1166" w:bottom="1440" w:left="1138" w:header="720" w:footer="720" w:gutter="0"/>
       <w:cols w:space="720"/>
     </w:sectPr>
   </w:body>
@@ -14808,8 +14870,8 @@
 </file>
 
 <file path=word/numbering.xml><?xml version="1.0" encoding="utf-8"?>
-<w:numbering xmlns:wpc="http://schemas.microsoft.com/office/word/2010/wordprocessingCanvas" xmlns:cx="http://schemas.microsoft.com/office/drawing/2014/chartex" xmlns:cx1="http://schemas.microsoft.com/office/drawing/2015/9/8/chartex" xmlns:cx2="http://schemas.microsoft.com/office/drawing/2015/10/21/chartex" xmlns:cx3="http://schemas.microsoft.com/office/drawing/2016/5/9/chartex" xmlns:cx4="http://schemas.microsoft.com/office/drawing/2016/5/10/chartex" xmlns:cx5="http://schemas.microsoft.com/office/drawing/2016/5/11/chartex" xmlns:cx6="http://schemas.microsoft.com/office/drawing/2016/5/12/chartex" xmlns:cx7="http://schemas.microsoft.com/office/drawing/2016/5/13/chartex" xmlns:cx8="http://schemas.microsoft.com/office/drawing/2016/5/14/chartex" xmlns:mc="http://schemas.openxmlformats.org/markup-compatibility/2006" xmlns:aink="http://schemas.microsoft.com/office/drawing/2016/ink" xmlns:am3d="http://schemas.microsoft.com/office/drawing/2017/model3d" xmlns:o="urn:schemas-microsoft-com:office:office" xmlns:r="http://schemas.openxmlformats.org/officeDocument/2006/relationships" xmlns:m="http://schemas.openxmlformats.org/officeDocument/2006/math" xmlns:v="urn:schemas-microsoft-com:vml" xmlns:wp14="http://schemas.microsoft.com/office/word/2010/wordprocessingDrawing" xmlns:wp="http://schemas.openxmlformats.org/drawingml/2006/wordprocessingDrawing" xmlns:w10="urn:schemas-microsoft-com:office:word" xmlns:w="http://schemas.openxmlformats.org/wordprocessingml/2006/main" xmlns:w14="http://schemas.microsoft.com/office/word/2010/wordml" xmlns:w15="http://schemas.microsoft.com/office/word/2012/wordml" xmlns:w16cid="http://schemas.microsoft.com/office/word/2016/wordml/cid" xmlns:w16se="http://schemas.microsoft.com/office/word/2015/wordml/symex" xmlns:wpg="http://schemas.microsoft.com/office/word/2010/wordprocessingGroup" xmlns:wpi="http://schemas.microsoft.com/office/word/2010/wordprocessingInk" xmlns:wne="http://schemas.microsoft.com/office/word/2006/wordml" xmlns:wps="http://schemas.microsoft.com/office/word/2010/wordprocessingShape" mc:Ignorable="w14 w15 w16se w16cid wp14">
-  <w:abstractNum w:abstractNumId="0" w15:restartNumberingAfterBreak="0">
+<w:numbering xmlns:wpc="http://schemas.microsoft.com/office/word/2010/wordprocessingCanvas" xmlns:mc="http://schemas.openxmlformats.org/markup-compatibility/2006" xmlns:o="urn:schemas-microsoft-com:office:office" xmlns:r="http://schemas.openxmlformats.org/officeDocument/2006/relationships" xmlns:m="http://schemas.openxmlformats.org/officeDocument/2006/math" xmlns:v="urn:schemas-microsoft-com:vml" xmlns:wp14="http://schemas.microsoft.com/office/word/2010/wordprocessingDrawing" xmlns:wp="http://schemas.openxmlformats.org/drawingml/2006/wordprocessingDrawing" xmlns:w10="urn:schemas-microsoft-com:office:word" xmlns:w="http://schemas.openxmlformats.org/wordprocessingml/2006/main" xmlns:w14="http://schemas.microsoft.com/office/word/2010/wordml" xmlns:wpg="http://schemas.microsoft.com/office/word/2010/wordprocessingGroup" xmlns:wpi="http://schemas.microsoft.com/office/word/2010/wordprocessingInk" xmlns:wne="http://schemas.microsoft.com/office/word/2006/wordml" xmlns:wps="http://schemas.microsoft.com/office/word/2010/wordprocessingShape" mc:Ignorable="w14 wp14">
+  <w:abstractNum w:abstractNumId="0">
     <w:nsid w:val="08653D00"/>
     <w:multiLevelType w:val="hybridMultilevel"/>
     <w:tmpl w:val="75246DC8"/>
@@ -14898,7 +14960,7 @@
       </w:pPr>
     </w:lvl>
   </w:abstractNum>
-  <w:abstractNum w:abstractNumId="1" w15:restartNumberingAfterBreak="0">
+  <w:abstractNum w:abstractNumId="1">
     <w:nsid w:val="09355CF7"/>
     <w:multiLevelType w:val="hybridMultilevel"/>
     <w:tmpl w:val="6AB03DB6"/>
@@ -14987,7 +15049,7 @@
       </w:pPr>
     </w:lvl>
   </w:abstractNum>
-  <w:abstractNum w:abstractNumId="2" w15:restartNumberingAfterBreak="0">
+  <w:abstractNum w:abstractNumId="2">
     <w:nsid w:val="0C152AC4"/>
     <w:multiLevelType w:val="hybridMultilevel"/>
     <w:tmpl w:val="406A7F18"/>
@@ -15078,7 +15140,7 @@
       </w:pPr>
     </w:lvl>
   </w:abstractNum>
-  <w:abstractNum w:abstractNumId="3" w15:restartNumberingAfterBreak="0">
+  <w:abstractNum w:abstractNumId="3">
     <w:nsid w:val="0EC67E2B"/>
     <w:multiLevelType w:val="hybridMultilevel"/>
     <w:tmpl w:val="B3BA6E04"/>
@@ -15167,7 +15229,7 @@
       </w:pPr>
     </w:lvl>
   </w:abstractNum>
-  <w:abstractNum w:abstractNumId="4" w15:restartNumberingAfterBreak="0">
+  <w:abstractNum w:abstractNumId="4">
     <w:nsid w:val="0F492819"/>
     <w:multiLevelType w:val="hybridMultilevel"/>
     <w:tmpl w:val="7DCCA0A6"/>
@@ -15256,7 +15318,7 @@
       </w:pPr>
     </w:lvl>
   </w:abstractNum>
-  <w:abstractNum w:abstractNumId="5" w15:restartNumberingAfterBreak="0">
+  <w:abstractNum w:abstractNumId="5">
     <w:nsid w:val="105C4E0C"/>
     <w:multiLevelType w:val="hybridMultilevel"/>
     <w:tmpl w:val="66BA875A"/>
@@ -15345,7 +15407,7 @@
       </w:pPr>
     </w:lvl>
   </w:abstractNum>
-  <w:abstractNum w:abstractNumId="6" w15:restartNumberingAfterBreak="0">
+  <w:abstractNum w:abstractNumId="6">
     <w:nsid w:val="141C335A"/>
     <w:multiLevelType w:val="hybridMultilevel"/>
     <w:tmpl w:val="406A7F18"/>
@@ -15436,7 +15498,7 @@
       </w:pPr>
     </w:lvl>
   </w:abstractNum>
-  <w:abstractNum w:abstractNumId="7" w15:restartNumberingAfterBreak="0">
+  <w:abstractNum w:abstractNumId="7">
     <w:nsid w:val="16F7305C"/>
     <w:multiLevelType w:val="hybridMultilevel"/>
     <w:tmpl w:val="2E025B4E"/>
@@ -15525,7 +15587,7 @@
       </w:pPr>
     </w:lvl>
   </w:abstractNum>
-  <w:abstractNum w:abstractNumId="8" w15:restartNumberingAfterBreak="0">
+  <w:abstractNum w:abstractNumId="8">
     <w:nsid w:val="195C23CE"/>
     <w:multiLevelType w:val="hybridMultilevel"/>
     <w:tmpl w:val="75246DC8"/>
@@ -15614,7 +15676,7 @@
       </w:pPr>
     </w:lvl>
   </w:abstractNum>
-  <w:abstractNum w:abstractNumId="9" w15:restartNumberingAfterBreak="0">
+  <w:abstractNum w:abstractNumId="9">
     <w:nsid w:val="19CA0000"/>
     <w:multiLevelType w:val="hybridMultilevel"/>
     <w:tmpl w:val="E91EACBC"/>
@@ -15703,7 +15765,7 @@
       </w:pPr>
     </w:lvl>
   </w:abstractNum>
-  <w:abstractNum w:abstractNumId="10" w15:restartNumberingAfterBreak="0">
+  <w:abstractNum w:abstractNumId="10">
     <w:nsid w:val="220C5142"/>
     <w:multiLevelType w:val="hybridMultilevel"/>
     <w:tmpl w:val="5F9C74A2"/>
@@ -15816,7 +15878,7 @@
       </w:rPr>
     </w:lvl>
   </w:abstractNum>
-  <w:abstractNum w:abstractNumId="11" w15:restartNumberingAfterBreak="0">
+  <w:abstractNum w:abstractNumId="11">
     <w:nsid w:val="2E7D37E8"/>
     <w:multiLevelType w:val="hybridMultilevel"/>
     <w:tmpl w:val="20EA2328"/>
@@ -15902,7 +15964,7 @@
       </w:pPr>
     </w:lvl>
   </w:abstractNum>
-  <w:abstractNum w:abstractNumId="12" w15:restartNumberingAfterBreak="0">
+  <w:abstractNum w:abstractNumId="12">
     <w:nsid w:val="38B52980"/>
     <w:multiLevelType w:val="hybridMultilevel"/>
     <w:tmpl w:val="14FEB286"/>
@@ -15991,7 +16053,7 @@
       </w:pPr>
     </w:lvl>
   </w:abstractNum>
-  <w:abstractNum w:abstractNumId="13" w15:restartNumberingAfterBreak="0">
+  <w:abstractNum w:abstractNumId="13">
     <w:nsid w:val="390F316D"/>
     <w:multiLevelType w:val="hybridMultilevel"/>
     <w:tmpl w:val="81B8F190"/>
@@ -16077,7 +16139,7 @@
       </w:pPr>
     </w:lvl>
   </w:abstractNum>
-  <w:abstractNum w:abstractNumId="14" w15:restartNumberingAfterBreak="0">
+  <w:abstractNum w:abstractNumId="14">
     <w:nsid w:val="393D1492"/>
     <w:multiLevelType w:val="hybridMultilevel"/>
     <w:tmpl w:val="20B416EA"/>
@@ -16166,7 +16228,7 @@
       </w:pPr>
     </w:lvl>
   </w:abstractNum>
-  <w:abstractNum w:abstractNumId="15" w15:restartNumberingAfterBreak="0">
+  <w:abstractNum w:abstractNumId="15">
     <w:nsid w:val="39E13ED9"/>
     <w:multiLevelType w:val="hybridMultilevel"/>
     <w:tmpl w:val="578C0C7A"/>
@@ -16255,7 +16317,7 @@
       </w:pPr>
     </w:lvl>
   </w:abstractNum>
-  <w:abstractNum w:abstractNumId="16" w15:restartNumberingAfterBreak="0">
+  <w:abstractNum w:abstractNumId="16">
     <w:nsid w:val="3A406273"/>
     <w:multiLevelType w:val="hybridMultilevel"/>
     <w:tmpl w:val="9D762D02"/>
@@ -16344,7 +16406,7 @@
       </w:pPr>
     </w:lvl>
   </w:abstractNum>
-  <w:abstractNum w:abstractNumId="17" w15:restartNumberingAfterBreak="0">
+  <w:abstractNum w:abstractNumId="17">
     <w:nsid w:val="3ABD1404"/>
     <w:multiLevelType w:val="hybridMultilevel"/>
     <w:tmpl w:val="75246DC8"/>
@@ -16433,7 +16495,7 @@
       </w:pPr>
     </w:lvl>
   </w:abstractNum>
-  <w:abstractNum w:abstractNumId="18" w15:restartNumberingAfterBreak="0">
+  <w:abstractNum w:abstractNumId="18">
     <w:nsid w:val="3E73126A"/>
     <w:multiLevelType w:val="hybridMultilevel"/>
     <w:tmpl w:val="632C1710"/>
@@ -16522,7 +16584,7 @@
       </w:pPr>
     </w:lvl>
   </w:abstractNum>
-  <w:abstractNum w:abstractNumId="19" w15:restartNumberingAfterBreak="0">
+  <w:abstractNum w:abstractNumId="19">
     <w:nsid w:val="41BD1FE8"/>
     <w:multiLevelType w:val="hybridMultilevel"/>
     <w:tmpl w:val="8572084C"/>
@@ -16635,7 +16697,7 @@
       </w:rPr>
     </w:lvl>
   </w:abstractNum>
-  <w:abstractNum w:abstractNumId="20" w15:restartNumberingAfterBreak="0">
+  <w:abstractNum w:abstractNumId="20">
     <w:nsid w:val="44274C19"/>
     <w:multiLevelType w:val="hybridMultilevel"/>
     <w:tmpl w:val="D64490E6"/>
@@ -16724,7 +16786,7 @@
       </w:pPr>
     </w:lvl>
   </w:abstractNum>
-  <w:abstractNum w:abstractNumId="21" w15:restartNumberingAfterBreak="0">
+  <w:abstractNum w:abstractNumId="21">
     <w:nsid w:val="4C77294C"/>
     <w:multiLevelType w:val="hybridMultilevel"/>
     <w:tmpl w:val="F5AA3744"/>
@@ -16837,7 +16899,7 @@
       </w:rPr>
     </w:lvl>
   </w:abstractNum>
-  <w:abstractNum w:abstractNumId="22" w15:restartNumberingAfterBreak="0">
+  <w:abstractNum w:abstractNumId="22">
     <w:nsid w:val="523B60AE"/>
     <w:multiLevelType w:val="hybridMultilevel"/>
     <w:tmpl w:val="4DF2D0B2"/>
@@ -16926,7 +16988,7 @@
       </w:pPr>
     </w:lvl>
   </w:abstractNum>
-  <w:abstractNum w:abstractNumId="23" w15:restartNumberingAfterBreak="0">
+  <w:abstractNum w:abstractNumId="23">
     <w:nsid w:val="58476DBE"/>
     <w:multiLevelType w:val="hybridMultilevel"/>
     <w:tmpl w:val="81B8F190"/>
@@ -17012,7 +17074,7 @@
       </w:pPr>
     </w:lvl>
   </w:abstractNum>
-  <w:abstractNum w:abstractNumId="24" w15:restartNumberingAfterBreak="0">
+  <w:abstractNum w:abstractNumId="24">
     <w:nsid w:val="597A761B"/>
     <w:multiLevelType w:val="hybridMultilevel"/>
     <w:tmpl w:val="75246DC8"/>
@@ -17101,7 +17163,7 @@
       </w:pPr>
     </w:lvl>
   </w:abstractNum>
-  <w:abstractNum w:abstractNumId="25" w15:restartNumberingAfterBreak="0">
+  <w:abstractNum w:abstractNumId="25">
     <w:nsid w:val="5D0E2EA0"/>
     <w:multiLevelType w:val="hybridMultilevel"/>
     <w:tmpl w:val="7C2ABFA4"/>
@@ -17190,7 +17252,7 @@
       </w:pPr>
     </w:lvl>
   </w:abstractNum>
-  <w:abstractNum w:abstractNumId="26" w15:restartNumberingAfterBreak="0">
+  <w:abstractNum w:abstractNumId="26">
     <w:nsid w:val="5D6F2820"/>
     <w:multiLevelType w:val="hybridMultilevel"/>
     <w:tmpl w:val="27ECD91C"/>
@@ -17279,7 +17341,7 @@
       </w:pPr>
     </w:lvl>
   </w:abstractNum>
-  <w:abstractNum w:abstractNumId="27" w15:restartNumberingAfterBreak="0">
+  <w:abstractNum w:abstractNumId="27">
     <w:nsid w:val="631E4492"/>
     <w:multiLevelType w:val="hybridMultilevel"/>
     <w:tmpl w:val="A04AC782"/>
@@ -17368,7 +17430,7 @@
       </w:pPr>
     </w:lvl>
   </w:abstractNum>
-  <w:abstractNum w:abstractNumId="28" w15:restartNumberingAfterBreak="0">
+  <w:abstractNum w:abstractNumId="28">
     <w:nsid w:val="6749230D"/>
     <w:multiLevelType w:val="hybridMultilevel"/>
     <w:tmpl w:val="E70A0C90"/>
@@ -17457,7 +17519,7 @@
       </w:pPr>
     </w:lvl>
   </w:abstractNum>
-  <w:abstractNum w:abstractNumId="29" w15:restartNumberingAfterBreak="0">
+  <w:abstractNum w:abstractNumId="29">
     <w:nsid w:val="6D325882"/>
     <w:multiLevelType w:val="hybridMultilevel"/>
     <w:tmpl w:val="CCD21B0A"/>
@@ -17546,7 +17608,7 @@
       </w:pPr>
     </w:lvl>
   </w:abstractNum>
-  <w:abstractNum w:abstractNumId="30" w15:restartNumberingAfterBreak="0">
+  <w:abstractNum w:abstractNumId="30">
     <w:nsid w:val="722002A9"/>
     <w:multiLevelType w:val="hybridMultilevel"/>
     <w:tmpl w:val="14FEB286"/>
@@ -17635,7 +17697,7 @@
       </w:pPr>
     </w:lvl>
   </w:abstractNum>
-  <w:abstractNum w:abstractNumId="31" w15:restartNumberingAfterBreak="0">
+  <w:abstractNum w:abstractNumId="31">
     <w:nsid w:val="76A02D76"/>
     <w:multiLevelType w:val="hybridMultilevel"/>
     <w:tmpl w:val="8132E0A6"/>
@@ -17726,7 +17788,7 @@
       </w:pPr>
     </w:lvl>
   </w:abstractNum>
-  <w:abstractNum w:abstractNumId="32" w15:restartNumberingAfterBreak="0">
+  <w:abstractNum w:abstractNumId="32">
     <w:nsid w:val="781D425D"/>
     <w:multiLevelType w:val="hybridMultilevel"/>
     <w:tmpl w:val="5A54D818"/>
@@ -17812,7 +17874,7 @@
       </w:pPr>
     </w:lvl>
   </w:abstractNum>
-  <w:abstractNum w:abstractNumId="33" w15:restartNumberingAfterBreak="0">
+  <w:abstractNum w:abstractNumId="33">
     <w:nsid w:val="7D0A3CB4"/>
     <w:multiLevelType w:val="hybridMultilevel"/>
     <w:tmpl w:val="F796D744"/>
@@ -17898,7 +17960,7 @@
       </w:pPr>
     </w:lvl>
   </w:abstractNum>
-  <w:abstractNum w:abstractNumId="34" w15:restartNumberingAfterBreak="0">
+  <w:abstractNum w:abstractNumId="34">
     <w:nsid w:val="7F8C057F"/>
     <w:multiLevelType w:val="hybridMultilevel"/>
     <w:tmpl w:val="245AEDFE"/>
@@ -18096,7 +18158,7 @@
 </file>
 
 <file path=word/styles.xml><?xml version="1.0" encoding="utf-8"?>
-<w:styles xmlns:mc="http://schemas.openxmlformats.org/markup-compatibility/2006" xmlns:r="http://schemas.openxmlformats.org/officeDocument/2006/relationships" xmlns:w="http://schemas.openxmlformats.org/wordprocessingml/2006/main" xmlns:w14="http://schemas.microsoft.com/office/word/2010/wordml" xmlns:w15="http://schemas.microsoft.com/office/word/2012/wordml" xmlns:w16cid="http://schemas.microsoft.com/office/word/2016/wordml/cid" xmlns:w16se="http://schemas.microsoft.com/office/word/2015/wordml/symex" mc:Ignorable="w14 w15 w16se w16cid">
+<w:styles xmlns:mc="http://schemas.openxmlformats.org/markup-compatibility/2006" xmlns:r="http://schemas.openxmlformats.org/officeDocument/2006/relationships" xmlns:w="http://schemas.openxmlformats.org/wordprocessingml/2006/main" xmlns:w14="http://schemas.microsoft.com/office/word/2010/wordml" mc:Ignorable="w14">
   <w:docDefaults>
     <w:rPrDefault>
       <w:rPr>
@@ -18112,382 +18174,144 @@
       </w:pPr>
     </w:pPrDefault>
   </w:docDefaults>
-  <w:latentStyles w:defLockedState="0" w:defUIPriority="99" w:defSemiHidden="0" w:defUnhideWhenUsed="0" w:defQFormat="0" w:count="375">
-    <w:lsdException w:name="Normal" w:uiPriority="0" w:qFormat="1"/>
-    <w:lsdException w:name="heading 1" w:uiPriority="9" w:qFormat="1"/>
-    <w:lsdException w:name="heading 2" w:semiHidden="1" w:uiPriority="9" w:unhideWhenUsed="1" w:qFormat="1"/>
-    <w:lsdException w:name="heading 3" w:semiHidden="1" w:uiPriority="9" w:unhideWhenUsed="1" w:qFormat="1"/>
-    <w:lsdException w:name="heading 4" w:semiHidden="1" w:uiPriority="9" w:unhideWhenUsed="1" w:qFormat="1"/>
-    <w:lsdException w:name="heading 5" w:semiHidden="1" w:uiPriority="9" w:unhideWhenUsed="1" w:qFormat="1"/>
-    <w:lsdException w:name="heading 6" w:semiHidden="1" w:uiPriority="9" w:unhideWhenUsed="1" w:qFormat="1"/>
-    <w:lsdException w:name="heading 7" w:semiHidden="1" w:uiPriority="9" w:unhideWhenUsed="1" w:qFormat="1"/>
-    <w:lsdException w:name="heading 8" w:semiHidden="1" w:uiPriority="9" w:unhideWhenUsed="1" w:qFormat="1"/>
-    <w:lsdException w:name="heading 9" w:semiHidden="1" w:uiPriority="9" w:unhideWhenUsed="1" w:qFormat="1"/>
-    <w:lsdException w:name="index 1" w:semiHidden="1" w:unhideWhenUsed="1"/>
-    <w:lsdException w:name="index 2" w:semiHidden="1" w:unhideWhenUsed="1"/>
-    <w:lsdException w:name="index 3" w:semiHidden="1" w:unhideWhenUsed="1"/>
-    <w:lsdException w:name="index 4" w:semiHidden="1" w:unhideWhenUsed="1"/>
-    <w:lsdException w:name="index 5" w:semiHidden="1" w:unhideWhenUsed="1"/>
-    <w:lsdException w:name="index 6" w:semiHidden="1" w:unhideWhenUsed="1"/>
-    <w:lsdException w:name="index 7" w:semiHidden="1" w:unhideWhenUsed="1"/>
-    <w:lsdException w:name="index 8" w:semiHidden="1" w:unhideWhenUsed="1"/>
-    <w:lsdException w:name="index 9" w:semiHidden="1" w:unhideWhenUsed="1"/>
-    <w:lsdException w:name="toc 1" w:semiHidden="1" w:uiPriority="39" w:unhideWhenUsed="1"/>
-    <w:lsdException w:name="toc 2" w:semiHidden="1" w:uiPriority="39" w:unhideWhenUsed="1"/>
-    <w:lsdException w:name="toc 3" w:semiHidden="1" w:uiPriority="39" w:unhideWhenUsed="1"/>
-    <w:lsdException w:name="toc 4" w:semiHidden="1" w:uiPriority="39" w:unhideWhenUsed="1"/>
-    <w:lsdException w:name="toc 5" w:semiHidden="1" w:uiPriority="39" w:unhideWhenUsed="1"/>
-    <w:lsdException w:name="toc 6" w:semiHidden="1" w:uiPriority="39" w:unhideWhenUsed="1"/>
-    <w:lsdException w:name="toc 7" w:semiHidden="1" w:uiPriority="39" w:unhideWhenUsed="1"/>
-    <w:lsdException w:name="toc 8" w:semiHidden="1" w:uiPriority="39" w:unhideWhenUsed="1"/>
-    <w:lsdException w:name="toc 9" w:semiHidden="1" w:uiPriority="39" w:unhideWhenUsed="1"/>
-    <w:lsdException w:name="Normal Indent" w:semiHidden="1" w:unhideWhenUsed="1"/>
-    <w:lsdException w:name="footnote text" w:semiHidden="1" w:unhideWhenUsed="1"/>
-    <w:lsdException w:name="annotation text" w:semiHidden="1" w:unhideWhenUsed="1"/>
-    <w:lsdException w:name="header" w:semiHidden="1" w:unhideWhenUsed="1"/>
-    <w:lsdException w:name="footer" w:semiHidden="1" w:unhideWhenUsed="1"/>
-    <w:lsdException w:name="index heading" w:semiHidden="1" w:unhideWhenUsed="1"/>
-    <w:lsdException w:name="caption" w:semiHidden="1" w:uiPriority="35" w:unhideWhenUsed="1" w:qFormat="1"/>
-    <w:lsdException w:name="table of figures" w:semiHidden="1" w:unhideWhenUsed="1"/>
-    <w:lsdException w:name="envelope address" w:semiHidden="1" w:unhideWhenUsed="1"/>
-    <w:lsdException w:name="envelope return" w:semiHidden="1" w:unhideWhenUsed="1"/>
-    <w:lsdException w:name="footnote reference" w:semiHidden="1" w:unhideWhenUsed="1"/>
-    <w:lsdException w:name="annotation reference" w:semiHidden="1" w:unhideWhenUsed="1"/>
-    <w:lsdException w:name="line number" w:semiHidden="1" w:unhideWhenUsed="1"/>
-    <w:lsdException w:name="page number" w:semiHidden="1" w:unhideWhenUsed="1"/>
-    <w:lsdException w:name="endnote reference" w:semiHidden="1" w:unhideWhenUsed="1"/>
-    <w:lsdException w:name="endnote text" w:semiHidden="1" w:unhideWhenUsed="1"/>
-    <w:lsdException w:name="table of authorities" w:semiHidden="1" w:unhideWhenUsed="1"/>
-    <w:lsdException w:name="macro" w:semiHidden="1" w:unhideWhenUsed="1"/>
-    <w:lsdException w:name="toa heading" w:semiHidden="1" w:unhideWhenUsed="1"/>
-    <w:lsdException w:name="List" w:semiHidden="1" w:unhideWhenUsed="1"/>
-    <w:lsdException w:name="List Bullet" w:semiHidden="1" w:unhideWhenUsed="1"/>
-    <w:lsdException w:name="List Number" w:semiHidden="1" w:unhideWhenUsed="1"/>
-    <w:lsdException w:name="List 2" w:semiHidden="1" w:unhideWhenUsed="1"/>
-    <w:lsdException w:name="List 3" w:semiHidden="1" w:unhideWhenUsed="1"/>
-    <w:lsdException w:name="List 4" w:semiHidden="1" w:unhideWhenUsed="1"/>
-    <w:lsdException w:name="List 5" w:semiHidden="1" w:unhideWhenUsed="1"/>
-    <w:lsdException w:name="List Bullet 2" w:semiHidden="1" w:unhideWhenUsed="1"/>
-    <w:lsdException w:name="List Bullet 3" w:semiHidden="1" w:unhideWhenUsed="1"/>
-    <w:lsdException w:name="List Bullet 4" w:semiHidden="1" w:unhideWhenUsed="1"/>
-    <w:lsdException w:name="List Bullet 5" w:semiHidden="1" w:unhideWhenUsed="1"/>
-    <w:lsdException w:name="List Number 2" w:semiHidden="1" w:unhideWhenUsed="1"/>
-    <w:lsdException w:name="List Number 3" w:semiHidden="1" w:unhideWhenUsed="1"/>
-    <w:lsdException w:name="List Number 4" w:semiHidden="1" w:unhideWhenUsed="1"/>
-    <w:lsdException w:name="List Number 5" w:semiHidden="1" w:unhideWhenUsed="1"/>
-    <w:lsdException w:name="Title" w:uiPriority="10" w:qFormat="1"/>
-    <w:lsdException w:name="Closing" w:semiHidden="1" w:unhideWhenUsed="1"/>
-    <w:lsdException w:name="Signature" w:semiHidden="1" w:unhideWhenUsed="1"/>
-    <w:lsdException w:name="Default Paragraph Font" w:semiHidden="1" w:uiPriority="1" w:unhideWhenUsed="1"/>
-    <w:lsdException w:name="Body Text" w:semiHidden="1" w:unhideWhenUsed="1"/>
-    <w:lsdException w:name="Body Text Indent" w:semiHidden="1" w:unhideWhenUsed="1"/>
-    <w:lsdException w:name="List Continue" w:semiHidden="1" w:unhideWhenUsed="1"/>
-    <w:lsdException w:name="List Continue 2" w:semiHidden="1" w:unhideWhenUsed="1"/>
-    <w:lsdException w:name="List Continue 3" w:semiHidden="1" w:unhideWhenUsed="1"/>
-    <w:lsdException w:name="List Continue 4" w:semiHidden="1" w:unhideWhenUsed="1"/>
-    <w:lsdException w:name="List Continue 5" w:semiHidden="1" w:unhideWhenUsed="1"/>
-    <w:lsdException w:name="Message Header" w:semiHidden="1" w:unhideWhenUsed="1"/>
-    <w:lsdException w:name="Subtitle" w:uiPriority="11" w:qFormat="1"/>
-    <w:lsdException w:name="Salutation" w:semiHidden="1" w:unhideWhenUsed="1"/>
-    <w:lsdException w:name="Date" w:semiHidden="1" w:unhideWhenUsed="1"/>
-    <w:lsdException w:name="Body Text First Indent" w:semiHidden="1" w:unhideWhenUsed="1"/>
-    <w:lsdException w:name="Body Text First Indent 2" w:semiHidden="1" w:unhideWhenUsed="1"/>
-    <w:lsdException w:name="Note Heading" w:semiHidden="1" w:unhideWhenUsed="1"/>
-    <w:lsdException w:name="Body Text 2" w:semiHidden="1" w:unhideWhenUsed="1"/>
-    <w:lsdException w:name="Body Text 3" w:semiHidden="1" w:unhideWhenUsed="1"/>
-    <w:lsdException w:name="Body Text Indent 2" w:semiHidden="1" w:unhideWhenUsed="1"/>
-    <w:lsdException w:name="Body Text Indent 3" w:semiHidden="1" w:unhideWhenUsed="1"/>
-    <w:lsdException w:name="Block Text" w:semiHidden="1" w:unhideWhenUsed="1"/>
-    <w:lsdException w:name="Hyperlink" w:semiHidden="1" w:unhideWhenUsed="1"/>
-    <w:lsdException w:name="FollowedHyperlink" w:semiHidden="1" w:unhideWhenUsed="1"/>
-    <w:lsdException w:name="Strong" w:uiPriority="22" w:qFormat="1"/>
-    <w:lsdException w:name="Emphasis" w:uiPriority="20" w:qFormat="1"/>
-    <w:lsdException w:name="Document Map" w:semiHidden="1" w:unhideWhenUsed="1"/>
-    <w:lsdException w:name="Plain Text" w:semiHidden="1" w:unhideWhenUsed="1"/>
-    <w:lsdException w:name="E-mail Signature" w:semiHidden="1" w:unhideWhenUsed="1"/>
-    <w:lsdException w:name="HTML Top of Form" w:semiHidden="1" w:unhideWhenUsed="1"/>
-    <w:lsdException w:name="HTML Bottom of Form" w:semiHidden="1" w:unhideWhenUsed="1"/>
-    <w:lsdException w:name="Normal (Web)" w:semiHidden="1" w:unhideWhenUsed="1"/>
-    <w:lsdException w:name="HTML Acronym" w:semiHidden="1" w:unhideWhenUsed="1"/>
-    <w:lsdException w:name="HTML Address" w:semiHidden="1" w:unhideWhenUsed="1"/>
-    <w:lsdException w:name="HTML Cite" w:semiHidden="1" w:unhideWhenUsed="1"/>
-    <w:lsdException w:name="HTML Code" w:semiHidden="1" w:unhideWhenUsed="1"/>
-    <w:lsdException w:name="HTML Definition" w:semiHidden="1" w:unhideWhenUsed="1"/>
-    <w:lsdException w:name="HTML Keyboard" w:semiHidden="1" w:unhideWhenUsed="1"/>
-    <w:lsdException w:name="HTML Preformatted" w:semiHidden="1" w:unhideWhenUsed="1"/>
-    <w:lsdException w:name="HTML Sample" w:semiHidden="1" w:unhideWhenUsed="1"/>
-    <w:lsdException w:name="HTML Typewriter" w:semiHidden="1" w:unhideWhenUsed="1"/>
-    <w:lsdException w:name="HTML Variable" w:semiHidden="1" w:unhideWhenUsed="1"/>
-    <w:lsdException w:name="Normal Table" w:semiHidden="1" w:unhideWhenUsed="1"/>
-    <w:lsdException w:name="annotation subject" w:semiHidden="1" w:unhideWhenUsed="1"/>
-    <w:lsdException w:name="No List" w:semiHidden="1" w:unhideWhenUsed="1"/>
-    <w:lsdException w:name="Outline List 1" w:semiHidden="1" w:unhideWhenUsed="1"/>
-    <w:lsdException w:name="Outline List 2" w:semiHidden="1" w:unhideWhenUsed="1"/>
-    <w:lsdException w:name="Outline List 3" w:semiHidden="1" w:unhideWhenUsed="1"/>
-    <w:lsdException w:name="Table Simple 1" w:semiHidden="1" w:unhideWhenUsed="1"/>
-    <w:lsdException w:name="Table Simple 2" w:semiHidden="1" w:unhideWhenUsed="1"/>
-    <w:lsdException w:name="Table Simple 3" w:semiHidden="1" w:unhideWhenUsed="1"/>
-    <w:lsdException w:name="Table Classic 1" w:semiHidden="1" w:unhideWhenUsed="1"/>
-    <w:lsdException w:name="Table Classic 2" w:semiHidden="1" w:unhideWhenUsed="1"/>
-    <w:lsdException w:name="Table Classic 3" w:semiHidden="1" w:unhideWhenUsed="1"/>
-    <w:lsdException w:name="Table Classic 4" w:semiHidden="1" w:unhideWhenUsed="1"/>
-    <w:lsdException w:name="Table Colorful 1" w:semiHidden="1" w:unhideWhenUsed="1"/>
-    <w:lsdException w:name="Table Colorful 2" w:semiHidden="1" w:unhideWhenUsed="1"/>
-    <w:lsdException w:name="Table Colorful 3" w:semiHidden="1" w:unhideWhenUsed="1"/>
-    <w:lsdException w:name="Table Columns 1" w:semiHidden="1" w:unhideWhenUsed="1"/>
-    <w:lsdException w:name="Table Columns 2" w:semiHidden="1" w:unhideWhenUsed="1"/>
-    <w:lsdException w:name="Table Columns 3" w:semiHidden="1" w:unhideWhenUsed="1"/>
-    <w:lsdException w:name="Table Columns 4" w:semiHidden="1" w:unhideWhenUsed="1"/>
-    <w:lsdException w:name="Table Columns 5" w:semiHidden="1" w:unhideWhenUsed="1"/>
-    <w:lsdException w:name="Table Grid 1" w:semiHidden="1" w:unhideWhenUsed="1"/>
-    <w:lsdException w:name="Table Grid 2" w:semiHidden="1" w:unhideWhenUsed="1"/>
-    <w:lsdException w:name="Table Grid 3" w:semiHidden="1" w:unhideWhenUsed="1"/>
-    <w:lsdException w:name="Table Grid 4" w:semiHidden="1" w:unhideWhenUsed="1"/>
-    <w:lsdException w:name="Table Grid 5" w:semiHidden="1" w:unhideWhenUsed="1"/>
-    <w:lsdException w:name="Table Grid 6" w:semiHidden="1" w:unhideWhenUsed="1"/>
-    <w:lsdException w:name="Table Grid 7" w:semiHidden="1" w:unhideWhenUsed="1"/>
-    <w:lsdException w:name="Table Grid 8" w:semiHidden="1" w:unhideWhenUsed="1"/>
-    <w:lsdException w:name="Table List 1" w:semiHidden="1" w:unhideWhenUsed="1"/>
-    <w:lsdException w:name="Table List 2" w:semiHidden="1" w:unhideWhenUsed="1"/>
-    <w:lsdException w:name="Table List 3" w:semiHidden="1" w:unhideWhenUsed="1"/>
-    <w:lsdException w:name="Table List 4" w:semiHidden="1" w:unhideWhenUsed="1"/>
-    <w:lsdException w:name="Table List 5" w:semiHidden="1" w:unhideWhenUsed="1"/>
-    <w:lsdException w:name="Table List 6" w:semiHidden="1" w:unhideWhenUsed="1"/>
-    <w:lsdException w:name="Table List 7" w:semiHidden="1" w:unhideWhenUsed="1"/>
-    <w:lsdException w:name="Table List 8" w:semiHidden="1" w:unhideWhenUsed="1"/>
-    <w:lsdException w:name="Table 3D effects 1" w:semiHidden="1" w:unhideWhenUsed="1"/>
-    <w:lsdException w:name="Table 3D effects 2" w:semiHidden="1" w:unhideWhenUsed="1"/>
-    <w:lsdException w:name="Table 3D effects 3" w:semiHidden="1" w:unhideWhenUsed="1"/>
-    <w:lsdException w:name="Table Contemporary" w:semiHidden="1" w:unhideWhenUsed="1"/>
-    <w:lsdException w:name="Table Elegant" w:semiHidden="1" w:unhideWhenUsed="1"/>
-    <w:lsdException w:name="Table Professional" w:semiHidden="1" w:unhideWhenUsed="1"/>
-    <w:lsdException w:name="Table Subtle 1" w:semiHidden="1" w:unhideWhenUsed="1"/>
-    <w:lsdException w:name="Table Subtle 2" w:semiHidden="1" w:unhideWhenUsed="1"/>
-    <w:lsdException w:name="Table Web 1" w:semiHidden="1" w:unhideWhenUsed="1"/>
-    <w:lsdException w:name="Table Web 2" w:semiHidden="1" w:unhideWhenUsed="1"/>
-    <w:lsdException w:name="Table Web 3" w:semiHidden="1" w:unhideWhenUsed="1"/>
-    <w:lsdException w:name="Balloon Text" w:semiHidden="1" w:unhideWhenUsed="1"/>
-    <w:lsdException w:name="Table Grid" w:uiPriority="39"/>
-    <w:lsdException w:name="Table Theme" w:semiHidden="1" w:unhideWhenUsed="1"/>
-    <w:lsdException w:name="Placeholder Text" w:semiHidden="1"/>
-    <w:lsdException w:name="No Spacing" w:uiPriority="1" w:qFormat="1"/>
-    <w:lsdException w:name="Light Shading" w:uiPriority="60"/>
-    <w:lsdException w:name="Light List" w:uiPriority="61"/>
-    <w:lsdException w:name="Light Grid" w:uiPriority="62"/>
-    <w:lsdException w:name="Medium Shading 1" w:uiPriority="63"/>
-    <w:lsdException w:name="Medium Shading 2" w:uiPriority="64"/>
-    <w:lsdException w:name="Medium List 1" w:uiPriority="65"/>
-    <w:lsdException w:name="Medium List 2" w:uiPriority="66"/>
-    <w:lsdException w:name="Medium Grid 1" w:uiPriority="67"/>
-    <w:lsdException w:name="Medium Grid 2" w:uiPriority="68"/>
-    <w:lsdException w:name="Medium Grid 3" w:uiPriority="69"/>
-    <w:lsdException w:name="Dark List" w:uiPriority="70"/>
-    <w:lsdException w:name="Colorful Shading" w:uiPriority="71"/>
-    <w:lsdException w:name="Colorful List" w:uiPriority="72"/>
-    <w:lsdException w:name="Colorful Grid" w:uiPriority="73"/>
-    <w:lsdException w:name="Light Shading Accent 1" w:uiPriority="60"/>
-    <w:lsdException w:name="Light List Accent 1" w:uiPriority="61"/>
-    <w:lsdException w:name="Light Grid Accent 1" w:uiPriority="62"/>
-    <w:lsdException w:name="Medium Shading 1 Accent 1" w:uiPriority="63"/>
-    <w:lsdException w:name="Medium Shading 2 Accent 1" w:uiPriority="64"/>
-    <w:lsdException w:name="Medium List 1 Accent 1" w:uiPriority="65"/>
-    <w:lsdException w:name="Revision" w:semiHidden="1"/>
-    <w:lsdException w:name="List Paragraph" w:uiPriority="34" w:qFormat="1"/>
-    <w:lsdException w:name="Quote" w:uiPriority="29" w:qFormat="1"/>
-    <w:lsdException w:name="Intense Quote" w:uiPriority="30" w:qFormat="1"/>
-    <w:lsdException w:name="Medium List 2 Accent 1" w:uiPriority="66"/>
-    <w:lsdException w:name="Medium Grid 1 Accent 1" w:uiPriority="67"/>
-    <w:lsdException w:name="Medium Grid 2 Accent 1" w:uiPriority="68"/>
-    <w:lsdException w:name="Medium Grid 3 Accent 1" w:uiPriority="69"/>
-    <w:lsdException w:name="Dark List Accent 1" w:uiPriority="70"/>
-    <w:lsdException w:name="Colorful Shading Accent 1" w:uiPriority="71"/>
-    <w:lsdException w:name="Colorful List Accent 1" w:uiPriority="72"/>
-    <w:lsdException w:name="Colorful Grid Accent 1" w:uiPriority="73"/>
-    <w:lsdException w:name="Light Shading Accent 2" w:uiPriority="60"/>
-    <w:lsdException w:name="Light List Accent 2" w:uiPriority="61"/>
-    <w:lsdException w:name="Light Grid Accent 2" w:uiPriority="62"/>
-    <w:lsdException w:name="Medium Shading 1 Accent 2" w:uiPriority="63"/>
-    <w:lsdException w:name="Medium Shading 2 Accent 2" w:uiPriority="64"/>
-    <w:lsdException w:name="Medium List 1 Accent 2" w:uiPriority="65"/>
-    <w:lsdException w:name="Medium List 2 Accent 2" w:uiPriority="66"/>
-    <w:lsdException w:name="Medium Grid 1 Accent 2" w:uiPriority="67"/>
-    <w:lsdException w:name="Medium Grid 2 Accent 2" w:uiPriority="68"/>
-    <w:lsdException w:name="Medium Grid 3 Accent 2" w:uiPriority="69"/>
-    <w:lsdException w:name="Dark List Accent 2" w:uiPriority="70"/>
-    <w:lsdException w:name="Colorful Shading Accent 2" w:uiPriority="71"/>
-    <w:lsdException w:name="Colorful List Accent 2" w:uiPriority="72"/>
-    <w:lsdException w:name="Colorful Grid Accent 2" w:uiPriority="73"/>
-    <w:lsdException w:name="Light Shading Accent 3" w:uiPriority="60"/>
-    <w:lsdException w:name="Light List Accent 3" w:uiPriority="61"/>
-    <w:lsdException w:name="Light Grid Accent 3" w:uiPriority="62"/>
-    <w:lsdException w:name="Medium Shading 1 Accent 3" w:uiPriority="63"/>
-    <w:lsdException w:name="Medium Shading 2 Accent 3" w:uiPriority="64"/>
-    <w:lsdException w:name="Medium List 1 Accent 3" w:uiPriority="65"/>
-    <w:lsdException w:name="Medium List 2 Accent 3" w:uiPriority="66"/>
-    <w:lsdException w:name="Medium Grid 1 Accent 3" w:uiPriority="67"/>
-    <w:lsdException w:name="Medium Grid 2 Accent 3" w:uiPriority="68"/>
-    <w:lsdException w:name="Medium Grid 3 Accent 3" w:uiPriority="69"/>
-    <w:lsdException w:name="Dark List Accent 3" w:uiPriority="70"/>
-    <w:lsdException w:name="Colorful Shading Accent 3" w:uiPriority="71"/>
-    <w:lsdException w:name="Colorful List Accent 3" w:uiPriority="72"/>
-    <w:lsdException w:name="Colorful Grid Accent 3" w:uiPriority="73"/>
-    <w:lsdException w:name="Light Shading Accent 4" w:uiPriority="60"/>
-    <w:lsdException w:name="Light List Accent 4" w:uiPriority="61"/>
-    <w:lsdException w:name="Light Grid Accent 4" w:uiPriority="62"/>
-    <w:lsdException w:name="Medium Shading 1 Accent 4" w:uiPriority="63"/>
-    <w:lsdException w:name="Medium Shading 2 Accent 4" w:uiPriority="64"/>
-    <w:lsdException w:name="Medium List 1 Accent 4" w:uiPriority="65"/>
-    <w:lsdException w:name="Medium List 2 Accent 4" w:uiPriority="66"/>
-    <w:lsdException w:name="Medium Grid 1 Accent 4" w:uiPriority="67"/>
-    <w:lsdException w:name="Medium Grid 2 Accent 4" w:uiPriority="68"/>
-    <w:lsdException w:name="Medium Grid 3 Accent 4" w:uiPriority="69"/>
-    <w:lsdException w:name="Dark List Accent 4" w:uiPriority="70"/>
-    <w:lsdException w:name="Colorful Shading Accent 4" w:uiPriority="71"/>
-    <w:lsdException w:name="Colorful List Accent 4" w:uiPriority="72"/>
-    <w:lsdException w:name="Colorful Grid Accent 4" w:uiPriority="73"/>
-    <w:lsdException w:name="Light Shading Accent 5" w:uiPriority="60"/>
-    <w:lsdException w:name="Light List Accent 5" w:uiPriority="61"/>
-    <w:lsdException w:name="Light Grid Accent 5" w:uiPriority="62"/>
-    <w:lsdException w:name="Medium Shading 1 Accent 5" w:uiPriority="63"/>
-    <w:lsdException w:name="Medium Shading 2 Accent 5" w:uiPriority="64"/>
-    <w:lsdException w:name="Medium List 1 Accent 5" w:uiPriority="65"/>
-    <w:lsdException w:name="Medium List 2 Accent 5" w:uiPriority="66"/>
-    <w:lsdException w:name="Medium Grid 1 Accent 5" w:uiPriority="67"/>
-    <w:lsdException w:name="Medium Grid 2 Accent 5" w:uiPriority="68"/>
-    <w:lsdException w:name="Medium Grid 3 Accent 5" w:uiPriority="69"/>
-    <w:lsdException w:name="Dark List Accent 5" w:uiPriority="70"/>
-    <w:lsdException w:name="Colorful Shading Accent 5" w:uiPriority="71"/>
-    <w:lsdException w:name="Colorful List Accent 5" w:uiPriority="72"/>
-    <w:lsdException w:name="Colorful Grid Accent 5" w:uiPriority="73"/>
-    <w:lsdException w:name="Light Shading Accent 6" w:uiPriority="60"/>
-    <w:lsdException w:name="Light List Accent 6" w:uiPriority="61"/>
-    <w:lsdException w:name="Light Grid Accent 6" w:uiPriority="62"/>
-    <w:lsdException w:name="Medium Shading 1 Accent 6" w:uiPriority="63"/>
-    <w:lsdException w:name="Medium Shading 2 Accent 6" w:uiPriority="64"/>
-    <w:lsdException w:name="Medium List 1 Accent 6" w:uiPriority="65"/>
-    <w:lsdException w:name="Medium List 2 Accent 6" w:uiPriority="66"/>
-    <w:lsdException w:name="Medium Grid 1 Accent 6" w:uiPriority="67"/>
-    <w:lsdException w:name="Medium Grid 2 Accent 6" w:uiPriority="68"/>
-    <w:lsdException w:name="Medium Grid 3 Accent 6" w:uiPriority="69"/>
-    <w:lsdException w:name="Dark List Accent 6" w:uiPriority="70"/>
-    <w:lsdException w:name="Colorful Shading Accent 6" w:uiPriority="71"/>
-    <w:lsdException w:name="Colorful List Accent 6" w:uiPriority="72"/>
-    <w:lsdException w:name="Colorful Grid Accent 6" w:uiPriority="73"/>
-    <w:lsdException w:name="Subtle Emphasis" w:uiPriority="19" w:qFormat="1"/>
-    <w:lsdException w:name="Intense Emphasis" w:uiPriority="21" w:qFormat="1"/>
-    <w:lsdException w:name="Subtle Reference" w:uiPriority="31" w:qFormat="1"/>
-    <w:lsdException w:name="Intense Reference" w:uiPriority="32" w:qFormat="1"/>
-    <w:lsdException w:name="Book Title" w:uiPriority="33" w:qFormat="1"/>
-    <w:lsdException w:name="Bibliography" w:semiHidden="1" w:uiPriority="37" w:unhideWhenUsed="1"/>
-    <w:lsdException w:name="TOC Heading" w:semiHidden="1" w:uiPriority="39" w:unhideWhenUsed="1" w:qFormat="1"/>
-    <w:lsdException w:name="Plain Table 1" w:uiPriority="41"/>
-    <w:lsdException w:name="Plain Table 2" w:uiPriority="42"/>
-    <w:lsdException w:name="Plain Table 3" w:uiPriority="43"/>
-    <w:lsdException w:name="Plain Table 4" w:uiPriority="44"/>
-    <w:lsdException w:name="Plain Table 5" w:uiPriority="45"/>
-    <w:lsdException w:name="Grid Table Light" w:uiPriority="40"/>
-    <w:lsdException w:name="Grid Table 1 Light" w:uiPriority="46"/>
-    <w:lsdException w:name="Grid Table 2" w:uiPriority="47"/>
-    <w:lsdException w:name="Grid Table 3" w:uiPriority="48"/>
-    <w:lsdException w:name="Grid Table 4" w:uiPriority="49"/>
-    <w:lsdException w:name="Grid Table 5 Dark" w:uiPriority="50"/>
-    <w:lsdException w:name="Grid Table 6 Colorful" w:uiPriority="51"/>
-    <w:lsdException w:name="Grid Table 7 Colorful" w:uiPriority="52"/>
-    <w:lsdException w:name="Grid Table 1 Light Accent 1" w:uiPriority="46"/>
-    <w:lsdException w:name="Grid Table 2 Accent 1" w:uiPriority="47"/>
-    <w:lsdException w:name="Grid Table 3 Accent 1" w:uiPriority="48"/>
-    <w:lsdException w:name="Grid Table 4 Accent 1" w:uiPriority="49"/>
-    <w:lsdException w:name="Grid Table 5 Dark Accent 1" w:uiPriority="50"/>
-    <w:lsdException w:name="Grid Table 6 Colorful Accent 1" w:uiPriority="51"/>
-    <w:lsdException w:name="Grid Table 7 Colorful Accent 1" w:uiPriority="52"/>
-    <w:lsdException w:name="Grid Table 1 Light Accent 2" w:uiPriority="46"/>
-    <w:lsdException w:name="Grid Table 2 Accent 2" w:uiPriority="47"/>
-    <w:lsdException w:name="Grid Table 3 Accent 2" w:uiPriority="48"/>
-    <w:lsdException w:name="Grid Table 4 Accent 2" w:uiPriority="49"/>
-    <w:lsdException w:name="Grid Table 5 Dark Accent 2" w:uiPriority="50"/>
-    <w:lsdException w:name="Grid Table 6 Colorful Accent 2" w:uiPriority="51"/>
-    <w:lsdException w:name="Grid Table 7 Colorful Accent 2" w:uiPriority="52"/>
-    <w:lsdException w:name="Grid Table 1 Light Accent 3" w:uiPriority="46"/>
-    <w:lsdException w:name="Grid Table 2 Accent 3" w:uiPriority="47"/>
-    <w:lsdException w:name="Grid Table 3 Accent 3" w:uiPriority="48"/>
-    <w:lsdException w:name="Grid Table 4 Accent 3" w:uiPriority="49"/>
-    <w:lsdException w:name="Grid Table 5 Dark Accent 3" w:uiPriority="50"/>
-    <w:lsdException w:name="Grid Table 6 Colorful Accent 3" w:uiPriority="51"/>
-    <w:lsdException w:name="Grid Table 7 Colorful Accent 3" w:uiPriority="52"/>
-    <w:lsdException w:name="Grid Table 1 Light Accent 4" w:uiPriority="46"/>
-    <w:lsdException w:name="Grid Table 2 Accent 4" w:uiPriority="47"/>
-    <w:lsdException w:name="Grid Table 3 Accent 4" w:uiPriority="48"/>
-    <w:lsdException w:name="Grid Table 4 Accent 4" w:uiPriority="49"/>
-    <w:lsdException w:name="Grid Table 5 Dark Accent 4" w:uiPriority="50"/>
-    <w:lsdException w:name="Grid Table 6 Colorful Accent 4" w:uiPriority="51"/>
-    <w:lsdException w:name="Grid Table 7 Colorful Accent 4" w:uiPriority="52"/>
-    <w:lsdException w:name="Grid Table 1 Light Accent 5" w:uiPriority="46"/>
-    <w:lsdException w:name="Grid Table 2 Accent 5" w:uiPriority="47"/>
-    <w:lsdException w:name="Grid Table 3 Accent 5" w:uiPriority="48"/>
-    <w:lsdException w:name="Grid Table 4 Accent 5" w:uiPriority="49"/>
-    <w:lsdException w:name="Grid Table 5 Dark Accent 5" w:uiPriority="50"/>
-    <w:lsdException w:name="Grid Table 6 Colorful Accent 5" w:uiPriority="51"/>
-    <w:lsdException w:name="Grid Table 7 Colorful Accent 5" w:uiPriority="52"/>
-    <w:lsdException w:name="Grid Table 1 Light Accent 6" w:uiPriority="46"/>
-    <w:lsdException w:name="Grid Table 2 Accent 6" w:uiPriority="47"/>
-    <w:lsdException w:name="Grid Table 3 Accent 6" w:uiPriority="48"/>
-    <w:lsdException w:name="Grid Table 4 Accent 6" w:uiPriority="49"/>
-    <w:lsdException w:name="Grid Table 5 Dark Accent 6" w:uiPriority="50"/>
-    <w:lsdException w:name="Grid Table 6 Colorful Accent 6" w:uiPriority="51"/>
-    <w:lsdException w:name="Grid Table 7 Colorful Accent 6" w:uiPriority="52"/>
-    <w:lsdException w:name="List Table 1 Light" w:uiPriority="46"/>
-    <w:lsdException w:name="List Table 2" w:uiPriority="47"/>
-    <w:lsdException w:name="List Table 3" w:uiPriority="48"/>
-    <w:lsdException w:name="List Table 4" w:uiPriority="49"/>
-    <w:lsdException w:name="List Table 5 Dark" w:uiPriority="50"/>
-    <w:lsdException w:name="List Table 6 Colorful" w:uiPriority="51"/>
-    <w:lsdException w:name="List Table 7 Colorful" w:uiPriority="52"/>
-    <w:lsdException w:name="List Table 1 Light Accent 1" w:uiPriority="46"/>
-    <w:lsdException w:name="List Table 2 Accent 1" w:uiPriority="47"/>
-    <w:lsdException w:name="List Table 3 Accent 1" w:uiPriority="48"/>
-    <w:lsdException w:name="List Table 4 Accent 1" w:uiPriority="49"/>
-    <w:lsdException w:name="List Table 5 Dark Accent 1" w:uiPriority="50"/>
-    <w:lsdException w:name="List Table 6 Colorful Accent 1" w:uiPriority="51"/>
-    <w:lsdException w:name="List Table 7 Colorful Accent 1" w:uiPriority="52"/>
-    <w:lsdException w:name="List Table 1 Light Accent 2" w:uiPriority="46"/>
-    <w:lsdException w:name="List Table 2 Accent 2" w:uiPriority="47"/>
-    <w:lsdException w:name="List Table 3 Accent 2" w:uiPriority="48"/>
-    <w:lsdException w:name="List Table 4 Accent 2" w:uiPriority="49"/>
-    <w:lsdException w:name="List Table 5 Dark Accent 2" w:uiPriority="50"/>
-    <w:lsdException w:name="List Table 6 Colorful Accent 2" w:uiPriority="51"/>
-    <w:lsdException w:name="List Table 7 Colorful Accent 2" w:uiPriority="52"/>
-    <w:lsdException w:name="List Table 1 Light Accent 3" w:uiPriority="46"/>
-    <w:lsdException w:name="List Table 2 Accent 3" w:uiPriority="47"/>
-    <w:lsdException w:name="List Table 3 Accent 3" w:uiPriority="48"/>
-    <w:lsdException w:name="List Table 4 Accent 3" w:uiPriority="49"/>
-    <w:lsdException w:name="List Table 5 Dark Accent 3" w:uiPriority="50"/>
-    <w:lsdException w:name="List Table 6 Colorful Accent 3" w:uiPriority="51"/>
-    <w:lsdException w:name="List Table 7 Colorful Accent 3" w:uiPriority="52"/>
-    <w:lsdException w:name="List Table 1 Light Accent 4" w:uiPriority="46"/>
-    <w:lsdException w:name="List Table 2 Accent 4" w:uiPriority="47"/>
-    <w:lsdException w:name="List Table 3 Accent 4" w:uiPriority="48"/>
-    <w:lsdException w:name="List Table 4 Accent 4" w:uiPriority="49"/>
-    <w:lsdException w:name="List Table 5 Dark Accent 4" w:uiPriority="50"/>
-    <w:lsdException w:name="List Table 6 Colorful Accent 4" w:uiPriority="51"/>
-    <w:lsdException w:name="List Table 7 Colorful Accent 4" w:uiPriority="52"/>
-    <w:lsdException w:name="List Table 1 Light Accent 5" w:uiPriority="46"/>
-    <w:lsdException w:name="List Table 2 Accent 5" w:uiPriority="47"/>
-    <w:lsdException w:name="List Table 3 Accent 5" w:uiPriority="48"/>
-    <w:lsdException w:name="List Table 4 Accent 5" w:uiPriority="49"/>
-    <w:lsdException w:name="List Table 5 Dark Accent 5" w:uiPriority="50"/>
-    <w:lsdException w:name="List Table 6 Colorful Accent 5" w:uiPriority="51"/>
-    <w:lsdException w:name="List Table 7 Colorful Accent 5" w:uiPriority="52"/>
-    <w:lsdException w:name="List Table 1 Light Accent 6" w:uiPriority="46"/>
-    <w:lsdException w:name="List Table 2 Accent 6" w:uiPriority="47"/>
-    <w:lsdException w:name="List Table 3 Accent 6" w:uiPriority="48"/>
-    <w:lsdException w:name="List Table 4 Accent 6" w:uiPriority="49"/>
-    <w:lsdException w:name="List Table 5 Dark Accent 6" w:uiPriority="50"/>
-    <w:lsdException w:name="List Table 6 Colorful Accent 6" w:uiPriority="51"/>
-    <w:lsdException w:name="List Table 7 Colorful Accent 6" w:uiPriority="52"/>
-    <w:lsdException w:name="Mention" w:semiHidden="1" w:unhideWhenUsed="1"/>
-    <w:lsdException w:name="Smart Hyperlink" w:semiHidden="1" w:unhideWhenUsed="1"/>
-    <w:lsdException w:name="Hashtag" w:semiHidden="1" w:unhideWhenUsed="1"/>
-    <w:lsdException w:name="Unresolved Mention" w:semiHidden="1" w:unhideWhenUsed="1"/>
+  <w:latentStyles w:defLockedState="0" w:defUIPriority="99" w:defSemiHidden="1" w:defUnhideWhenUsed="1" w:defQFormat="0" w:count="267">
+    <w:lsdException w:name="Normal" w:semiHidden="0" w:uiPriority="0" w:unhideWhenUsed="0" w:qFormat="1"/>
+    <w:lsdException w:name="heading 1" w:semiHidden="0" w:uiPriority="9" w:unhideWhenUsed="0" w:qFormat="1"/>
+    <w:lsdException w:name="heading 2" w:uiPriority="9" w:qFormat="1"/>
+    <w:lsdException w:name="heading 3" w:uiPriority="9" w:qFormat="1"/>
+    <w:lsdException w:name="heading 4" w:uiPriority="9" w:qFormat="1"/>
+    <w:lsdException w:name="heading 5" w:uiPriority="9" w:qFormat="1"/>
+    <w:lsdException w:name="heading 6" w:uiPriority="9" w:qFormat="1"/>
+    <w:lsdException w:name="heading 7" w:uiPriority="9" w:qFormat="1"/>
+    <w:lsdException w:name="heading 8" w:uiPriority="9" w:qFormat="1"/>
+    <w:lsdException w:name="heading 9" w:uiPriority="9" w:qFormat="1"/>
+    <w:lsdException w:name="toc 1" w:uiPriority="39"/>
+    <w:lsdException w:name="toc 2" w:uiPriority="39"/>
+    <w:lsdException w:name="toc 3" w:uiPriority="39"/>
+    <w:lsdException w:name="toc 4" w:uiPriority="39"/>
+    <w:lsdException w:name="toc 5" w:uiPriority="39"/>
+    <w:lsdException w:name="toc 6" w:uiPriority="39"/>
+    <w:lsdException w:name="toc 7" w:uiPriority="39"/>
+    <w:lsdException w:name="toc 8" w:uiPriority="39"/>
+    <w:lsdException w:name="toc 9" w:uiPriority="39"/>
+    <w:lsdException w:name="caption" w:uiPriority="35" w:qFormat="1"/>
+    <w:lsdException w:name="Title" w:semiHidden="0" w:uiPriority="10" w:unhideWhenUsed="0" w:qFormat="1"/>
+    <w:lsdException w:name="Default Paragraph Font" w:uiPriority="1"/>
+    <w:lsdException w:name="Subtitle" w:semiHidden="0" w:uiPriority="11" w:unhideWhenUsed="0" w:qFormat="1"/>
+    <w:lsdException w:name="Strong" w:semiHidden="0" w:uiPriority="22" w:unhideWhenUsed="0" w:qFormat="1"/>
+    <w:lsdException w:name="Emphasis" w:semiHidden="0" w:uiPriority="20" w:unhideWhenUsed="0" w:qFormat="1"/>
+    <w:lsdException w:name="Table Grid" w:semiHidden="0" w:uiPriority="39" w:unhideWhenUsed="0"/>
+    <w:lsdException w:name="Placeholder Text" w:unhideWhenUsed="0"/>
+    <w:lsdException w:name="No Spacing" w:semiHidden="0" w:uiPriority="1" w:unhideWhenUsed="0" w:qFormat="1"/>
+    <w:lsdException w:name="Light Shading" w:semiHidden="0" w:uiPriority="60" w:unhideWhenUsed="0"/>
+    <w:lsdException w:name="Light List" w:semiHidden="0" w:uiPriority="61" w:unhideWhenUsed="0"/>
+    <w:lsdException w:name="Light Grid" w:semiHidden="0" w:uiPriority="62" w:unhideWhenUsed="0"/>
+    <w:lsdException w:name="Medium Shading 1" w:semiHidden="0" w:uiPriority="63" w:unhideWhenUsed="0"/>
+    <w:lsdException w:name="Medium Shading 2" w:semiHidden="0" w:uiPriority="64" w:unhideWhenUsed="0"/>
+    <w:lsdException w:name="Medium List 1" w:semiHidden="0" w:uiPriority="65" w:unhideWhenUsed="0"/>
+    <w:lsdException w:name="Medium List 2" w:semiHidden="0" w:uiPriority="66" w:unhideWhenUsed="0"/>
+    <w:lsdException w:name="Medium Grid 1" w:semiHidden="0" w:uiPriority="67" w:unhideWhenUsed="0"/>
+    <w:lsdException w:name="Medium Grid 2" w:semiHidden="0" w:uiPriority="68" w:unhideWhenUsed="0"/>
+    <w:lsdException w:name="Medium Grid 3" w:semiHidden="0" w:uiPriority="69" w:unhideWhenUsed="0"/>
+    <w:lsdException w:name="Dark List" w:semiHidden="0" w:uiPriority="70" w:unhideWhenUsed="0"/>
+    <w:lsdException w:name="Colorful Shading" w:semiHidden="0" w:uiPriority="71" w:unhideWhenUsed="0"/>
+    <w:lsdException w:name="Colorful List" w:semiHidden="0" w:uiPriority="72" w:unhideWhenUsed="0"/>
+    <w:lsdException w:name="Colorful Grid" w:semiHidden="0" w:uiPriority="73" w:unhideWhenUsed="0"/>
+    <w:lsdException w:name="Light Shading Accent 1" w:semiHidden="0" w:uiPriority="60" w:unhideWhenUsed="0"/>
+    <w:lsdException w:name="Light List Accent 1" w:semiHidden="0" w:uiPriority="61" w:unhideWhenUsed="0"/>
+    <w:lsdException w:name="Light Grid Accent 1" w:semiHidden="0" w:uiPriority="62" w:unhideWhenUsed="0"/>
+    <w:lsdException w:name="Medium Shading 1 Accent 1" w:semiHidden="0" w:uiPriority="63" w:unhideWhenUsed="0"/>
+    <w:lsdException w:name="Medium Shading 2 Accent 1" w:semiHidden="0" w:uiPriority="64" w:unhideWhenUsed="0"/>
+    <w:lsdException w:name="Medium List 1 Accent 1" w:semiHidden="0" w:uiPriority="65" w:unhideWhenUsed="0"/>
+    <w:lsdException w:name="Revision" w:unhideWhenUsed="0"/>
+    <w:lsdException w:name="List Paragraph" w:semiHidden="0" w:uiPriority="34" w:unhideWhenUsed="0" w:qFormat="1"/>
+    <w:lsdException w:name="Quote" w:semiHidden="0" w:uiPriority="29" w:unhideWhenUsed="0" w:qFormat="1"/>
+    <w:lsdException w:name="Intense Quote" w:semiHidden="0" w:uiPriority="30" w:unhideWhenUsed="0" w:qFormat="1"/>
+    <w:lsdException w:name="Medium List 2 Accent 1" w:semiHidden="0" w:uiPriority="66" w:unhideWhenUsed="0"/>
+    <w:lsdException w:name="Medium Grid 1 Accent 1" w:semiHidden="0" w:uiPriority="67" w:unhideWhenUsed="0"/>
+    <w:lsdException w:name="Medium Grid 2 Accent 1" w:semiHidden="0" w:uiPriority="68" w:unhideWhenUsed="0"/>
+    <w:lsdException w:name="Medium Grid 3 Accent 1" w:semiHidden="0" w:uiPriority="69" w:unhideWhenUsed="0"/>
+    <w:lsdException w:name="Dark List Accent 1" w:semiHidden="0" w:uiPriority="70" w:unhideWhenUsed="0"/>
+    <w:lsdException w:name="Colorful Shading Accent 1" w:semiHidden="0" w:uiPriority="71" w:unhideWhenUsed="0"/>
+    <w:lsdException w:name="Colorful List Accent 1" w:semiHidden="0" w:uiPriority="72" w:unhideWhenUsed="0"/>
+    <w:lsdException w:name="Colorful Grid Accent 1" w:semiHidden="0" w:uiPriority="73" w:unhideWhenUsed="0"/>
+    <w:lsdException w:name="Light Shading Accent 2" w:semiHidden="0" w:uiPriority="60" w:unhideWhenUsed="0"/>
+    <w:lsdException w:name="Light List Accent 2" w:semiHidden="0" w:uiPriority="61" w:unhideWhenUsed="0"/>
+    <w:lsdException w:name="Light Grid Accent 2" w:semiHidden="0" w:uiPriority="62" w:unhideWhenUsed="0"/>
+    <w:lsdException w:name="Medium Shading 1 Accent 2" w:semiHidden="0" w:uiPriority="63" w:unhideWhenUsed="0"/>
+    <w:lsdException w:name="Medium Shading 2 Accent 2" w:semiHidden="0" w:uiPriority="64" w:unhideWhenUsed="0"/>
+    <w:lsdException w:name="Medium List 1 Accent 2" w:semiHidden="0" w:uiPriority="65" w:unhideWhenUsed="0"/>
+    <w:lsdException w:name="Medium List 2 Accent 2" w:semiHidden="0" w:uiPriority="66" w:unhideWhenUsed="0"/>
+    <w:lsdException w:name="Medium Grid 1 Accent 2" w:semiHidden="0" w:uiPriority="67" w:unhideWhenUsed="0"/>
+    <w:lsdException w:name="Medium Grid 2 Accent 2" w:semiHidden="0" w:uiPriority="68" w:unhideWhenUsed="0"/>
+    <w:lsdException w:name="Medium Grid 3 Accent 2" w:semiHidden="0" w:uiPriority="69" w:unhideWhenUsed="0"/>
+    <w:lsdException w:name="Dark List Accent 2" w:semiHidden="0" w:uiPriority="70" w:unhideWhenUsed="0"/>
+    <w:lsdException w:name="Colorful Shading Accent 2" w:semiHidden="0" w:uiPriority="71" w:unhideWhenUsed="0"/>
+    <w:lsdException w:name="Colorful List Accent 2" w:semiHidden="0" w:uiPriority="72" w:unhideWhenUsed="0"/>
+    <w:lsdException w:name="Colorful Grid Accent 2" w:semiHidden="0" w:uiPriority="73" w:unhideWhenUsed="0"/>
+    <w:lsdException w:name="Light Shading Accent 3" w:semiHidden="0" w:uiPriority="60" w:unhideWhenUsed="0"/>
+    <w:lsdException w:name="Light List Accent 3" w:semiHidden="0" w:uiPriority="61" w:unhideWhenUsed="0"/>
+    <w:lsdException w:name="Light Grid Accent 3" w:semiHidden="0" w:uiPriority="62" w:unhideWhenUsed="0"/>
+    <w:lsdException w:name="Medium Shading 1 Accent 3" w:semiHidden="0" w:uiPriority="63" w:unhideWhenUsed="0"/>
+    <w:lsdException w:name="Medium Shading 2 Accent 3" w:semiHidden="0" w:uiPriority="64" w:unhideWhenUsed="0"/>
+    <w:lsdException w:name="Medium List 1 Accent 3" w:semiHidden="0" w:uiPriority="65" w:unhideWhenUsed="0"/>
+    <w:lsdException w:name="Medium List 2 Accent 3" w:semiHidden="0" w:uiPriority="66" w:unhideWhenUsed="0"/>
+    <w:lsdException w:name="Medium Grid 1 Accent 3" w:semiHidden="0" w:uiPriority="67" w:unhideWhenUsed="0"/>
+    <w:lsdException w:name="Medium Grid 2 Accent 3" w:semiHidden="0" w:uiPriority="68" w:unhideWhenUsed="0"/>
+    <w:lsdException w:name="Medium Grid 3 Accent 3" w:semiHidden="0" w:uiPriority="69" w:unhideWhenUsed="0"/>
+    <w:lsdException w:name="Dark List Accent 3" w:semiHidden="0" w:uiPriority="70" w:unhideWhenUsed="0"/>
+    <w:lsdException w:name="Colorful Shading Accent 3" w:semiHidden="0" w:uiPriority="71" w:unhideWhenUsed="0"/>
+    <w:lsdException w:name="Colorful List Accent 3" w:semiHidden="0" w:uiPriority="72" w:unhideWhenUsed="0"/>
+    <w:lsdException w:name="Colorful Grid Accent 3" w:semiHidden="0" w:uiPriority="73" w:unhideWhenUsed="0"/>
+    <w:lsdException w:name="Light Shading Accent 4" w:semiHidden="0" w:uiPriority="60" w:unhideWhenUsed="0"/>
+    <w:lsdException w:name="Light List Accent 4" w:semiHidden="0" w:uiPriority="61" w:unhideWhenUsed="0"/>
+    <w:lsdException w:name="Light Grid Accent 4" w:semiHidden="0" w:uiPriority="62" w:unhideWhenUsed="0"/>
+    <w:lsdException w:name="Medium Shading 1 Accent 4" w:semiHidden="0" w:uiPriority="63" w:unhideWhenUsed="0"/>
+    <w:lsdException w:name="Medium Shading 2 Accent 4" w:semiHidden="0" w:uiPriority="64" w:unhideWhenUsed="0"/>
+    <w:lsdException w:name="Medium List 1 Accent 4" w:semiHidden="0" w:uiPriority="65" w:unhideWhenUsed="0"/>
+    <w:lsdException w:name="Medium List 2 Accent 4" w:semiHidden="0" w:uiPriority="66" w:unhideWhenUsed="0"/>
+    <w:lsdException w:name="Medium Grid 1 Accent 4" w:semiHidden="0" w:uiPriority="67" w:unhideWhenUsed="0"/>
+    <w:lsdException w:name="Medium Grid 2 Accent 4" w:semiHidden="0" w:uiPriority="68" w:unhideWhenUsed="0"/>
+    <w:lsdException w:name="Medium Grid 3 Accent 4" w:semiHidden="0" w:uiPriority="69" w:unhideWhenUsed="0"/>
+    <w:lsdException w:name="Dark List Accent 4" w:semiHidden="0" w:uiPriority="70" w:unhideWhenUsed="0"/>
+    <w:lsdException w:name="Colorful Shading Accent 4" w:semiHidden="0" w:uiPriority="71" w:unhideWhenUsed="0"/>
+    <w:lsdException w:name="Colorful List Accent 4" w:semiHidden="0" w:uiPriority="72" w:unhideWhenUsed="0"/>
+    <w:lsdException w:name="Colorful Grid Accent 4" w:semiHidden="0" w:uiPriority="73" w:unhideWhenUsed="0"/>
+    <w:lsdException w:name="Light Shading Accent 5" w:semiHidden="0" w:uiPriority="60" w:unhideWhenUsed="0"/>
+    <w:lsdException w:name="Light List Accent 5" w:semiHidden="0" w:uiPriority="61" w:unhideWhenUsed="0"/>
+    <w:lsdException w:name="Light Grid Accent 5" w:semiHidden="0" w:uiPriority="62" w:unhideWhenUsed="0"/>
+    <w:lsdException w:name="Medium Shading 1 Accent 5" w:semiHidden="0" w:uiPriority="63" w:unhideWhenUsed="0"/>
+    <w:lsdException w:name="Medium Shading 2 Accent 5" w:semiHidden="0" w:uiPriority="64" w:unhideWhenUsed="0"/>
+    <w:lsdException w:name="Medium List 1 Accent 5" w:semiHidden="0" w:uiPriority="65" w:unhideWhenUsed="0"/>
+    <w:lsdException w:name="Medium List 2 Accent 5" w:semiHidden="0" w:uiPriority="66" w:unhideWhenUsed="0"/>
+    <w:lsdException w:name="Medium Grid 1 Accent 5" w:semiHidden="0" w:uiPriority="67" w:unhideWhenUsed="0"/>
+    <w:lsdException w:name="Medium Grid 2 Accent 5" w:semiHidden="0" w:uiPriority="68" w:unhideWhenUsed="0"/>
+    <w:lsdException w:name="Medium Grid 3 Accent 5" w:semiHidden="0" w:uiPriority="69" w:unhideWhenUsed="0"/>
+    <w:lsdException w:name="Dark List Accent 5" w:semiHidden="0" w:uiPriority="70" w:unhideWhenUsed="0"/>
+    <w:lsdException w:name="Colorful Shading Accent 5" w:semiHidden="0" w:uiPriority="71" w:unhideWhenUsed="0"/>
+    <w:lsdException w:name="Colorful List Accent 5" w:semiHidden="0" w:uiPriority="72" w:unhideWhenUsed="0"/>
+    <w:lsdException w:name="Colorful Grid Accent 5" w:semiHidden="0" w:uiPriority="73" w:unhideWhenUsed="0"/>
+    <w:lsdException w:name="Light Shading Accent 6" w:semiHidden="0" w:uiPriority="60" w:unhideWhenUsed="0"/>
+    <w:lsdException w:name="Light List Accent 6" w:semiHidden="0" w:uiPriority="61" w:unhideWhenUsed="0"/>
+    <w:lsdException w:name="Light Grid Accent 6" w:semiHidden="0" w:uiPriority="62" w:unhideWhenUsed="0"/>
+    <w:lsdException w:name="Medium Shading 1 Accent 6" w:semiHidden="0" w:uiPriority="63" w:unhideWhenUsed="0"/>
+    <w:lsdException w:name="Medium Shading 2 Accent 6" w:semiHidden="0" w:uiPriority="64" w:unhideWhenUsed="0"/>
+    <w:lsdException w:name="Medium List 1 Accent 6" w:semiHidden="0" w:uiPriority="65" w:unhideWhenUsed="0"/>
+    <w:lsdException w:name="Medium List 2 Accent 6" w:semiHidden="0" w:uiPriority="66" w:unhideWhenUsed="0"/>
+    <w:lsdException w:name="Medium Grid 1 Accent 6" w:semiHidden="0" w:uiPriority="67" w:unhideWhenUsed="0"/>
+    <w:lsdException w:name="Medium Grid 2 Accent 6" w:semiHidden="0" w:uiPriority="68" w:unhideWhenUsed="0"/>
+    <w:lsdException w:name="Medium Grid 3 Accent 6" w:semiHidden="0" w:uiPriority="69" w:unhideWhenUsed="0"/>
+    <w:lsdException w:name="Dark List Accent 6" w:semiHidden="0" w:uiPriority="70" w:unhideWhenUsed="0"/>
+    <w:lsdException w:name="Colorful Shading Accent 6" w:semiHidden="0" w:uiPriority="71" w:unhideWhenUsed="0"/>
+    <w:lsdException w:name="Colorful List Accent 6" w:semiHidden="0" w:uiPriority="72" w:unhideWhenUsed="0"/>
+    <w:lsdException w:name="Colorful Grid Accent 6" w:semiHidden="0" w:uiPriority="73" w:unhideWhenUsed="0"/>
+    <w:lsdException w:name="Subtle Emphasis" w:semiHidden="0" w:uiPriority="19" w:unhideWhenUsed="0" w:qFormat="1"/>
+    <w:lsdException w:name="Intense Emphasis" w:semiHidden="0" w:uiPriority="21" w:unhideWhenUsed="0" w:qFormat="1"/>
+    <w:lsdException w:name="Subtle Reference" w:semiHidden="0" w:uiPriority="31" w:unhideWhenUsed="0" w:qFormat="1"/>
+    <w:lsdException w:name="Intense Reference" w:semiHidden="0" w:uiPriority="32" w:unhideWhenUsed="0" w:qFormat="1"/>
+    <w:lsdException w:name="Book Title" w:semiHidden="0" w:uiPriority="33" w:unhideWhenUsed="0" w:qFormat="1"/>
+    <w:lsdException w:name="Bibliography" w:uiPriority="37"/>
+    <w:lsdException w:name="TOC Heading" w:uiPriority="39" w:qFormat="1"/>
   </w:latentStyles>
   <w:style w:type="paragraph" w:default="1" w:styleId="Normal">
     <w:name w:val="Normal"/>
@@ -18549,6 +18373,366 @@
       <w:ind w:left="720"/>
       <w:contextualSpacing/>
     </w:pPr>
+  </w:style>
+  <w:style w:type="paragraph" w:styleId="BalloonText">
+    <w:name w:val="Balloon Text"/>
+    <w:basedOn w:val="Normal"/>
+    <w:link w:val="BalloonTextChar"/>
+    <w:uiPriority w:val="99"/>
+    <w:semiHidden/>
+    <w:unhideWhenUsed/>
+    <w:rsid w:val="00BB1C6B"/>
+    <w:pPr>
+      <w:spacing w:after="0" w:line="240" w:lineRule="auto"/>
+    </w:pPr>
+    <w:rPr>
+      <w:rFonts w:ascii="Tahoma" w:hAnsi="Tahoma" w:cs="Tahoma"/>
+      <w:sz w:val="16"/>
+      <w:szCs w:val="16"/>
+    </w:rPr>
+  </w:style>
+  <w:style w:type="character" w:customStyle="1" w:styleId="BalloonTextChar">
+    <w:name w:val="Balloon Text Char"/>
+    <w:basedOn w:val="DefaultParagraphFont"/>
+    <w:link w:val="BalloonText"/>
+    <w:uiPriority w:val="99"/>
+    <w:semiHidden/>
+    <w:rsid w:val="00BB1C6B"/>
+    <w:rPr>
+      <w:rFonts w:ascii="Tahoma" w:eastAsia="Calibri" w:hAnsi="Tahoma" w:cs="Tahoma"/>
+      <w:color w:val="000000"/>
+      <w:sz w:val="16"/>
+      <w:szCs w:val="16"/>
+    </w:rPr>
+  </w:style>
+  <w:style w:type="paragraph" w:styleId="Title">
+    <w:name w:val="Title"/>
+    <w:basedOn w:val="Normal"/>
+    <w:next w:val="Normal"/>
+    <w:link w:val="TitleChar"/>
+    <w:uiPriority w:val="10"/>
+    <w:qFormat/>
+    <w:rsid w:val="004F28D8"/>
+    <w:pPr>
+      <w:pBdr>
+        <w:bottom w:val="single" w:sz="8" w:space="4" w:color="5B9BD5" w:themeColor="accent1"/>
+      </w:pBdr>
+      <w:spacing w:after="300" w:line="240" w:lineRule="auto"/>
+      <w:contextualSpacing/>
+    </w:pPr>
+    <w:rPr>
+      <w:rFonts w:asciiTheme="majorHAnsi" w:eastAsiaTheme="majorEastAsia" w:hAnsiTheme="majorHAnsi" w:cstheme="majorBidi"/>
+      <w:color w:val="323E4F" w:themeColor="text2" w:themeShade="BF"/>
+      <w:spacing w:val="5"/>
+      <w:kern w:val="28"/>
+      <w:sz w:val="52"/>
+      <w:szCs w:val="52"/>
+    </w:rPr>
+  </w:style>
+  <w:style w:type="character" w:customStyle="1" w:styleId="TitleChar">
+    <w:name w:val="Title Char"/>
+    <w:basedOn w:val="DefaultParagraphFont"/>
+    <w:link w:val="Title"/>
+    <w:uiPriority w:val="10"/>
+    <w:rsid w:val="004F28D8"/>
+    <w:rPr>
+      <w:rFonts w:asciiTheme="majorHAnsi" w:eastAsiaTheme="majorEastAsia" w:hAnsiTheme="majorHAnsi" w:cstheme="majorBidi"/>
+      <w:color w:val="323E4F" w:themeColor="text2" w:themeShade="BF"/>
+      <w:spacing w:val="5"/>
+      <w:kern w:val="28"/>
+      <w:sz w:val="52"/>
+      <w:szCs w:val="52"/>
+    </w:rPr>
+  </w:style>
+</w:styles>
+</file>
+
+<file path=word/stylesWithEffects.xml><?xml version="1.0" encoding="utf-8"?>
+<w:styles xmlns:wpc="http://schemas.microsoft.com/office/word/2010/wordprocessingCanvas" xmlns:mc="http://schemas.openxmlformats.org/markup-compatibility/2006" xmlns:o="urn:schemas-microsoft-com:office:office" xmlns:r="http://schemas.openxmlformats.org/officeDocument/2006/relationships" xmlns:m="http://schemas.openxmlformats.org/officeDocument/2006/math" xmlns:v="urn:schemas-microsoft-com:vml" xmlns:wp14="http://schemas.microsoft.com/office/word/2010/wordprocessingDrawing" xmlns:wp="http://schemas.openxmlformats.org/drawingml/2006/wordprocessingDrawing" xmlns:w10="urn:schemas-microsoft-com:office:word" xmlns:w="http://schemas.openxmlformats.org/wordprocessingml/2006/main" xmlns:w14="http://schemas.microsoft.com/office/word/2010/wordml" xmlns:wpg="http://schemas.microsoft.com/office/word/2010/wordprocessingGroup" xmlns:wpi="http://schemas.microsoft.com/office/word/2010/wordprocessingInk" xmlns:wne="http://schemas.microsoft.com/office/word/2006/wordml" xmlns:wps="http://schemas.microsoft.com/office/word/2010/wordprocessingShape" mc:Ignorable="w14 wp14">
+  <w:docDefaults>
+    <w:rPrDefault>
+      <w:rPr>
+        <w:rFonts w:asciiTheme="minorHAnsi" w:eastAsiaTheme="minorEastAsia" w:hAnsiTheme="minorHAnsi" w:cstheme="minorBidi"/>
+        <w:sz w:val="22"/>
+        <w:szCs w:val="22"/>
+        <w:lang w:val="en-US" w:eastAsia="en-US" w:bidi="ar-SA"/>
+      </w:rPr>
+    </w:rPrDefault>
+    <w:pPrDefault>
+      <w:pPr>
+        <w:spacing w:after="160" w:line="259" w:lineRule="auto"/>
+      </w:pPr>
+    </w:pPrDefault>
+  </w:docDefaults>
+  <w:latentStyles w:defLockedState="0" w:defUIPriority="99" w:defSemiHidden="1" w:defUnhideWhenUsed="1" w:defQFormat="0" w:count="267">
+    <w:lsdException w:name="Normal" w:semiHidden="0" w:uiPriority="0" w:unhideWhenUsed="0" w:qFormat="1"/>
+    <w:lsdException w:name="heading 1" w:semiHidden="0" w:uiPriority="9" w:unhideWhenUsed="0" w:qFormat="1"/>
+    <w:lsdException w:name="heading 2" w:uiPriority="9" w:qFormat="1"/>
+    <w:lsdException w:name="heading 3" w:uiPriority="9" w:qFormat="1"/>
+    <w:lsdException w:name="heading 4" w:uiPriority="9" w:qFormat="1"/>
+    <w:lsdException w:name="heading 5" w:uiPriority="9" w:qFormat="1"/>
+    <w:lsdException w:name="heading 6" w:uiPriority="9" w:qFormat="1"/>
+    <w:lsdException w:name="heading 7" w:uiPriority="9" w:qFormat="1"/>
+    <w:lsdException w:name="heading 8" w:uiPriority="9" w:qFormat="1"/>
+    <w:lsdException w:name="heading 9" w:uiPriority="9" w:qFormat="1"/>
+    <w:lsdException w:name="toc 1" w:uiPriority="39"/>
+    <w:lsdException w:name="toc 2" w:uiPriority="39"/>
+    <w:lsdException w:name="toc 3" w:uiPriority="39"/>
+    <w:lsdException w:name="toc 4" w:uiPriority="39"/>
+    <w:lsdException w:name="toc 5" w:uiPriority="39"/>
+    <w:lsdException w:name="toc 6" w:uiPriority="39"/>
+    <w:lsdException w:name="toc 7" w:uiPriority="39"/>
+    <w:lsdException w:name="toc 8" w:uiPriority="39"/>
+    <w:lsdException w:name="toc 9" w:uiPriority="39"/>
+    <w:lsdException w:name="caption" w:uiPriority="35" w:qFormat="1"/>
+    <w:lsdException w:name="Title" w:semiHidden="0" w:uiPriority="10" w:unhideWhenUsed="0" w:qFormat="1"/>
+    <w:lsdException w:name="Default Paragraph Font" w:uiPriority="1"/>
+    <w:lsdException w:name="Subtitle" w:semiHidden="0" w:uiPriority="11" w:unhideWhenUsed="0" w:qFormat="1"/>
+    <w:lsdException w:name="Strong" w:semiHidden="0" w:uiPriority="22" w:unhideWhenUsed="0" w:qFormat="1"/>
+    <w:lsdException w:name="Emphasis" w:semiHidden="0" w:uiPriority="20" w:unhideWhenUsed="0" w:qFormat="1"/>
+    <w:lsdException w:name="Table Grid" w:semiHidden="0" w:uiPriority="39" w:unhideWhenUsed="0"/>
+    <w:lsdException w:name="Placeholder Text" w:unhideWhenUsed="0"/>
+    <w:lsdException w:name="No Spacing" w:semiHidden="0" w:uiPriority="1" w:unhideWhenUsed="0" w:qFormat="1"/>
+    <w:lsdException w:name="Light Shading" w:semiHidden="0" w:uiPriority="60" w:unhideWhenUsed="0"/>
+    <w:lsdException w:name="Light List" w:semiHidden="0" w:uiPriority="61" w:unhideWhenUsed="0"/>
+    <w:lsdException w:name="Light Grid" w:semiHidden="0" w:uiPriority="62" w:unhideWhenUsed="0"/>
+    <w:lsdException w:name="Medium Shading 1" w:semiHidden="0" w:uiPriority="63" w:unhideWhenUsed="0"/>
+    <w:lsdException w:name="Medium Shading 2" w:semiHidden="0" w:uiPriority="64" w:unhideWhenUsed="0"/>
+    <w:lsdException w:name="Medium List 1" w:semiHidden="0" w:uiPriority="65" w:unhideWhenUsed="0"/>
+    <w:lsdException w:name="Medium List 2" w:semiHidden="0" w:uiPriority="66" w:unhideWhenUsed="0"/>
+    <w:lsdException w:name="Medium Grid 1" w:semiHidden="0" w:uiPriority="67" w:unhideWhenUsed="0"/>
+    <w:lsdException w:name="Medium Grid 2" w:semiHidden="0" w:uiPriority="68" w:unhideWhenUsed="0"/>
+    <w:lsdException w:name="Medium Grid 3" w:semiHidden="0" w:uiPriority="69" w:unhideWhenUsed="0"/>
+    <w:lsdException w:name="Dark List" w:semiHidden="0" w:uiPriority="70" w:unhideWhenUsed="0"/>
+    <w:lsdException w:name="Colorful Shading" w:semiHidden="0" w:uiPriority="71" w:unhideWhenUsed="0"/>
+    <w:lsdException w:name="Colorful List" w:semiHidden="0" w:uiPriority="72" w:unhideWhenUsed="0"/>
+    <w:lsdException w:name="Colorful Grid" w:semiHidden="0" w:uiPriority="73" w:unhideWhenUsed="0"/>
+    <w:lsdException w:name="Light Shading Accent 1" w:semiHidden="0" w:uiPriority="60" w:unhideWhenUsed="0"/>
+    <w:lsdException w:name="Light List Accent 1" w:semiHidden="0" w:uiPriority="61" w:unhideWhenUsed="0"/>
+    <w:lsdException w:name="Light Grid Accent 1" w:semiHidden="0" w:uiPriority="62" w:unhideWhenUsed="0"/>
+    <w:lsdException w:name="Medium Shading 1 Accent 1" w:semiHidden="0" w:uiPriority="63" w:unhideWhenUsed="0"/>
+    <w:lsdException w:name="Medium Shading 2 Accent 1" w:semiHidden="0" w:uiPriority="64" w:unhideWhenUsed="0"/>
+    <w:lsdException w:name="Medium List 1 Accent 1" w:semiHidden="0" w:uiPriority="65" w:unhideWhenUsed="0"/>
+    <w:lsdException w:name="Revision" w:unhideWhenUsed="0"/>
+    <w:lsdException w:name="List Paragraph" w:semiHidden="0" w:uiPriority="34" w:unhideWhenUsed="0" w:qFormat="1"/>
+    <w:lsdException w:name="Quote" w:semiHidden="0" w:uiPriority="29" w:unhideWhenUsed="0" w:qFormat="1"/>
+    <w:lsdException w:name="Intense Quote" w:semiHidden="0" w:uiPriority="30" w:unhideWhenUsed="0" w:qFormat="1"/>
+    <w:lsdException w:name="Medium List 2 Accent 1" w:semiHidden="0" w:uiPriority="66" w:unhideWhenUsed="0"/>
+    <w:lsdException w:name="Medium Grid 1 Accent 1" w:semiHidden="0" w:uiPriority="67" w:unhideWhenUsed="0"/>
+    <w:lsdException w:name="Medium Grid 2 Accent 1" w:semiHidden="0" w:uiPriority="68" w:unhideWhenUsed="0"/>
+    <w:lsdException w:name="Medium Grid 3 Accent 1" w:semiHidden="0" w:uiPriority="69" w:unhideWhenUsed="0"/>
+    <w:lsdException w:name="Dark List Accent 1" w:semiHidden="0" w:uiPriority="70" w:unhideWhenUsed="0"/>
+    <w:lsdException w:name="Colorful Shading Accent 1" w:semiHidden="0" w:uiPriority="71" w:unhideWhenUsed="0"/>
+    <w:lsdException w:name="Colorful List Accent 1" w:semiHidden="0" w:uiPriority="72" w:unhideWhenUsed="0"/>
+    <w:lsdException w:name="Colorful Grid Accent 1" w:semiHidden="0" w:uiPriority="73" w:unhideWhenUsed="0"/>
+    <w:lsdException w:name="Light Shading Accent 2" w:semiHidden="0" w:uiPriority="60" w:unhideWhenUsed="0"/>
+    <w:lsdException w:name="Light List Accent 2" w:semiHidden="0" w:uiPriority="61" w:unhideWhenUsed="0"/>
+    <w:lsdException w:name="Light Grid Accent 2" w:semiHidden="0" w:uiPriority="62" w:unhideWhenUsed="0"/>
+    <w:lsdException w:name="Medium Shading 1 Accent 2" w:semiHidden="0" w:uiPriority="63" w:unhideWhenUsed="0"/>
+    <w:lsdException w:name="Medium Shading 2 Accent 2" w:semiHidden="0" w:uiPriority="64" w:unhideWhenUsed="0"/>
+    <w:lsdException w:name="Medium List 1 Accent 2" w:semiHidden="0" w:uiPriority="65" w:unhideWhenUsed="0"/>
+    <w:lsdException w:name="Medium List 2 Accent 2" w:semiHidden="0" w:uiPriority="66" w:unhideWhenUsed="0"/>
+    <w:lsdException w:name="Medium Grid 1 Accent 2" w:semiHidden="0" w:uiPriority="67" w:unhideWhenUsed="0"/>
+    <w:lsdException w:name="Medium Grid 2 Accent 2" w:semiHidden="0" w:uiPriority="68" w:unhideWhenUsed="0"/>
+    <w:lsdException w:name="Medium Grid 3 Accent 2" w:semiHidden="0" w:uiPriority="69" w:unhideWhenUsed="0"/>
+    <w:lsdException w:name="Dark List Accent 2" w:semiHidden="0" w:uiPriority="70" w:unhideWhenUsed="0"/>
+    <w:lsdException w:name="Colorful Shading Accent 2" w:semiHidden="0" w:uiPriority="71" w:unhideWhenUsed="0"/>
+    <w:lsdException w:name="Colorful List Accent 2" w:semiHidden="0" w:uiPriority="72" w:unhideWhenUsed="0"/>
+    <w:lsdException w:name="Colorful Grid Accent 2" w:semiHidden="0" w:uiPriority="73" w:unhideWhenUsed="0"/>
+    <w:lsdException w:name="Light Shading Accent 3" w:semiHidden="0" w:uiPriority="60" w:unhideWhenUsed="0"/>
+    <w:lsdException w:name="Light List Accent 3" w:semiHidden="0" w:uiPriority="61" w:unhideWhenUsed="0"/>
+    <w:lsdException w:name="Light Grid Accent 3" w:semiHidden="0" w:uiPriority="62" w:unhideWhenUsed="0"/>
+    <w:lsdException w:name="Medium Shading 1 Accent 3" w:semiHidden="0" w:uiPriority="63" w:unhideWhenUsed="0"/>
+    <w:lsdException w:name="Medium Shading 2 Accent 3" w:semiHidden="0" w:uiPriority="64" w:unhideWhenUsed="0"/>
+    <w:lsdException w:name="Medium List 1 Accent 3" w:semiHidden="0" w:uiPriority="65" w:unhideWhenUsed="0"/>
+    <w:lsdException w:name="Medium List 2 Accent 3" w:semiHidden="0" w:uiPriority="66" w:unhideWhenUsed="0"/>
+    <w:lsdException w:name="Medium Grid 1 Accent 3" w:semiHidden="0" w:uiPriority="67" w:unhideWhenUsed="0"/>
+    <w:lsdException w:name="Medium Grid 2 Accent 3" w:semiHidden="0" w:uiPriority="68" w:unhideWhenUsed="0"/>
+    <w:lsdException w:name="Medium Grid 3 Accent 3" w:semiHidden="0" w:uiPriority="69" w:unhideWhenUsed="0"/>
+    <w:lsdException w:name="Dark List Accent 3" w:semiHidden="0" w:uiPriority="70" w:unhideWhenUsed="0"/>
+    <w:lsdException w:name="Colorful Shading Accent 3" w:semiHidden="0" w:uiPriority="71" w:unhideWhenUsed="0"/>
+    <w:lsdException w:name="Colorful List Accent 3" w:semiHidden="0" w:uiPriority="72" w:unhideWhenUsed="0"/>
+    <w:lsdException w:name="Colorful Grid Accent 3" w:semiHidden="0" w:uiPriority="73" w:unhideWhenUsed="0"/>
+    <w:lsdException w:name="Light Shading Accent 4" w:semiHidden="0" w:uiPriority="60" w:unhideWhenUsed="0"/>
+    <w:lsdException w:name="Light List Accent 4" w:semiHidden="0" w:uiPriority="61" w:unhideWhenUsed="0"/>
+    <w:lsdException w:name="Light Grid Accent 4" w:semiHidden="0" w:uiPriority="62" w:unhideWhenUsed="0"/>
+    <w:lsdException w:name="Medium Shading 1 Accent 4" w:semiHidden="0" w:uiPriority="63" w:unhideWhenUsed="0"/>
+    <w:lsdException w:name="Medium Shading 2 Accent 4" w:semiHidden="0" w:uiPriority="64" w:unhideWhenUsed="0"/>
+    <w:lsdException w:name="Medium List 1 Accent 4" w:semiHidden="0" w:uiPriority="65" w:unhideWhenUsed="0"/>
+    <w:lsdException w:name="Medium List 2 Accent 4" w:semiHidden="0" w:uiPriority="66" w:unhideWhenUsed="0"/>
+    <w:lsdException w:name="Medium Grid 1 Accent 4" w:semiHidden="0" w:uiPriority="67" w:unhideWhenUsed="0"/>
+    <w:lsdException w:name="Medium Grid 2 Accent 4" w:semiHidden="0" w:uiPriority="68" w:unhideWhenUsed="0"/>
+    <w:lsdException w:name="Medium Grid 3 Accent 4" w:semiHidden="0" w:uiPriority="69" w:unhideWhenUsed="0"/>
+    <w:lsdException w:name="Dark List Accent 4" w:semiHidden="0" w:uiPriority="70" w:unhideWhenUsed="0"/>
+    <w:lsdException w:name="Colorful Shading Accent 4" w:semiHidden="0" w:uiPriority="71" w:unhideWhenUsed="0"/>
+    <w:lsdException w:name="Colorful List Accent 4" w:semiHidden="0" w:uiPriority="72" w:unhideWhenUsed="0"/>
+    <w:lsdException w:name="Colorful Grid Accent 4" w:semiHidden="0" w:uiPriority="73" w:unhideWhenUsed="0"/>
+    <w:lsdException w:name="Light Shading Accent 5" w:semiHidden="0" w:uiPriority="60" w:unhideWhenUsed="0"/>
+    <w:lsdException w:name="Light List Accent 5" w:semiHidden="0" w:uiPriority="61" w:unhideWhenUsed="0"/>
+    <w:lsdException w:name="Light Grid Accent 5" w:semiHidden="0" w:uiPriority="62" w:unhideWhenUsed="0"/>
+    <w:lsdException w:name="Medium Shading 1 Accent 5" w:semiHidden="0" w:uiPriority="63" w:unhideWhenUsed="0"/>
+    <w:lsdException w:name="Medium Shading 2 Accent 5" w:semiHidden="0" w:uiPriority="64" w:unhideWhenUsed="0"/>
+    <w:lsdException w:name="Medium List 1 Accent 5" w:semiHidden="0" w:uiPriority="65" w:unhideWhenUsed="0"/>
+    <w:lsdException w:name="Medium List 2 Accent 5" w:semiHidden="0" w:uiPriority="66" w:unhideWhenUsed="0"/>
+    <w:lsdException w:name="Medium Grid 1 Accent 5" w:semiHidden="0" w:uiPriority="67" w:unhideWhenUsed="0"/>
+    <w:lsdException w:name="Medium Grid 2 Accent 5" w:semiHidden="0" w:uiPriority="68" w:unhideWhenUsed="0"/>
+    <w:lsdException w:name="Medium Grid 3 Accent 5" w:semiHidden="0" w:uiPriority="69" w:unhideWhenUsed="0"/>
+    <w:lsdException w:name="Dark List Accent 5" w:semiHidden="0" w:uiPriority="70" w:unhideWhenUsed="0"/>
+    <w:lsdException w:name="Colorful Shading Accent 5" w:semiHidden="0" w:uiPriority="71" w:unhideWhenUsed="0"/>
+    <w:lsdException w:name="Colorful List Accent 5" w:semiHidden="0" w:uiPriority="72" w:unhideWhenUsed="0"/>
+    <w:lsdException w:name="Colorful Grid Accent 5" w:semiHidden="0" w:uiPriority="73" w:unhideWhenUsed="0"/>
+    <w:lsdException w:name="Light Shading Accent 6" w:semiHidden="0" w:uiPriority="60" w:unhideWhenUsed="0"/>
+    <w:lsdException w:name="Light List Accent 6" w:semiHidden="0" w:uiPriority="61" w:unhideWhenUsed="0"/>
+    <w:lsdException w:name="Light Grid Accent 6" w:semiHidden="0" w:uiPriority="62" w:unhideWhenUsed="0"/>
+    <w:lsdException w:name="Medium Shading 1 Accent 6" w:semiHidden="0" w:uiPriority="63" w:unhideWhenUsed="0"/>
+    <w:lsdException w:name="Medium Shading 2 Accent 6" w:semiHidden="0" w:uiPriority="64" w:unhideWhenUsed="0"/>
+    <w:lsdException w:name="Medium List 1 Accent 6" w:semiHidden="0" w:uiPriority="65" w:unhideWhenUsed="0"/>
+    <w:lsdException w:name="Medium List 2 Accent 6" w:semiHidden="0" w:uiPriority="66" w:unhideWhenUsed="0"/>
+    <w:lsdException w:name="Medium Grid 1 Accent 6" w:semiHidden="0" w:uiPriority="67" w:unhideWhenUsed="0"/>
+    <w:lsdException w:name="Medium Grid 2 Accent 6" w:semiHidden="0" w:uiPriority="68" w:unhideWhenUsed="0"/>
+    <w:lsdException w:name="Medium Grid 3 Accent 6" w:semiHidden="0" w:uiPriority="69" w:unhideWhenUsed="0"/>
+    <w:lsdException w:name="Dark List Accent 6" w:semiHidden="0" w:uiPriority="70" w:unhideWhenUsed="0"/>
+    <w:lsdException w:name="Colorful Shading Accent 6" w:semiHidden="0" w:uiPriority="71" w:unhideWhenUsed="0"/>
+    <w:lsdException w:name="Colorful List Accent 6" w:semiHidden="0" w:uiPriority="72" w:unhideWhenUsed="0"/>
+    <w:lsdException w:name="Colorful Grid Accent 6" w:semiHidden="0" w:uiPriority="73" w:unhideWhenUsed="0"/>
+    <w:lsdException w:name="Subtle Emphasis" w:semiHidden="0" w:uiPriority="19" w:unhideWhenUsed="0" w:qFormat="1"/>
+    <w:lsdException w:name="Intense Emphasis" w:semiHidden="0" w:uiPriority="21" w:unhideWhenUsed="0" w:qFormat="1"/>
+    <w:lsdException w:name="Subtle Reference" w:semiHidden="0" w:uiPriority="31" w:unhideWhenUsed="0" w:qFormat="1"/>
+    <w:lsdException w:name="Intense Reference" w:semiHidden="0" w:uiPriority="32" w:unhideWhenUsed="0" w:qFormat="1"/>
+    <w:lsdException w:name="Book Title" w:semiHidden="0" w:uiPriority="33" w:unhideWhenUsed="0" w:qFormat="1"/>
+    <w:lsdException w:name="Bibliography" w:uiPriority="37"/>
+    <w:lsdException w:name="TOC Heading" w:uiPriority="39" w:qFormat="1"/>
+  </w:latentStyles>
+  <w:style w:type="paragraph" w:default="1" w:styleId="Normal">
+    <w:name w:val="Normal"/>
+    <w:qFormat/>
+    <w:rsid w:val="008A71C4"/>
+    <w:rPr>
+      <w:rFonts w:ascii="Calibri" w:eastAsia="Calibri" w:hAnsi="Calibri" w:cs="Calibri"/>
+      <w:color w:val="000000"/>
+    </w:rPr>
+  </w:style>
+  <w:style w:type="character" w:default="1" w:styleId="DefaultParagraphFont">
+    <w:name w:val="Default Paragraph Font"/>
+    <w:uiPriority w:val="1"/>
+    <w:semiHidden/>
+    <w:unhideWhenUsed/>
+  </w:style>
+  <w:style w:type="table" w:default="1" w:styleId="TableNormal">
+    <w:name w:val="Normal Table"/>
+    <w:uiPriority w:val="99"/>
+    <w:semiHidden/>
+    <w:unhideWhenUsed/>
+    <w:tblPr>
+      <w:tblInd w:w="0" w:type="dxa"/>
+      <w:tblCellMar>
+        <w:top w:w="0" w:type="dxa"/>
+        <w:left w:w="108" w:type="dxa"/>
+        <w:bottom w:w="0" w:type="dxa"/>
+        <w:right w:w="108" w:type="dxa"/>
+      </w:tblCellMar>
+    </w:tblPr>
+  </w:style>
+  <w:style w:type="numbering" w:default="1" w:styleId="NoList">
+    <w:name w:val="No List"/>
+    <w:uiPriority w:val="99"/>
+    <w:semiHidden/>
+    <w:unhideWhenUsed/>
+  </w:style>
+  <w:style w:type="table" w:customStyle="1" w:styleId="TableGrid">
+    <w:name w:val="TableGrid"/>
+    <w:pPr>
+      <w:spacing w:after="0" w:line="240" w:lineRule="auto"/>
+    </w:pPr>
+    <w:tblPr>
+      <w:tblCellMar>
+        <w:top w:w="0" w:type="dxa"/>
+        <w:left w:w="0" w:type="dxa"/>
+        <w:bottom w:w="0" w:type="dxa"/>
+        <w:right w:w="0" w:type="dxa"/>
+      </w:tblCellMar>
+    </w:tblPr>
+  </w:style>
+  <w:style w:type="paragraph" w:styleId="ListParagraph">
+    <w:name w:val="List Paragraph"/>
+    <w:basedOn w:val="Normal"/>
+    <w:uiPriority w:val="34"/>
+    <w:qFormat/>
+    <w:rsid w:val="005C0577"/>
+    <w:pPr>
+      <w:ind w:left="720"/>
+      <w:contextualSpacing/>
+    </w:pPr>
+  </w:style>
+  <w:style w:type="paragraph" w:styleId="BalloonText">
+    <w:name w:val="Balloon Text"/>
+    <w:basedOn w:val="Normal"/>
+    <w:link w:val="BalloonTextChar"/>
+    <w:uiPriority w:val="99"/>
+    <w:semiHidden/>
+    <w:unhideWhenUsed/>
+    <w:rsid w:val="00BB1C6B"/>
+    <w:pPr>
+      <w:spacing w:after="0" w:line="240" w:lineRule="auto"/>
+    </w:pPr>
+    <w:rPr>
+      <w:rFonts w:ascii="Tahoma" w:hAnsi="Tahoma" w:cs="Tahoma"/>
+      <w:sz w:val="16"/>
+      <w:szCs w:val="16"/>
+    </w:rPr>
+  </w:style>
+  <w:style w:type="character" w:customStyle="1" w:styleId="BalloonTextChar">
+    <w:name w:val="Balloon Text Char"/>
+    <w:basedOn w:val="DefaultParagraphFont"/>
+    <w:link w:val="BalloonText"/>
+    <w:uiPriority w:val="99"/>
+    <w:semiHidden/>
+    <w:rsid w:val="00BB1C6B"/>
+    <w:rPr>
+      <w:rFonts w:ascii="Tahoma" w:eastAsia="Calibri" w:hAnsi="Tahoma" w:cs="Tahoma"/>
+      <w:color w:val="000000"/>
+      <w:sz w:val="16"/>
+      <w:szCs w:val="16"/>
+    </w:rPr>
+  </w:style>
+  <w:style w:type="paragraph" w:styleId="Title">
+    <w:name w:val="Title"/>
+    <w:basedOn w:val="Normal"/>
+    <w:next w:val="Normal"/>
+    <w:link w:val="TitleChar"/>
+    <w:uiPriority w:val="10"/>
+    <w:qFormat/>
+    <w:rsid w:val="004F28D8"/>
+    <w:pPr>
+      <w:pBdr>
+        <w:bottom w:val="single" w:sz="8" w:space="4" w:color="5B9BD5" w:themeColor="accent1"/>
+      </w:pBdr>
+      <w:spacing w:after="300" w:line="240" w:lineRule="auto"/>
+      <w:contextualSpacing/>
+    </w:pPr>
+    <w:rPr>
+      <w:rFonts w:asciiTheme="majorHAnsi" w:eastAsiaTheme="majorEastAsia" w:hAnsiTheme="majorHAnsi" w:cstheme="majorBidi"/>
+      <w:color w:val="323E4F" w:themeColor="text2" w:themeShade="BF"/>
+      <w:spacing w:val="5"/>
+      <w:kern w:val="28"/>
+      <w:sz w:val="52"/>
+      <w:szCs w:val="52"/>
+    </w:rPr>
+  </w:style>
+  <w:style w:type="character" w:customStyle="1" w:styleId="TitleChar">
+    <w:name w:val="Title Char"/>
+    <w:basedOn w:val="DefaultParagraphFont"/>
+    <w:link w:val="Title"/>
+    <w:uiPriority w:val="10"/>
+    <w:rsid w:val="004F28D8"/>
+    <w:rPr>
+      <w:rFonts w:asciiTheme="majorHAnsi" w:eastAsiaTheme="majorEastAsia" w:hAnsiTheme="majorHAnsi" w:cstheme="majorBidi"/>
+      <w:color w:val="323E4F" w:themeColor="text2" w:themeShade="BF"/>
+      <w:spacing w:val="5"/>
+      <w:kern w:val="28"/>
+      <w:sz w:val="52"/>
+      <w:szCs w:val="52"/>
+    </w:rPr>
   </w:style>
 </w:styles>
 </file>
@@ -18808,7 +18992,7 @@
   <a:extraClrSchemeLst/>
   <a:extLst>
     <a:ext uri="{05A4C25C-085E-4340-85A3-A5531E510DB2}">
-      <thm15:themeFamily xmlns:thm15="http://schemas.microsoft.com/office/thememl/2012/main" name="Office Theme" id="{62F939B6-93AF-4DB8-9C6B-D6C7DFDC589F}" vid="{4A3C46E8-61CC-4603-A589-7422A47A8E4A}"/>
+      <thm15:themeFamily xmlns:thm15="http://schemas.microsoft.com/office/thememl/2012/main" xmlns="" name="Office Theme" id="{62F939B6-93AF-4DB8-9C6B-D6C7DFDC589F}" vid="{4A3C46E8-61CC-4603-A589-7422A47A8E4A}"/>
     </a:ext>
   </a:extLst>
 </a:theme>

</xml_diff>